<commit_message>
fix loi upload avatar
</commit_message>
<xml_diff>
--- a/doc/guidelines/Guide to Deploy to Server.docx
+++ b/doc/guidelines/Guide to Deploy to Server.docx
@@ -1763,32 +1763,6 @@
     </w:p>
     <w:p>
       <w:pPr>
-        <w:numPr>
-          <w:ilvl w:val="0"/>
-          <w:numId w:val="12"/>
-        </w:numPr>
-        <w:shd w:val="clear" w:color="auto" w:fill="FFFFFF"/>
-        <w:spacing w:after="0" w:line="384" w:lineRule="atLeast"/>
-        <w:ind w:left="450"/>
-        <w:rPr>
-          <w:rFonts w:ascii="Segoe UI" w:eastAsia="Times New Roman" w:hAnsi="Segoe UI" w:cs="Segoe UI"/>
-          <w:color w:val="000000"/>
-          <w:sz w:val="20"/>
-          <w:szCs w:val="20"/>
-        </w:rPr>
-      </w:pPr>
-      <w:r>
-        <w:rPr>
-          <w:rFonts w:ascii="Segoe UI" w:eastAsia="Times New Roman" w:hAnsi="Segoe UI" w:cs="Segoe UI"/>
-          <w:color w:val="000000"/>
-          <w:sz w:val="20"/>
-          <w:szCs w:val="20"/>
-        </w:rPr>
-        <w:t>Install Ruby</w:t>
-      </w:r>
-    </w:p>
-    <w:p>
-      <w:pPr>
         <w:pBdr>
           <w:top w:val="single" w:sz="6" w:space="6" w:color="E9DBCD"/>
           <w:left w:val="single" w:sz="6" w:space="6" w:color="E9DBCD"/>
@@ -1827,6 +1801,7 @@
           <w:rFonts w:ascii="Consolas" w:eastAsia="Times New Roman" w:hAnsi="Consolas" w:cs="Consolas"/>
           <w:color w:val="0000FF"/>
           <w:sz w:val="17"/>
+          <w:szCs w:val="17"/>
         </w:rPr>
         <w:t xml:space="preserve">$ </w:t>
       </w:r>
@@ -1848,33 +1823,27 @@
           <w:sz w:val="17"/>
           <w:szCs w:val="17"/>
         </w:rPr>
-        <w:t xml:space="preserve"> apt install ruby</w:t>
-      </w:r>
-    </w:p>
-    <w:p>
-      <w:pPr>
-        <w:numPr>
-          <w:ilvl w:val="0"/>
-          <w:numId w:val="13"/>
-        </w:numPr>
-        <w:shd w:val="clear" w:color="auto" w:fill="FFFFFF"/>
-        <w:spacing w:after="0" w:line="384" w:lineRule="atLeast"/>
-        <w:ind w:left="450"/>
-        <w:rPr>
-          <w:rFonts w:ascii="Segoe UI" w:eastAsia="Times New Roman" w:hAnsi="Segoe UI" w:cs="Segoe UI"/>
-          <w:color w:val="000000"/>
-          <w:sz w:val="20"/>
-          <w:szCs w:val="20"/>
-        </w:rPr>
-      </w:pPr>
-      <w:r>
-        <w:rPr>
-          <w:rFonts w:ascii="Segoe UI" w:eastAsia="Times New Roman" w:hAnsi="Segoe UI" w:cs="Segoe UI"/>
-          <w:color w:val="000000"/>
-          <w:sz w:val="20"/>
-          <w:szCs w:val="20"/>
-        </w:rPr>
-        <w:t>Install Capistrano</w:t>
+        <w:t xml:space="preserve"> apt install </w:t>
+      </w:r>
+      <w:proofErr w:type="spellStart"/>
+      <w:r>
+        <w:rPr>
+          <w:rFonts w:ascii="Consolas" w:eastAsia="Times New Roman" w:hAnsi="Consolas" w:cs="Consolas"/>
+          <w:color w:val="0000FF"/>
+          <w:sz w:val="17"/>
+          <w:szCs w:val="17"/>
+        </w:rPr>
+        <w:t>redis</w:t>
+      </w:r>
+      <w:proofErr w:type="spellEnd"/>
+      <w:r>
+        <w:rPr>
+          <w:rFonts w:ascii="Consolas" w:eastAsia="Times New Roman" w:hAnsi="Consolas" w:cs="Consolas"/>
+          <w:color w:val="0000FF"/>
+          <w:sz w:val="17"/>
+          <w:szCs w:val="17"/>
+        </w:rPr>
+        <w:t>-server</w:t>
       </w:r>
     </w:p>
     <w:p>
@@ -1904,19 +1873,20 @@
           <w:tab w:val="left" w:pos="13740"/>
           <w:tab w:val="left" w:pos="14656"/>
         </w:tabs>
-        <w:spacing w:after="0" w:line="195" w:lineRule="atLeast"/>
-        <w:rPr>
-          <w:rFonts w:ascii="Consolas" w:eastAsia="Times New Roman" w:hAnsi="Consolas" w:cs="Consolas"/>
-          <w:color w:val="0000FF"/>
-          <w:sz w:val="17"/>
-          <w:szCs w:val="17"/>
-        </w:rPr>
-      </w:pPr>
-      <w:r>
-        <w:rPr>
-          <w:rFonts w:ascii="Consolas" w:eastAsia="Times New Roman" w:hAnsi="Consolas" w:cs="Consolas"/>
-          <w:color w:val="0000FF"/>
-          <w:sz w:val="17"/>
+        <w:spacing w:after="180" w:line="195" w:lineRule="atLeast"/>
+        <w:rPr>
+          <w:rFonts w:ascii="Consolas" w:eastAsia="Times New Roman" w:hAnsi="Consolas" w:cs="Consolas"/>
+          <w:color w:val="0000FF"/>
+          <w:sz w:val="17"/>
+          <w:szCs w:val="17"/>
+        </w:rPr>
+      </w:pPr>
+      <w:r>
+        <w:rPr>
+          <w:rFonts w:ascii="Consolas" w:eastAsia="Times New Roman" w:hAnsi="Consolas" w:cs="Consolas"/>
+          <w:color w:val="0000FF"/>
+          <w:sz w:val="17"/>
+          <w:szCs w:val="17"/>
         </w:rPr>
         <w:t xml:space="preserve">$ </w:t>
       </w:r>
@@ -1926,17 +1896,45 @@
           <w:rFonts w:ascii="Consolas" w:eastAsia="Times New Roman" w:hAnsi="Consolas" w:cs="Consolas"/>
           <w:color w:val="0000FF"/>
           <w:sz w:val="17"/>
-        </w:rPr>
-        <w:t>git</w:t>
-      </w:r>
-      <w:proofErr w:type="spellEnd"/>
-      <w:r>
-        <w:rPr>
-          <w:rFonts w:ascii="Consolas" w:eastAsia="Times New Roman" w:hAnsi="Consolas" w:cs="Consolas"/>
-          <w:color w:val="0000FF"/>
-          <w:sz w:val="17"/>
-        </w:rPr>
-        <w:t xml:space="preserve"> clone https://github.com/capistrano/capistrano.git</w:t>
+          <w:szCs w:val="17"/>
+        </w:rPr>
+        <w:t>redis</w:t>
+      </w:r>
+      <w:proofErr w:type="spellEnd"/>
+      <w:r>
+        <w:rPr>
+          <w:rFonts w:ascii="Consolas" w:eastAsia="Times New Roman" w:hAnsi="Consolas" w:cs="Consolas"/>
+          <w:color w:val="0000FF"/>
+          <w:sz w:val="17"/>
+          <w:szCs w:val="17"/>
+        </w:rPr>
+        <w:t>-server</w:t>
+      </w:r>
+    </w:p>
+    <w:p>
+      <w:pPr>
+        <w:numPr>
+          <w:ilvl w:val="0"/>
+          <w:numId w:val="14"/>
+        </w:numPr>
+        <w:shd w:val="clear" w:color="auto" w:fill="FFFFFF"/>
+        <w:spacing w:after="0" w:line="384" w:lineRule="atLeast"/>
+        <w:ind w:left="450"/>
+        <w:rPr>
+          <w:rFonts w:ascii="Segoe UI" w:eastAsia="Times New Roman" w:hAnsi="Segoe UI" w:cs="Segoe UI"/>
+          <w:color w:val="000000"/>
+          <w:sz w:val="20"/>
+          <w:szCs w:val="20"/>
+        </w:rPr>
+      </w:pPr>
+      <w:r>
+        <w:rPr>
+          <w:rFonts w:ascii="Segoe UI" w:eastAsia="Times New Roman" w:hAnsi="Segoe UI" w:cs="Segoe UI"/>
+          <w:color w:val="000000"/>
+          <w:sz w:val="20"/>
+          <w:szCs w:val="20"/>
+        </w:rPr>
+        <w:t>Install PM2</w:t>
       </w:r>
     </w:p>
     <w:p>
@@ -1966,37 +1964,31 @@
           <w:tab w:val="left" w:pos="13740"/>
           <w:tab w:val="left" w:pos="14656"/>
         </w:tabs>
-        <w:spacing w:after="0" w:line="195" w:lineRule="atLeast"/>
-        <w:rPr>
-          <w:rFonts w:ascii="Consolas" w:eastAsia="Times New Roman" w:hAnsi="Consolas" w:cs="Consolas"/>
-          <w:color w:val="0000FF"/>
-          <w:sz w:val="17"/>
-          <w:szCs w:val="17"/>
-        </w:rPr>
-      </w:pPr>
-      <w:r>
-        <w:rPr>
-          <w:rFonts w:ascii="Consolas" w:eastAsia="Times New Roman" w:hAnsi="Consolas" w:cs="Consolas"/>
-          <w:color w:val="0000FF"/>
-          <w:sz w:val="17"/>
-        </w:rPr>
-        <w:t xml:space="preserve">$ </w:t>
-      </w:r>
-      <w:proofErr w:type="spellStart"/>
-      <w:r>
-        <w:rPr>
-          <w:rFonts w:ascii="Consolas" w:eastAsia="Times New Roman" w:hAnsi="Consolas" w:cs="Consolas"/>
-          <w:color w:val="0000FF"/>
-          <w:sz w:val="17"/>
-        </w:rPr>
-        <w:t>cd</w:t>
-      </w:r>
-      <w:proofErr w:type="spellEnd"/>
-      <w:r>
-        <w:rPr>
-          <w:rFonts w:ascii="Consolas" w:eastAsia="Times New Roman" w:hAnsi="Consolas" w:cs="Consolas"/>
-          <w:color w:val="0000FF"/>
-          <w:sz w:val="17"/>
+        <w:spacing w:after="180" w:line="195" w:lineRule="atLeast"/>
+        <w:rPr>
+          <w:rFonts w:ascii="Consolas" w:eastAsia="Times New Roman" w:hAnsi="Consolas" w:cs="Consolas"/>
+          <w:color w:val="0000FF"/>
+          <w:sz w:val="17"/>
+          <w:szCs w:val="17"/>
+        </w:rPr>
+      </w:pPr>
+      <w:proofErr w:type="spellStart"/>
+      <w:r>
+        <w:rPr>
+          <w:rFonts w:ascii="Consolas" w:eastAsia="Times New Roman" w:hAnsi="Consolas" w:cs="Consolas"/>
+          <w:color w:val="0000FF"/>
+          <w:sz w:val="17"/>
+          <w:szCs w:val="17"/>
+        </w:rPr>
+        <w:t>sudo</w:t>
+      </w:r>
+      <w:proofErr w:type="spellEnd"/>
+      <w:r>
+        <w:rPr>
+          <w:rFonts w:ascii="Consolas" w:eastAsia="Times New Roman" w:hAnsi="Consolas" w:cs="Consolas"/>
+          <w:color w:val="0000FF"/>
+          <w:sz w:val="17"/>
+          <w:szCs w:val="17"/>
         </w:rPr>
         <w:t xml:space="preserve"> </w:t>
       </w:r>
@@ -2006,10 +1998,108 @@
           <w:rFonts w:ascii="Consolas" w:eastAsia="Times New Roman" w:hAnsi="Consolas" w:cs="Consolas"/>
           <w:color w:val="0000FF"/>
           <w:sz w:val="17"/>
-        </w:rPr>
-        <w:t>capistrano</w:t>
-      </w:r>
-      <w:proofErr w:type="spellEnd"/>
+          <w:szCs w:val="17"/>
+        </w:rPr>
+        <w:t>npm</w:t>
+      </w:r>
+      <w:proofErr w:type="spellEnd"/>
+      <w:r>
+        <w:rPr>
+          <w:rFonts w:ascii="Consolas" w:eastAsia="Times New Roman" w:hAnsi="Consolas" w:cs="Consolas"/>
+          <w:color w:val="0000FF"/>
+          <w:sz w:val="17"/>
+          <w:szCs w:val="17"/>
+        </w:rPr>
+        <w:t xml:space="preserve"> install pm2 -g</w:t>
+      </w:r>
+    </w:p>
+    <w:p>
+      <w:pPr>
+        <w:shd w:val="clear" w:color="auto" w:fill="FFFFFF"/>
+        <w:spacing w:after="180" w:line="240" w:lineRule="auto"/>
+        <w:rPr>
+          <w:rFonts w:ascii="Segoe UI" w:eastAsia="Times New Roman" w:hAnsi="Segoe UI" w:cs="Segoe UI"/>
+          <w:color w:val="000000"/>
+          <w:sz w:val="20"/>
+          <w:szCs w:val="20"/>
+        </w:rPr>
+      </w:pPr>
+      <w:r>
+        <w:rPr>
+          <w:rFonts w:ascii="Segoe UI" w:eastAsia="Times New Roman" w:hAnsi="Segoe UI" w:cs="Segoe UI"/>
+          <w:b/>
+          <w:bCs/>
+          <w:color w:val="000000"/>
+          <w:sz w:val="20"/>
+        </w:rPr>
+        <w:t>2</w:t>
+      </w:r>
+      <w:r>
+        <w:rPr>
+          <w:rFonts w:ascii="Segoe UI" w:eastAsia="Times New Roman" w:hAnsi="Segoe UI" w:cs="Segoe UI"/>
+          <w:b/>
+          <w:bCs/>
+          <w:color w:val="000000"/>
+          <w:sz w:val="20"/>
+        </w:rPr>
+        <w:t>. Run Project On Server</w:t>
+      </w:r>
+    </w:p>
+    <w:p>
+      <w:pPr>
+        <w:numPr>
+          <w:ilvl w:val="0"/>
+          <w:numId w:val="15"/>
+        </w:numPr>
+        <w:shd w:val="clear" w:color="auto" w:fill="FFFFFF"/>
+        <w:spacing w:after="0" w:line="384" w:lineRule="atLeast"/>
+        <w:ind w:left="450"/>
+        <w:rPr>
+          <w:rFonts w:ascii="Segoe UI" w:eastAsia="Times New Roman" w:hAnsi="Segoe UI" w:cs="Segoe UI"/>
+          <w:color w:val="000000"/>
+          <w:sz w:val="20"/>
+          <w:szCs w:val="20"/>
+        </w:rPr>
+      </w:pPr>
+      <w:r>
+        <w:rPr>
+          <w:rFonts w:ascii="Segoe UI" w:eastAsia="Times New Roman" w:hAnsi="Segoe UI" w:cs="Segoe UI"/>
+          <w:color w:val="000000"/>
+          <w:sz w:val="20"/>
+          <w:szCs w:val="20"/>
+        </w:rPr>
+        <w:t>Create DB</w:t>
+      </w:r>
+      <w:r>
+        <w:rPr>
+          <w:rFonts w:ascii="Segoe UI" w:eastAsia="Times New Roman" w:hAnsi="Segoe UI" w:cs="Segoe UI"/>
+          <w:color w:val="000000"/>
+          <w:sz w:val="20"/>
+          <w:szCs w:val="20"/>
+        </w:rPr>
+        <w:t xml:space="preserve"> (Example: for user "</w:t>
+      </w:r>
+      <w:proofErr w:type="spellStart"/>
+      <w:r>
+        <w:rPr>
+          <w:rFonts w:ascii="Segoe UI" w:eastAsia="Times New Roman" w:hAnsi="Segoe UI" w:cs="Segoe UI"/>
+          <w:i/>
+          <w:color w:val="000000"/>
+          <w:sz w:val="20"/>
+          <w:szCs w:val="20"/>
+        </w:rPr>
+        <w:t>ubuntu</w:t>
+      </w:r>
+      <w:proofErr w:type="spellEnd"/>
+      <w:r>
+        <w:rPr>
+          <w:rFonts w:ascii="Segoe UI" w:eastAsia="Times New Roman" w:hAnsi="Segoe UI" w:cs="Segoe UI"/>
+          <w:color w:val="000000"/>
+          <w:sz w:val="20"/>
+          <w:szCs w:val="20"/>
+        </w:rPr>
+        <w:t>")</w:t>
+      </w:r>
     </w:p>
     <w:p>
       <w:pPr>
@@ -2038,30 +2128,43 @@
           <w:tab w:val="left" w:pos="13740"/>
           <w:tab w:val="left" w:pos="14656"/>
         </w:tabs>
-        <w:spacing w:after="0" w:line="195" w:lineRule="atLeast"/>
-        <w:rPr>
-          <w:rFonts w:ascii="Consolas" w:eastAsia="Times New Roman" w:hAnsi="Consolas" w:cs="Consolas"/>
-          <w:color w:val="0000FF"/>
-          <w:sz w:val="17"/>
-          <w:szCs w:val="17"/>
-        </w:rPr>
-      </w:pPr>
-      <w:r>
-        <w:rPr>
-          <w:rFonts w:ascii="Consolas" w:eastAsia="Times New Roman" w:hAnsi="Consolas" w:cs="Consolas"/>
-          <w:color w:val="0000FF"/>
-          <w:sz w:val="17"/>
-        </w:rPr>
-        <w:t>$ gem build *.</w:t>
-      </w:r>
-      <w:proofErr w:type="spellStart"/>
-      <w:r>
-        <w:rPr>
-          <w:rFonts w:ascii="Consolas" w:eastAsia="Times New Roman" w:hAnsi="Consolas" w:cs="Consolas"/>
-          <w:color w:val="0000FF"/>
-          <w:sz w:val="17"/>
-        </w:rPr>
-        <w:t>gemspec</w:t>
+        <w:spacing w:after="180" w:line="195" w:lineRule="atLeast"/>
+        <w:rPr>
+          <w:rFonts w:ascii="Consolas" w:eastAsia="Times New Roman" w:hAnsi="Consolas" w:cs="Consolas"/>
+          <w:color w:val="0000FF"/>
+          <w:sz w:val="17"/>
+          <w:szCs w:val="17"/>
+        </w:rPr>
+      </w:pPr>
+      <w:proofErr w:type="spellStart"/>
+      <w:r>
+        <w:rPr>
+          <w:rFonts w:ascii="Consolas" w:eastAsia="Times New Roman" w:hAnsi="Consolas" w:cs="Consolas"/>
+          <w:color w:val="0000FF"/>
+          <w:sz w:val="17"/>
+          <w:szCs w:val="17"/>
+        </w:rPr>
+        <w:t>mysql</w:t>
+      </w:r>
+      <w:proofErr w:type="spellEnd"/>
+      <w:r>
+        <w:rPr>
+          <w:rFonts w:ascii="Consolas" w:eastAsia="Times New Roman" w:hAnsi="Consolas" w:cs="Consolas"/>
+          <w:color w:val="0000FF"/>
+          <w:sz w:val="17"/>
+          <w:szCs w:val="17"/>
+        </w:rPr>
+        <w:t xml:space="preserve"> -u root -p -h </w:t>
+      </w:r>
+      <w:proofErr w:type="spellStart"/>
+      <w:r>
+        <w:rPr>
+          <w:rFonts w:ascii="Consolas" w:eastAsia="Times New Roman" w:hAnsi="Consolas" w:cs="Consolas"/>
+          <w:color w:val="0000FF"/>
+          <w:sz w:val="17"/>
+          <w:szCs w:val="17"/>
+        </w:rPr>
+        <w:t>localhost</w:t>
       </w:r>
       <w:proofErr w:type="spellEnd"/>
     </w:p>
@@ -2100,39 +2203,65 @@
           <w:szCs w:val="17"/>
         </w:rPr>
       </w:pPr>
-      <w:r>
-        <w:rPr>
-          <w:rFonts w:ascii="Consolas" w:eastAsia="Times New Roman" w:hAnsi="Consolas" w:cs="Consolas"/>
-          <w:color w:val="0000FF"/>
-          <w:sz w:val="17"/>
-        </w:rPr>
-        <w:t>$ gem install *.gem</w:t>
-      </w:r>
-    </w:p>
-    <w:p>
-      <w:pPr>
-        <w:numPr>
-          <w:ilvl w:val="0"/>
-          <w:numId w:val="14"/>
-        </w:numPr>
-        <w:shd w:val="clear" w:color="auto" w:fill="FFFFFF"/>
-        <w:spacing w:after="0" w:line="384" w:lineRule="atLeast"/>
-        <w:ind w:left="450"/>
-        <w:rPr>
-          <w:rFonts w:ascii="Segoe UI" w:eastAsia="Times New Roman" w:hAnsi="Segoe UI" w:cs="Segoe UI"/>
-          <w:color w:val="000000"/>
-          <w:sz w:val="20"/>
-          <w:szCs w:val="20"/>
-        </w:rPr>
-      </w:pPr>
-      <w:r>
-        <w:rPr>
-          <w:rFonts w:ascii="Segoe UI" w:eastAsia="Times New Roman" w:hAnsi="Segoe UI" w:cs="Segoe UI"/>
-          <w:color w:val="000000"/>
-          <w:sz w:val="20"/>
-          <w:szCs w:val="20"/>
-        </w:rPr>
-        <w:t>Install PM2</w:t>
+      <w:proofErr w:type="spellStart"/>
+      <w:r>
+        <w:rPr>
+          <w:rFonts w:ascii="Consolas" w:eastAsia="Times New Roman" w:hAnsi="Consolas" w:cs="Consolas"/>
+          <w:color w:val="0000FF"/>
+          <w:sz w:val="17"/>
+          <w:szCs w:val="17"/>
+        </w:rPr>
+        <w:t>mysql</w:t>
+      </w:r>
+      <w:proofErr w:type="spellEnd"/>
+      <w:r>
+        <w:rPr>
+          <w:rFonts w:ascii="Consolas" w:eastAsia="Times New Roman" w:hAnsi="Consolas" w:cs="Consolas"/>
+          <w:color w:val="0000FF"/>
+          <w:sz w:val="17"/>
+          <w:szCs w:val="17"/>
+        </w:rPr>
+        <w:t>&gt; CREATE USER '</w:t>
+      </w:r>
+      <w:proofErr w:type="spellStart"/>
+      <w:r>
+        <w:rPr>
+          <w:rFonts w:ascii="Consolas" w:eastAsia="Times New Roman" w:hAnsi="Consolas" w:cs="Consolas"/>
+          <w:color w:val="0000FF"/>
+          <w:sz w:val="17"/>
+          <w:szCs w:val="17"/>
+        </w:rPr>
+        <w:t>ubuntu'@'localhost</w:t>
+      </w:r>
+      <w:proofErr w:type="spellEnd"/>
+      <w:r>
+        <w:rPr>
+          <w:rFonts w:ascii="Consolas" w:eastAsia="Times New Roman" w:hAnsi="Consolas" w:cs="Consolas"/>
+          <w:color w:val="0000FF"/>
+          <w:sz w:val="17"/>
+          <w:szCs w:val="17"/>
+        </w:rPr>
+        <w:t>' IDENTIFIED BY '</w:t>
+      </w:r>
+      <w:proofErr w:type="spellStart"/>
+      <w:r>
+        <w:rPr>
+          <w:rFonts w:ascii="Consolas" w:eastAsia="Times New Roman" w:hAnsi="Consolas" w:cs="Consolas"/>
+          <w:color w:val="0000FF"/>
+          <w:sz w:val="17"/>
+          <w:szCs w:val="17"/>
+        </w:rPr>
+        <w:t>vsiics</w:t>
+      </w:r>
+      <w:proofErr w:type="spellEnd"/>
+      <w:r>
+        <w:rPr>
+          <w:rFonts w:ascii="Consolas" w:eastAsia="Times New Roman" w:hAnsi="Consolas" w:cs="Consolas"/>
+          <w:color w:val="0000FF"/>
+          <w:sz w:val="17"/>
+          <w:szCs w:val="17"/>
+        </w:rPr>
+        <w:t>'</w:t>
       </w:r>
     </w:p>
     <w:p>
@@ -2178,95 +2307,37 @@
           <w:sz w:val="17"/>
           <w:szCs w:val="17"/>
         </w:rPr>
-        <w:t>sudo</w:t>
-      </w:r>
-      <w:proofErr w:type="spellEnd"/>
-      <w:r>
-        <w:rPr>
-          <w:rFonts w:ascii="Consolas" w:eastAsia="Times New Roman" w:hAnsi="Consolas" w:cs="Consolas"/>
-          <w:color w:val="0000FF"/>
-          <w:sz w:val="17"/>
-          <w:szCs w:val="17"/>
-        </w:rPr>
-        <w:t xml:space="preserve"> </w:t>
-      </w:r>
-      <w:proofErr w:type="spellStart"/>
-      <w:r>
-        <w:rPr>
-          <w:rFonts w:ascii="Consolas" w:eastAsia="Times New Roman" w:hAnsi="Consolas" w:cs="Consolas"/>
-          <w:color w:val="0000FF"/>
-          <w:sz w:val="17"/>
-          <w:szCs w:val="17"/>
-        </w:rPr>
-        <w:t>npm</w:t>
-      </w:r>
-      <w:proofErr w:type="spellEnd"/>
-      <w:r>
-        <w:rPr>
-          <w:rFonts w:ascii="Consolas" w:eastAsia="Times New Roman" w:hAnsi="Consolas" w:cs="Consolas"/>
-          <w:color w:val="0000FF"/>
-          <w:sz w:val="17"/>
-          <w:szCs w:val="17"/>
-        </w:rPr>
-        <w:t xml:space="preserve"> install pm2 -g</w:t>
-      </w:r>
-    </w:p>
-    <w:p>
-      <w:pPr>
-        <w:shd w:val="clear" w:color="auto" w:fill="FFFFFF"/>
-        <w:spacing w:after="180" w:line="240" w:lineRule="auto"/>
-        <w:rPr>
-          <w:rFonts w:ascii="Segoe UI" w:eastAsia="Times New Roman" w:hAnsi="Segoe UI" w:cs="Segoe UI"/>
-          <w:color w:val="000000"/>
-          <w:sz w:val="20"/>
-          <w:szCs w:val="20"/>
-        </w:rPr>
-      </w:pPr>
-      <w:r>
-        <w:rPr>
-          <w:rFonts w:ascii="Segoe UI" w:eastAsia="Times New Roman" w:hAnsi="Segoe UI" w:cs="Segoe UI"/>
-          <w:b/>
-          <w:bCs/>
-          <w:color w:val="000000"/>
-          <w:sz w:val="20"/>
-        </w:rPr>
-        <w:t>2</w:t>
-      </w:r>
-      <w:r>
-        <w:rPr>
-          <w:rFonts w:ascii="Segoe UI" w:eastAsia="Times New Roman" w:hAnsi="Segoe UI" w:cs="Segoe UI"/>
-          <w:b/>
-          <w:bCs/>
-          <w:color w:val="000000"/>
-          <w:sz w:val="20"/>
-        </w:rPr>
-        <w:t>. Run Project On Server</w:t>
-      </w:r>
-    </w:p>
-    <w:p>
-      <w:pPr>
-        <w:numPr>
-          <w:ilvl w:val="0"/>
-          <w:numId w:val="15"/>
-        </w:numPr>
-        <w:shd w:val="clear" w:color="auto" w:fill="FFFFFF"/>
-        <w:spacing w:after="0" w:line="384" w:lineRule="atLeast"/>
-        <w:ind w:left="450"/>
-        <w:rPr>
-          <w:rFonts w:ascii="Segoe UI" w:eastAsia="Times New Roman" w:hAnsi="Segoe UI" w:cs="Segoe UI"/>
-          <w:color w:val="000000"/>
-          <w:sz w:val="20"/>
-          <w:szCs w:val="20"/>
-        </w:rPr>
-      </w:pPr>
-      <w:r>
-        <w:rPr>
-          <w:rFonts w:ascii="Segoe UI" w:eastAsia="Times New Roman" w:hAnsi="Segoe UI" w:cs="Segoe UI"/>
-          <w:color w:val="000000"/>
-          <w:sz w:val="20"/>
-          <w:szCs w:val="20"/>
-        </w:rPr>
-        <w:t>Create DB</w:t>
+        <w:t>mysql</w:t>
+      </w:r>
+      <w:proofErr w:type="spellEnd"/>
+      <w:r>
+        <w:rPr>
+          <w:rFonts w:ascii="Consolas" w:eastAsia="Times New Roman" w:hAnsi="Consolas" w:cs="Consolas"/>
+          <w:color w:val="0000FF"/>
+          <w:sz w:val="17"/>
+          <w:szCs w:val="17"/>
+        </w:rPr>
+        <w:t xml:space="preserve">&gt; CREATE DATABASE </w:t>
+      </w:r>
+      <w:proofErr w:type="spellStart"/>
+      <w:r>
+        <w:rPr>
+          <w:rFonts w:ascii="Consolas" w:eastAsia="Times New Roman" w:hAnsi="Consolas" w:cs="Consolas"/>
+          <w:color w:val="0000FF"/>
+          <w:sz w:val="17"/>
+          <w:szCs w:val="17"/>
+        </w:rPr>
+        <w:t>CurrencySwap</w:t>
+      </w:r>
+      <w:proofErr w:type="spellEnd"/>
+      <w:r>
+        <w:rPr>
+          <w:rFonts w:ascii="Consolas" w:eastAsia="Times New Roman" w:hAnsi="Consolas" w:cs="Consolas"/>
+          <w:color w:val="0000FF"/>
+          <w:sz w:val="17"/>
+          <w:szCs w:val="17"/>
+        </w:rPr>
+        <w:t>;</w:t>
       </w:r>
     </w:p>
     <w:p>
@@ -2296,7 +2367,7 @@
           <w:tab w:val="left" w:pos="13740"/>
           <w:tab w:val="left" w:pos="14656"/>
         </w:tabs>
-        <w:spacing w:after="0" w:line="195" w:lineRule="atLeast"/>
+        <w:spacing w:after="180" w:line="195" w:lineRule="atLeast"/>
         <w:rPr>
           <w:rFonts w:ascii="Consolas" w:eastAsia="Times New Roman" w:hAnsi="Consolas" w:cs="Consolas"/>
           <w:color w:val="0000FF"/>
@@ -2322,7 +2393,73 @@
           <w:sz w:val="17"/>
           <w:szCs w:val="17"/>
         </w:rPr>
-        <w:t xml:space="preserve"> -u root -p</w:t>
+        <w:t>&gt; GRANT ALL PRIVILEGES ON CurrencySwap.* TO '</w:t>
+      </w:r>
+      <w:proofErr w:type="spellStart"/>
+      <w:r>
+        <w:rPr>
+          <w:rFonts w:ascii="Consolas" w:eastAsia="Times New Roman" w:hAnsi="Consolas" w:cs="Consolas"/>
+          <w:color w:val="0000FF"/>
+          <w:sz w:val="17"/>
+          <w:szCs w:val="17"/>
+        </w:rPr>
+        <w:t>ubuntu'@'localhost</w:t>
+      </w:r>
+      <w:proofErr w:type="spellEnd"/>
+      <w:r>
+        <w:rPr>
+          <w:rFonts w:ascii="Consolas" w:eastAsia="Times New Roman" w:hAnsi="Consolas" w:cs="Consolas"/>
+          <w:color w:val="0000FF"/>
+          <w:sz w:val="17"/>
+          <w:szCs w:val="17"/>
+        </w:rPr>
+        <w:t>';</w:t>
+      </w:r>
+    </w:p>
+    <w:p>
+      <w:pPr>
+        <w:numPr>
+          <w:ilvl w:val="0"/>
+          <w:numId w:val="16"/>
+        </w:numPr>
+        <w:shd w:val="clear" w:color="auto" w:fill="FFFFFF"/>
+        <w:spacing w:after="0" w:line="384" w:lineRule="atLeast"/>
+        <w:ind w:left="450"/>
+        <w:rPr>
+          <w:rFonts w:ascii="Segoe UI" w:eastAsia="Times New Roman" w:hAnsi="Segoe UI" w:cs="Segoe UI"/>
+          <w:color w:val="000000"/>
+          <w:sz w:val="20"/>
+          <w:szCs w:val="20"/>
+        </w:rPr>
+      </w:pPr>
+      <w:r>
+        <w:rPr>
+          <w:rFonts w:ascii="Segoe UI" w:eastAsia="Times New Roman" w:hAnsi="Segoe UI" w:cs="Segoe UI"/>
+          <w:color w:val="000000"/>
+          <w:sz w:val="20"/>
+          <w:szCs w:val="20"/>
+        </w:rPr>
+        <w:t xml:space="preserve">Checkout Project (from </w:t>
+      </w:r>
+      <w:proofErr w:type="spellStart"/>
+      <w:r>
+        <w:rPr>
+          <w:rFonts w:ascii="Segoe UI" w:eastAsia="Times New Roman" w:hAnsi="Segoe UI" w:cs="Segoe UI"/>
+          <w:color w:val="000000"/>
+          <w:sz w:val="20"/>
+          <w:szCs w:val="20"/>
+        </w:rPr>
+        <w:t>develope</w:t>
+      </w:r>
+      <w:proofErr w:type="spellEnd"/>
+      <w:r>
+        <w:rPr>
+          <w:rFonts w:ascii="Segoe UI" w:eastAsia="Times New Roman" w:hAnsi="Segoe UI" w:cs="Segoe UI"/>
+          <w:color w:val="000000"/>
+          <w:sz w:val="20"/>
+          <w:szCs w:val="20"/>
+        </w:rPr>
+        <w:t xml:space="preserve"> branch)</w:t>
       </w:r>
     </w:p>
     <w:p>
@@ -2368,24 +2505,46 @@
           <w:sz w:val="17"/>
           <w:szCs w:val="17"/>
         </w:rPr>
-        <w:t>mysql</w:t>
-      </w:r>
-      <w:proofErr w:type="spellEnd"/>
-      <w:r>
-        <w:rPr>
-          <w:rFonts w:ascii="Consolas" w:eastAsia="Times New Roman" w:hAnsi="Consolas" w:cs="Consolas"/>
-          <w:color w:val="0000FF"/>
-          <w:sz w:val="17"/>
-          <w:szCs w:val="17"/>
-        </w:rPr>
-        <w:t>&gt;CREATE DATABASE CSSQL;</w:t>
+        <w:t>git</w:t>
+      </w:r>
+      <w:proofErr w:type="spellEnd"/>
+      <w:r>
+        <w:rPr>
+          <w:rFonts w:ascii="Consolas" w:eastAsia="Times New Roman" w:hAnsi="Consolas" w:cs="Consolas"/>
+          <w:color w:val="0000FF"/>
+          <w:sz w:val="17"/>
+          <w:szCs w:val="17"/>
+        </w:rPr>
+        <w:t xml:space="preserve"> clone </w:t>
+      </w:r>
+      <w:proofErr w:type="spellStart"/>
+      <w:r>
+        <w:rPr>
+          <w:rFonts w:ascii="Consolas" w:hAnsi="Consolas" w:cs="Consolas"/>
+          <w:color w:val="0000FF"/>
+          <w:sz w:val="17"/>
+          <w:szCs w:val="17"/>
+          <w:shd w:val="clear" w:color="auto" w:fill="FFFFFF"/>
+        </w:rPr>
+        <w:t>git@github.com:currencyswap</w:t>
+      </w:r>
+      <w:proofErr w:type="spellEnd"/>
+      <w:r>
+        <w:rPr>
+          <w:rFonts w:ascii="Consolas" w:hAnsi="Consolas" w:cs="Consolas"/>
+          <w:color w:val="0000FF"/>
+          <w:sz w:val="17"/>
+          <w:szCs w:val="17"/>
+          <w:shd w:val="clear" w:color="auto" w:fill="FFFFFF"/>
+        </w:rPr>
+        <w:t>/currencyswap.git</w:t>
       </w:r>
     </w:p>
     <w:p>
       <w:pPr>
         <w:numPr>
           <w:ilvl w:val="0"/>
-          <w:numId w:val="16"/>
+          <w:numId w:val="17"/>
         </w:numPr>
         <w:shd w:val="clear" w:color="auto" w:fill="FFFFFF"/>
         <w:spacing w:after="0" w:line="384" w:lineRule="atLeast"/>
@@ -2404,27 +2563,540 @@
           <w:sz w:val="20"/>
           <w:szCs w:val="20"/>
         </w:rPr>
-        <w:t xml:space="preserve">Checkout Project (from </w:t>
-      </w:r>
-      <w:proofErr w:type="spellStart"/>
-      <w:r>
-        <w:rPr>
-          <w:rFonts w:ascii="Segoe UI" w:eastAsia="Times New Roman" w:hAnsi="Segoe UI" w:cs="Segoe UI"/>
-          <w:color w:val="000000"/>
-          <w:sz w:val="20"/>
-          <w:szCs w:val="20"/>
-        </w:rPr>
-        <w:t>develope</w:t>
-      </w:r>
-      <w:proofErr w:type="spellEnd"/>
-      <w:r>
-        <w:rPr>
-          <w:rFonts w:ascii="Segoe UI" w:eastAsia="Times New Roman" w:hAnsi="Segoe UI" w:cs="Segoe UI"/>
-          <w:color w:val="000000"/>
-          <w:sz w:val="20"/>
-          <w:szCs w:val="20"/>
-        </w:rPr>
-        <w:t xml:space="preserve"> branch)</w:t>
+        <w:t xml:space="preserve">Duplicate </w:t>
+      </w:r>
+      <w:proofErr w:type="spellStart"/>
+      <w:r>
+        <w:rPr>
+          <w:rFonts w:ascii="Segoe UI" w:eastAsia="Times New Roman" w:hAnsi="Segoe UI" w:cs="Segoe UI"/>
+          <w:color w:val="000000"/>
+          <w:sz w:val="20"/>
+          <w:szCs w:val="20"/>
+        </w:rPr>
+        <w:t>src</w:t>
+      </w:r>
+      <w:proofErr w:type="spellEnd"/>
+      <w:r>
+        <w:rPr>
+          <w:rFonts w:ascii="Segoe UI" w:eastAsia="Times New Roman" w:hAnsi="Segoe UI" w:cs="Segoe UI"/>
+          <w:color w:val="000000"/>
+          <w:sz w:val="20"/>
+          <w:szCs w:val="20"/>
+        </w:rPr>
+        <w:t>/</w:t>
+      </w:r>
+      <w:proofErr w:type="spellStart"/>
+      <w:r>
+        <w:rPr>
+          <w:rFonts w:ascii="Segoe UI" w:eastAsia="Times New Roman" w:hAnsi="Segoe UI" w:cs="Segoe UI"/>
+          <w:color w:val="000000"/>
+          <w:sz w:val="20"/>
+          <w:szCs w:val="20"/>
+        </w:rPr>
+        <w:t>appconfig.json.template</w:t>
+      </w:r>
+      <w:proofErr w:type="spellEnd"/>
+      <w:r>
+        <w:rPr>
+          <w:rFonts w:ascii="Segoe UI" w:eastAsia="Times New Roman" w:hAnsi="Segoe UI" w:cs="Segoe UI"/>
+          <w:color w:val="000000"/>
+          <w:sz w:val="20"/>
+          <w:szCs w:val="20"/>
+        </w:rPr>
+        <w:t xml:space="preserve"> and rename to </w:t>
+      </w:r>
+      <w:proofErr w:type="spellStart"/>
+      <w:r>
+        <w:rPr>
+          <w:rFonts w:ascii="Segoe UI" w:eastAsia="Times New Roman" w:hAnsi="Segoe UI" w:cs="Segoe UI"/>
+          <w:color w:val="000000"/>
+          <w:sz w:val="20"/>
+          <w:szCs w:val="20"/>
+        </w:rPr>
+        <w:t>appconfig.json</w:t>
+      </w:r>
+      <w:proofErr w:type="spellEnd"/>
+    </w:p>
+    <w:p>
+      <w:pPr>
+        <w:numPr>
+          <w:ilvl w:val="0"/>
+          <w:numId w:val="17"/>
+        </w:numPr>
+        <w:shd w:val="clear" w:color="auto" w:fill="FFFFFF"/>
+        <w:spacing w:after="0" w:line="384" w:lineRule="atLeast"/>
+        <w:ind w:left="450"/>
+        <w:rPr>
+          <w:rFonts w:ascii="Segoe UI" w:eastAsia="Times New Roman" w:hAnsi="Segoe UI" w:cs="Segoe UI"/>
+          <w:color w:val="000000"/>
+          <w:sz w:val="20"/>
+          <w:szCs w:val="20"/>
+        </w:rPr>
+      </w:pPr>
+      <w:r>
+        <w:rPr>
+          <w:rFonts w:ascii="Segoe UI" w:eastAsia="Times New Roman" w:hAnsi="Segoe UI" w:cs="Segoe UI"/>
+          <w:color w:val="000000"/>
+          <w:sz w:val="20"/>
+          <w:szCs w:val="20"/>
+        </w:rPr>
+        <w:t xml:space="preserve">Duplicate </w:t>
+      </w:r>
+      <w:proofErr w:type="spellStart"/>
+      <w:r>
+        <w:rPr>
+          <w:rFonts w:ascii="Segoe UI" w:eastAsia="Times New Roman" w:hAnsi="Segoe UI" w:cs="Segoe UI"/>
+          <w:color w:val="000000"/>
+          <w:sz w:val="20"/>
+          <w:szCs w:val="20"/>
+        </w:rPr>
+        <w:t>src</w:t>
+      </w:r>
+      <w:proofErr w:type="spellEnd"/>
+      <w:r>
+        <w:rPr>
+          <w:rFonts w:ascii="Segoe UI" w:eastAsia="Times New Roman" w:hAnsi="Segoe UI" w:cs="Segoe UI"/>
+          <w:color w:val="000000"/>
+          <w:sz w:val="20"/>
+          <w:szCs w:val="20"/>
+        </w:rPr>
+        <w:t>/server/</w:t>
+      </w:r>
+      <w:proofErr w:type="spellStart"/>
+      <w:r>
+        <w:rPr>
+          <w:rFonts w:ascii="Segoe UI" w:eastAsia="Times New Roman" w:hAnsi="Segoe UI" w:cs="Segoe UI"/>
+          <w:color w:val="000000"/>
+          <w:sz w:val="20"/>
+          <w:szCs w:val="20"/>
+        </w:rPr>
+        <w:t>datasource.json.template</w:t>
+      </w:r>
+      <w:proofErr w:type="spellEnd"/>
+      <w:r>
+        <w:rPr>
+          <w:rFonts w:ascii="Segoe UI" w:eastAsia="Times New Roman" w:hAnsi="Segoe UI" w:cs="Segoe UI"/>
+          <w:color w:val="000000"/>
+          <w:sz w:val="20"/>
+          <w:szCs w:val="20"/>
+        </w:rPr>
+        <w:t xml:space="preserve"> and rename to </w:t>
+      </w:r>
+      <w:proofErr w:type="spellStart"/>
+      <w:r>
+        <w:rPr>
+          <w:rFonts w:ascii="Segoe UI" w:eastAsia="Times New Roman" w:hAnsi="Segoe UI" w:cs="Segoe UI"/>
+          <w:color w:val="000000"/>
+          <w:sz w:val="20"/>
+          <w:szCs w:val="20"/>
+        </w:rPr>
+        <w:t>datasource.json</w:t>
+      </w:r>
+      <w:proofErr w:type="spellEnd"/>
+    </w:p>
+    <w:p>
+      <w:pPr>
+        <w:numPr>
+          <w:ilvl w:val="0"/>
+          <w:numId w:val="17"/>
+        </w:numPr>
+        <w:shd w:val="clear" w:color="auto" w:fill="FFFFFF"/>
+        <w:spacing w:after="0" w:line="384" w:lineRule="atLeast"/>
+        <w:ind w:left="450"/>
+        <w:rPr>
+          <w:rFonts w:ascii="Consolas" w:eastAsia="Times New Roman" w:hAnsi="Consolas" w:cs="Consolas"/>
+          <w:color w:val="000000"/>
+          <w:sz w:val="17"/>
+          <w:szCs w:val="17"/>
+        </w:rPr>
+      </w:pPr>
+      <w:r>
+        <w:rPr>
+          <w:rFonts w:ascii="Segoe UI" w:eastAsia="Times New Roman" w:hAnsi="Segoe UI" w:cs="Segoe UI"/>
+          <w:color w:val="000000"/>
+          <w:sz w:val="20"/>
+          <w:szCs w:val="20"/>
+        </w:rPr>
+        <w:t>Run</w:t>
+      </w:r>
+      <w:r>
+        <w:rPr>
+          <w:rFonts w:ascii="Segoe UI" w:eastAsia="Times New Roman" w:hAnsi="Segoe UI" w:cs="Segoe UI"/>
+          <w:color w:val="000000"/>
+          <w:sz w:val="20"/>
+        </w:rPr>
+        <w:t> </w:t>
+      </w:r>
+      <w:r>
+        <w:rPr>
+          <w:rFonts w:ascii="Consolas" w:eastAsia="Times New Roman" w:hAnsi="Consolas" w:cs="Consolas"/>
+          <w:iCs/>
+          <w:color w:val="0000FF"/>
+          <w:sz w:val="17"/>
+          <w:szCs w:val="17"/>
+        </w:rPr>
+        <w:t>$</w:t>
+      </w:r>
+      <w:proofErr w:type="spellStart"/>
+      <w:r>
+        <w:rPr>
+          <w:rFonts w:ascii="Consolas" w:eastAsia="Times New Roman" w:hAnsi="Consolas" w:cs="Consolas"/>
+          <w:iCs/>
+          <w:color w:val="0000FF"/>
+          <w:sz w:val="17"/>
+          <w:szCs w:val="17"/>
+        </w:rPr>
+        <w:t>sudo</w:t>
+      </w:r>
+      <w:proofErr w:type="spellEnd"/>
+      <w:r>
+        <w:rPr>
+          <w:rFonts w:ascii="Consolas" w:eastAsia="Times New Roman" w:hAnsi="Consolas" w:cs="Consolas"/>
+          <w:iCs/>
+          <w:color w:val="0000FF"/>
+          <w:sz w:val="17"/>
+          <w:szCs w:val="17"/>
+        </w:rPr>
+        <w:t xml:space="preserve"> </w:t>
+      </w:r>
+      <w:proofErr w:type="spellStart"/>
+      <w:r>
+        <w:rPr>
+          <w:rFonts w:ascii="Consolas" w:eastAsia="Times New Roman" w:hAnsi="Consolas" w:cs="Consolas"/>
+          <w:iCs/>
+          <w:color w:val="0000FF"/>
+          <w:sz w:val="17"/>
+          <w:szCs w:val="17"/>
+        </w:rPr>
+        <w:t>npm</w:t>
+      </w:r>
+      <w:proofErr w:type="spellEnd"/>
+      <w:r>
+        <w:rPr>
+          <w:rFonts w:ascii="Consolas" w:eastAsia="Times New Roman" w:hAnsi="Consolas" w:cs="Consolas"/>
+          <w:iCs/>
+          <w:color w:val="0000FF"/>
+          <w:sz w:val="17"/>
+          <w:szCs w:val="17"/>
+        </w:rPr>
+        <w:t xml:space="preserve"> install -g bower</w:t>
+      </w:r>
+    </w:p>
+    <w:p>
+      <w:pPr>
+        <w:numPr>
+          <w:ilvl w:val="0"/>
+          <w:numId w:val="17"/>
+        </w:numPr>
+        <w:shd w:val="clear" w:color="auto" w:fill="FFFFFF"/>
+        <w:spacing w:after="0" w:line="384" w:lineRule="atLeast"/>
+        <w:ind w:left="450"/>
+        <w:rPr>
+          <w:rFonts w:ascii="Consolas" w:eastAsia="Times New Roman" w:hAnsi="Consolas" w:cs="Consolas"/>
+          <w:color w:val="000000"/>
+          <w:sz w:val="17"/>
+          <w:szCs w:val="17"/>
+        </w:rPr>
+      </w:pPr>
+      <w:r>
+        <w:rPr>
+          <w:rFonts w:ascii="Segoe UI" w:eastAsia="Times New Roman" w:hAnsi="Segoe UI" w:cs="Segoe UI"/>
+          <w:color w:val="000000"/>
+          <w:sz w:val="20"/>
+          <w:szCs w:val="20"/>
+        </w:rPr>
+        <w:t>Run</w:t>
+      </w:r>
+      <w:r>
+        <w:rPr>
+          <w:rFonts w:ascii="Segoe UI" w:eastAsia="Times New Roman" w:hAnsi="Segoe UI" w:cs="Segoe UI"/>
+          <w:color w:val="000000"/>
+          <w:sz w:val="20"/>
+        </w:rPr>
+        <w:t> </w:t>
+      </w:r>
+      <w:r>
+        <w:rPr>
+          <w:rFonts w:ascii="Consolas" w:eastAsia="Times New Roman" w:hAnsi="Consolas" w:cs="Consolas"/>
+          <w:iCs/>
+          <w:color w:val="0000FF"/>
+          <w:sz w:val="17"/>
+          <w:szCs w:val="17"/>
+        </w:rPr>
+        <w:t>$</w:t>
+      </w:r>
+      <w:proofErr w:type="spellStart"/>
+      <w:r>
+        <w:rPr>
+          <w:rFonts w:ascii="Consolas" w:eastAsia="Times New Roman" w:hAnsi="Consolas" w:cs="Consolas"/>
+          <w:iCs/>
+          <w:color w:val="0000FF"/>
+          <w:sz w:val="17"/>
+          <w:szCs w:val="17"/>
+        </w:rPr>
+        <w:t>sudo</w:t>
+      </w:r>
+      <w:proofErr w:type="spellEnd"/>
+      <w:r>
+        <w:rPr>
+          <w:rFonts w:ascii="Consolas" w:eastAsia="Times New Roman" w:hAnsi="Consolas" w:cs="Consolas"/>
+          <w:iCs/>
+          <w:color w:val="0000FF"/>
+          <w:sz w:val="17"/>
+          <w:szCs w:val="17"/>
+        </w:rPr>
+        <w:t xml:space="preserve"> </w:t>
+      </w:r>
+      <w:proofErr w:type="spellStart"/>
+      <w:r>
+        <w:rPr>
+          <w:rFonts w:ascii="Consolas" w:eastAsia="Times New Roman" w:hAnsi="Consolas" w:cs="Consolas"/>
+          <w:iCs/>
+          <w:color w:val="0000FF"/>
+          <w:sz w:val="17"/>
+          <w:szCs w:val="17"/>
+        </w:rPr>
+        <w:t>n</w:t>
+      </w:r>
+      <w:r>
+        <w:rPr>
+          <w:rFonts w:ascii="Consolas" w:eastAsia="Times New Roman" w:hAnsi="Consolas" w:cs="Consolas"/>
+          <w:iCs/>
+          <w:color w:val="0000FF"/>
+          <w:sz w:val="17"/>
+          <w:szCs w:val="17"/>
+        </w:rPr>
+        <w:t>pm</w:t>
+      </w:r>
+      <w:proofErr w:type="spellEnd"/>
+      <w:r>
+        <w:rPr>
+          <w:rFonts w:ascii="Consolas" w:eastAsia="Times New Roman" w:hAnsi="Consolas" w:cs="Consolas"/>
+          <w:iCs/>
+          <w:color w:val="0000FF"/>
+          <w:sz w:val="17"/>
+          <w:szCs w:val="17"/>
+        </w:rPr>
+        <w:t xml:space="preserve"> install</w:t>
+      </w:r>
+    </w:p>
+    <w:p>
+      <w:pPr>
+        <w:numPr>
+          <w:ilvl w:val="0"/>
+          <w:numId w:val="17"/>
+        </w:numPr>
+        <w:shd w:val="clear" w:color="auto" w:fill="FFFFFF"/>
+        <w:spacing w:after="0" w:line="384" w:lineRule="atLeast"/>
+        <w:ind w:left="450"/>
+        <w:rPr>
+          <w:rFonts w:ascii="Segoe UI" w:eastAsia="Times New Roman" w:hAnsi="Segoe UI" w:cs="Segoe UI"/>
+          <w:color w:val="000000"/>
+          <w:sz w:val="20"/>
+          <w:szCs w:val="20"/>
+        </w:rPr>
+      </w:pPr>
+      <w:r>
+        <w:rPr>
+          <w:rFonts w:ascii="Segoe UI" w:eastAsia="Times New Roman" w:hAnsi="Segoe UI" w:cs="Segoe UI"/>
+          <w:color w:val="000000"/>
+          <w:sz w:val="20"/>
+          <w:szCs w:val="20"/>
+        </w:rPr>
+        <w:t>Run</w:t>
+      </w:r>
+      <w:r>
+        <w:rPr>
+          <w:rFonts w:ascii="Segoe UI" w:eastAsia="Times New Roman" w:hAnsi="Segoe UI" w:cs="Segoe UI"/>
+          <w:color w:val="000000"/>
+          <w:sz w:val="20"/>
+        </w:rPr>
+        <w:t> </w:t>
+      </w:r>
+      <w:r>
+        <w:rPr>
+          <w:rFonts w:ascii="Consolas" w:eastAsia="Times New Roman" w:hAnsi="Consolas" w:cs="Consolas"/>
+          <w:iCs/>
+          <w:color w:val="0000FF"/>
+          <w:sz w:val="17"/>
+          <w:szCs w:val="17"/>
+        </w:rPr>
+        <w:t>$</w:t>
+      </w:r>
+      <w:proofErr w:type="spellStart"/>
+      <w:r>
+        <w:rPr>
+          <w:rFonts w:ascii="Consolas" w:eastAsia="Times New Roman" w:hAnsi="Consolas" w:cs="Consolas"/>
+          <w:iCs/>
+          <w:color w:val="0000FF"/>
+          <w:sz w:val="17"/>
+          <w:szCs w:val="17"/>
+        </w:rPr>
+        <w:t>sudo</w:t>
+      </w:r>
+      <w:proofErr w:type="spellEnd"/>
+      <w:r>
+        <w:rPr>
+          <w:rFonts w:ascii="Consolas" w:eastAsia="Times New Roman" w:hAnsi="Consolas" w:cs="Consolas"/>
+          <w:iCs/>
+          <w:color w:val="0000FF"/>
+          <w:sz w:val="17"/>
+          <w:szCs w:val="17"/>
+        </w:rPr>
+        <w:t xml:space="preserve"> no</w:t>
+      </w:r>
+      <w:r>
+        <w:rPr>
+          <w:rFonts w:ascii="Consolas" w:eastAsia="Times New Roman" w:hAnsi="Consolas" w:cs="Consolas"/>
+          <w:iCs/>
+          <w:color w:val="0000FF"/>
+          <w:sz w:val="17"/>
+          <w:szCs w:val="17"/>
+        </w:rPr>
+        <w:t>de .bin/setup.js</w:t>
+      </w:r>
+    </w:p>
+    <w:p>
+      <w:pPr>
+        <w:numPr>
+          <w:ilvl w:val="0"/>
+          <w:numId w:val="17"/>
+        </w:numPr>
+        <w:shd w:val="clear" w:color="auto" w:fill="FFFFFF"/>
+        <w:spacing w:after="0" w:line="384" w:lineRule="atLeast"/>
+        <w:ind w:left="450"/>
+        <w:rPr>
+          <w:rFonts w:ascii="Segoe UI" w:eastAsia="Times New Roman" w:hAnsi="Segoe UI" w:cs="Segoe UI"/>
+          <w:color w:val="000000"/>
+          <w:sz w:val="20"/>
+          <w:szCs w:val="20"/>
+        </w:rPr>
+      </w:pPr>
+      <w:r>
+        <w:rPr>
+          <w:rFonts w:ascii="Segoe UI" w:eastAsia="Times New Roman" w:hAnsi="Segoe UI" w:cs="Segoe UI"/>
+          <w:color w:val="000000"/>
+          <w:sz w:val="20"/>
+          <w:szCs w:val="20"/>
+        </w:rPr>
+        <w:t>Run</w:t>
+      </w:r>
+      <w:r>
+        <w:rPr>
+          <w:rFonts w:ascii="Segoe UI" w:eastAsia="Times New Roman" w:hAnsi="Segoe UI" w:cs="Segoe UI"/>
+          <w:color w:val="000000"/>
+          <w:sz w:val="20"/>
+        </w:rPr>
+        <w:t> </w:t>
+      </w:r>
+      <w:r>
+        <w:rPr>
+          <w:rFonts w:ascii="Consolas" w:eastAsia="Times New Roman" w:hAnsi="Consolas" w:cs="Consolas"/>
+          <w:iCs/>
+          <w:color w:val="0000FF"/>
+          <w:sz w:val="17"/>
+          <w:szCs w:val="17"/>
+        </w:rPr>
+        <w:t>$</w:t>
+      </w:r>
+      <w:proofErr w:type="spellStart"/>
+      <w:r>
+        <w:rPr>
+          <w:rFonts w:ascii="Consolas" w:eastAsia="Times New Roman" w:hAnsi="Consolas" w:cs="Consolas"/>
+          <w:iCs/>
+          <w:color w:val="0000FF"/>
+          <w:sz w:val="17"/>
+          <w:szCs w:val="17"/>
+        </w:rPr>
+        <w:t>sudo</w:t>
+      </w:r>
+      <w:proofErr w:type="spellEnd"/>
+      <w:r>
+        <w:rPr>
+          <w:rFonts w:ascii="Consolas" w:eastAsia="Times New Roman" w:hAnsi="Consolas" w:cs="Consolas"/>
+          <w:iCs/>
+          <w:color w:val="0000FF"/>
+          <w:sz w:val="17"/>
+          <w:szCs w:val="17"/>
+        </w:rPr>
+        <w:t xml:space="preserve"> node ./server/server.js</w:t>
+      </w:r>
+    </w:p>
+    <w:p>
+      <w:pPr>
+        <w:shd w:val="clear" w:color="auto" w:fill="FFFFFF"/>
+        <w:spacing w:after="180" w:line="240" w:lineRule="auto"/>
+        <w:rPr>
+          <w:rFonts w:ascii="Segoe UI" w:eastAsia="Times New Roman" w:hAnsi="Segoe UI" w:cs="Segoe UI"/>
+          <w:color w:val="000000"/>
+          <w:sz w:val="20"/>
+          <w:szCs w:val="20"/>
+        </w:rPr>
+      </w:pPr>
+      <w:r>
+        <w:rPr>
+          <w:rFonts w:ascii="Segoe UI" w:eastAsia="Times New Roman" w:hAnsi="Segoe UI" w:cs="Segoe UI"/>
+          <w:color w:val="000000"/>
+          <w:sz w:val="20"/>
+          <w:szCs w:val="20"/>
+        </w:rPr>
+        <w:t>Configuration PM2:</w:t>
+      </w:r>
+    </w:p>
+    <w:p>
+      <w:pPr>
+        <w:numPr>
+          <w:ilvl w:val="0"/>
+          <w:numId w:val="18"/>
+        </w:numPr>
+        <w:shd w:val="clear" w:color="auto" w:fill="FFFFFF"/>
+        <w:spacing w:after="0" w:line="384" w:lineRule="atLeast"/>
+        <w:ind w:left="450"/>
+        <w:rPr>
+          <w:rFonts w:ascii="Segoe UI" w:eastAsia="Times New Roman" w:hAnsi="Segoe UI" w:cs="Segoe UI"/>
+          <w:color w:val="000000"/>
+          <w:sz w:val="20"/>
+          <w:szCs w:val="20"/>
+        </w:rPr>
+      </w:pPr>
+      <w:r>
+        <w:rPr>
+          <w:rFonts w:ascii="Segoe UI" w:eastAsia="Times New Roman" w:hAnsi="Segoe UI" w:cs="Segoe UI"/>
+          <w:color w:val="000000"/>
+          <w:sz w:val="20"/>
+          <w:szCs w:val="20"/>
+        </w:rPr>
+        <w:lastRenderedPageBreak/>
+        <w:t>Create symbolic link</w:t>
+      </w:r>
+      <w:r>
+        <w:rPr>
+          <w:rFonts w:ascii="Segoe UI" w:eastAsia="Times New Roman" w:hAnsi="Segoe UI" w:cs="Segoe UI"/>
+          <w:color w:val="000000"/>
+          <w:sz w:val="20"/>
+          <w:szCs w:val="20"/>
+        </w:rPr>
+        <w:t xml:space="preserve"> (link from "</w:t>
+      </w:r>
+      <w:proofErr w:type="spellStart"/>
+      <w:r>
+        <w:rPr>
+          <w:rFonts w:ascii="Segoe UI" w:eastAsia="Times New Roman" w:hAnsi="Segoe UI" w:cs="Segoe UI"/>
+          <w:color w:val="000000"/>
+          <w:sz w:val="20"/>
+          <w:szCs w:val="20"/>
+        </w:rPr>
+        <w:t>src</w:t>
+      </w:r>
+      <w:proofErr w:type="spellEnd"/>
+      <w:r>
+        <w:rPr>
+          <w:rFonts w:ascii="Segoe UI" w:eastAsia="Times New Roman" w:hAnsi="Segoe UI" w:cs="Segoe UI"/>
+          <w:color w:val="000000"/>
+          <w:sz w:val="20"/>
+          <w:szCs w:val="20"/>
+        </w:rPr>
+        <w:t>" folder)</w:t>
       </w:r>
     </w:p>
     <w:p>
@@ -2470,46 +3142,104 @@
           <w:sz w:val="17"/>
           <w:szCs w:val="17"/>
         </w:rPr>
-        <w:t>git</w:t>
-      </w:r>
-      <w:proofErr w:type="spellEnd"/>
-      <w:r>
-        <w:rPr>
-          <w:rFonts w:ascii="Consolas" w:eastAsia="Times New Roman" w:hAnsi="Consolas" w:cs="Consolas"/>
-          <w:color w:val="0000FF"/>
-          <w:sz w:val="17"/>
-          <w:szCs w:val="17"/>
-        </w:rPr>
-        <w:t xml:space="preserve"> clone </w:t>
-      </w:r>
-      <w:proofErr w:type="spellStart"/>
-      <w:r>
-        <w:rPr>
-          <w:rFonts w:ascii="Consolas" w:hAnsi="Consolas" w:cs="Consolas"/>
-          <w:color w:val="0000FF"/>
-          <w:sz w:val="17"/>
-          <w:szCs w:val="17"/>
-          <w:shd w:val="clear" w:color="auto" w:fill="FFFFFF"/>
-        </w:rPr>
-        <w:t>git@github.com:currencyswap</w:t>
-      </w:r>
-      <w:proofErr w:type="spellEnd"/>
-      <w:r>
-        <w:rPr>
-          <w:rFonts w:ascii="Consolas" w:hAnsi="Consolas" w:cs="Consolas"/>
-          <w:color w:val="0000FF"/>
-          <w:sz w:val="17"/>
-          <w:szCs w:val="17"/>
-          <w:shd w:val="clear" w:color="auto" w:fill="FFFFFF"/>
-        </w:rPr>
-        <w:t>/currencyswap.git</w:t>
+        <w:t>sudo</w:t>
+      </w:r>
+      <w:proofErr w:type="spellEnd"/>
+      <w:r>
+        <w:rPr>
+          <w:rFonts w:ascii="Consolas" w:eastAsia="Times New Roman" w:hAnsi="Consolas" w:cs="Consolas"/>
+          <w:color w:val="0000FF"/>
+          <w:sz w:val="17"/>
+          <w:szCs w:val="17"/>
+        </w:rPr>
+        <w:t xml:space="preserve"> </w:t>
+      </w:r>
+      <w:proofErr w:type="spellStart"/>
+      <w:r>
+        <w:rPr>
+          <w:rFonts w:ascii="Consolas" w:eastAsia="Times New Roman" w:hAnsi="Consolas" w:cs="Consolas"/>
+          <w:color w:val="0000FF"/>
+          <w:sz w:val="17"/>
+          <w:szCs w:val="17"/>
+        </w:rPr>
+        <w:t>ln</w:t>
+      </w:r>
+      <w:proofErr w:type="spellEnd"/>
+      <w:r>
+        <w:rPr>
+          <w:rFonts w:ascii="Consolas" w:eastAsia="Times New Roman" w:hAnsi="Consolas" w:cs="Consolas"/>
+          <w:color w:val="0000FF"/>
+          <w:sz w:val="17"/>
+          <w:szCs w:val="17"/>
+        </w:rPr>
+        <w:t xml:space="preserve"> -s "/home/</w:t>
+      </w:r>
+      <w:proofErr w:type="spellStart"/>
+      <w:r>
+        <w:rPr>
+          <w:rFonts w:ascii="Consolas" w:eastAsia="Times New Roman" w:hAnsi="Consolas" w:cs="Consolas"/>
+          <w:color w:val="0000FF"/>
+          <w:sz w:val="17"/>
+          <w:szCs w:val="17"/>
+        </w:rPr>
+        <w:t>ubuntu</w:t>
+      </w:r>
+      <w:proofErr w:type="spellEnd"/>
+      <w:r>
+        <w:rPr>
+          <w:rFonts w:ascii="Consolas" w:eastAsia="Times New Roman" w:hAnsi="Consolas" w:cs="Consolas"/>
+          <w:color w:val="0000FF"/>
+          <w:sz w:val="17"/>
+          <w:szCs w:val="17"/>
+        </w:rPr>
+        <w:t>/Projects/Currency Swap/</w:t>
+      </w:r>
+      <w:proofErr w:type="spellStart"/>
+      <w:r>
+        <w:rPr>
+          <w:rFonts w:ascii="Consolas" w:eastAsia="Times New Roman" w:hAnsi="Consolas" w:cs="Consolas"/>
+          <w:color w:val="0000FF"/>
+          <w:sz w:val="17"/>
+          <w:szCs w:val="17"/>
+        </w:rPr>
+        <w:t>Thanh-CurrencySwap</w:t>
+      </w:r>
+      <w:proofErr w:type="spellEnd"/>
+      <w:r>
+        <w:rPr>
+          <w:rFonts w:ascii="Consolas" w:eastAsia="Times New Roman" w:hAnsi="Consolas" w:cs="Consolas"/>
+          <w:color w:val="0000FF"/>
+          <w:sz w:val="17"/>
+          <w:szCs w:val="17"/>
+        </w:rPr>
+        <w:t>/</w:t>
+      </w:r>
+      <w:proofErr w:type="spellStart"/>
+      <w:r>
+        <w:rPr>
+          <w:rFonts w:ascii="Consolas" w:eastAsia="Times New Roman" w:hAnsi="Consolas" w:cs="Consolas"/>
+          <w:color w:val="0000FF"/>
+          <w:sz w:val="17"/>
+          <w:szCs w:val="17"/>
+        </w:rPr>
+        <w:t>src</w:t>
+      </w:r>
+      <w:proofErr w:type="spellEnd"/>
+      <w:r>
+        <w:rPr>
+          <w:rFonts w:ascii="Consolas" w:eastAsia="Times New Roman" w:hAnsi="Consolas" w:cs="Consolas"/>
+          <w:color w:val="0000FF"/>
+          <w:sz w:val="17"/>
+          <w:szCs w:val="17"/>
+        </w:rPr>
+        <w:t>/" /opt/app/CS</w:t>
       </w:r>
     </w:p>
     <w:p>
       <w:pPr>
         <w:numPr>
           <w:ilvl w:val="0"/>
-          <w:numId w:val="17"/>
+          <w:numId w:val="19"/>
         </w:numPr>
         <w:shd w:val="clear" w:color="auto" w:fill="FFFFFF"/>
         <w:spacing w:after="0" w:line="384" w:lineRule="atLeast"/>
@@ -2528,356 +3258,7 @@
           <w:sz w:val="20"/>
           <w:szCs w:val="20"/>
         </w:rPr>
-        <w:t xml:space="preserve">Duplicate </w:t>
-      </w:r>
-      <w:proofErr w:type="spellStart"/>
-      <w:r>
-        <w:rPr>
-          <w:rFonts w:ascii="Segoe UI" w:eastAsia="Times New Roman" w:hAnsi="Segoe UI" w:cs="Segoe UI"/>
-          <w:color w:val="000000"/>
-          <w:sz w:val="20"/>
-          <w:szCs w:val="20"/>
-        </w:rPr>
-        <w:t>src</w:t>
-      </w:r>
-      <w:proofErr w:type="spellEnd"/>
-      <w:r>
-        <w:rPr>
-          <w:rFonts w:ascii="Segoe UI" w:eastAsia="Times New Roman" w:hAnsi="Segoe UI" w:cs="Segoe UI"/>
-          <w:color w:val="000000"/>
-          <w:sz w:val="20"/>
-          <w:szCs w:val="20"/>
-        </w:rPr>
-        <w:t>/</w:t>
-      </w:r>
-      <w:proofErr w:type="spellStart"/>
-      <w:r>
-        <w:rPr>
-          <w:rFonts w:ascii="Segoe UI" w:eastAsia="Times New Roman" w:hAnsi="Segoe UI" w:cs="Segoe UI"/>
-          <w:color w:val="000000"/>
-          <w:sz w:val="20"/>
-          <w:szCs w:val="20"/>
-        </w:rPr>
-        <w:t>appconfig.json.template</w:t>
-      </w:r>
-      <w:proofErr w:type="spellEnd"/>
-      <w:r>
-        <w:rPr>
-          <w:rFonts w:ascii="Segoe UI" w:eastAsia="Times New Roman" w:hAnsi="Segoe UI" w:cs="Segoe UI"/>
-          <w:color w:val="000000"/>
-          <w:sz w:val="20"/>
-          <w:szCs w:val="20"/>
-        </w:rPr>
-        <w:t xml:space="preserve"> and rename to </w:t>
-      </w:r>
-      <w:proofErr w:type="spellStart"/>
-      <w:r>
-        <w:rPr>
-          <w:rFonts w:ascii="Segoe UI" w:eastAsia="Times New Roman" w:hAnsi="Segoe UI" w:cs="Segoe UI"/>
-          <w:color w:val="000000"/>
-          <w:sz w:val="20"/>
-          <w:szCs w:val="20"/>
-        </w:rPr>
-        <w:t>appconfig.json</w:t>
-      </w:r>
-      <w:proofErr w:type="spellEnd"/>
-    </w:p>
-    <w:p>
-      <w:pPr>
-        <w:numPr>
-          <w:ilvl w:val="0"/>
-          <w:numId w:val="17"/>
-        </w:numPr>
-        <w:shd w:val="clear" w:color="auto" w:fill="FFFFFF"/>
-        <w:spacing w:after="0" w:line="384" w:lineRule="atLeast"/>
-        <w:ind w:left="450"/>
-        <w:rPr>
-          <w:rFonts w:ascii="Segoe UI" w:eastAsia="Times New Roman" w:hAnsi="Segoe UI" w:cs="Segoe UI"/>
-          <w:color w:val="000000"/>
-          <w:sz w:val="20"/>
-          <w:szCs w:val="20"/>
-        </w:rPr>
-      </w:pPr>
-      <w:r>
-        <w:rPr>
-          <w:rFonts w:ascii="Segoe UI" w:eastAsia="Times New Roman" w:hAnsi="Segoe UI" w:cs="Segoe UI"/>
-          <w:color w:val="000000"/>
-          <w:sz w:val="20"/>
-          <w:szCs w:val="20"/>
-        </w:rPr>
-        <w:t xml:space="preserve">Duplicate </w:t>
-      </w:r>
-      <w:proofErr w:type="spellStart"/>
-      <w:r>
-        <w:rPr>
-          <w:rFonts w:ascii="Segoe UI" w:eastAsia="Times New Roman" w:hAnsi="Segoe UI" w:cs="Segoe UI"/>
-          <w:color w:val="000000"/>
-          <w:sz w:val="20"/>
-          <w:szCs w:val="20"/>
-        </w:rPr>
-        <w:t>src</w:t>
-      </w:r>
-      <w:proofErr w:type="spellEnd"/>
-      <w:r>
-        <w:rPr>
-          <w:rFonts w:ascii="Segoe UI" w:eastAsia="Times New Roman" w:hAnsi="Segoe UI" w:cs="Segoe UI"/>
-          <w:color w:val="000000"/>
-          <w:sz w:val="20"/>
-          <w:szCs w:val="20"/>
-        </w:rPr>
-        <w:t>/server/</w:t>
-      </w:r>
-      <w:proofErr w:type="spellStart"/>
-      <w:r>
-        <w:rPr>
-          <w:rFonts w:ascii="Segoe UI" w:eastAsia="Times New Roman" w:hAnsi="Segoe UI" w:cs="Segoe UI"/>
-          <w:color w:val="000000"/>
-          <w:sz w:val="20"/>
-          <w:szCs w:val="20"/>
-        </w:rPr>
-        <w:t>datasource.json.template</w:t>
-      </w:r>
-      <w:proofErr w:type="spellEnd"/>
-      <w:r>
-        <w:rPr>
-          <w:rFonts w:ascii="Segoe UI" w:eastAsia="Times New Roman" w:hAnsi="Segoe UI" w:cs="Segoe UI"/>
-          <w:color w:val="000000"/>
-          <w:sz w:val="20"/>
-          <w:szCs w:val="20"/>
-        </w:rPr>
-        <w:t xml:space="preserve"> and rename to </w:t>
-      </w:r>
-      <w:proofErr w:type="spellStart"/>
-      <w:r>
-        <w:rPr>
-          <w:rFonts w:ascii="Segoe UI" w:eastAsia="Times New Roman" w:hAnsi="Segoe UI" w:cs="Segoe UI"/>
-          <w:color w:val="000000"/>
-          <w:sz w:val="20"/>
-          <w:szCs w:val="20"/>
-        </w:rPr>
-        <w:t>datasource.json</w:t>
-      </w:r>
-      <w:proofErr w:type="spellEnd"/>
-    </w:p>
-    <w:p>
-      <w:pPr>
-        <w:numPr>
-          <w:ilvl w:val="0"/>
-          <w:numId w:val="17"/>
-        </w:numPr>
-        <w:shd w:val="clear" w:color="auto" w:fill="FFFFFF"/>
-        <w:spacing w:after="0" w:line="384" w:lineRule="atLeast"/>
-        <w:ind w:left="450"/>
-        <w:rPr>
-          <w:rFonts w:ascii="Consolas" w:eastAsia="Times New Roman" w:hAnsi="Consolas" w:cs="Consolas"/>
-          <w:color w:val="000000"/>
-          <w:sz w:val="17"/>
-          <w:szCs w:val="17"/>
-        </w:rPr>
-      </w:pPr>
-      <w:r>
-        <w:rPr>
-          <w:rFonts w:ascii="Segoe UI" w:eastAsia="Times New Roman" w:hAnsi="Segoe UI" w:cs="Segoe UI"/>
-          <w:color w:val="000000"/>
-          <w:sz w:val="20"/>
-          <w:szCs w:val="20"/>
-        </w:rPr>
-        <w:t>Run</w:t>
-      </w:r>
-      <w:r>
-        <w:rPr>
-          <w:rFonts w:ascii="Segoe UI" w:eastAsia="Times New Roman" w:hAnsi="Segoe UI" w:cs="Segoe UI"/>
-          <w:color w:val="000000"/>
-          <w:sz w:val="20"/>
-        </w:rPr>
-        <w:t> </w:t>
-      </w:r>
-      <w:proofErr w:type="spellStart"/>
-      <w:r>
-        <w:rPr>
-          <w:rFonts w:ascii="Consolas" w:eastAsia="Times New Roman" w:hAnsi="Consolas" w:cs="Consolas"/>
-          <w:iCs/>
-          <w:color w:val="0000FF"/>
-          <w:sz w:val="17"/>
-          <w:szCs w:val="17"/>
-        </w:rPr>
-        <w:t>npm</w:t>
-      </w:r>
-      <w:proofErr w:type="spellEnd"/>
-      <w:r>
-        <w:rPr>
-          <w:rFonts w:ascii="Consolas" w:eastAsia="Times New Roman" w:hAnsi="Consolas" w:cs="Consolas"/>
-          <w:iCs/>
-          <w:color w:val="0000FF"/>
-          <w:sz w:val="17"/>
-          <w:szCs w:val="17"/>
-        </w:rPr>
-        <w:t xml:space="preserve"> install</w:t>
-      </w:r>
-    </w:p>
-    <w:p>
-      <w:pPr>
-        <w:numPr>
-          <w:ilvl w:val="0"/>
-          <w:numId w:val="17"/>
-        </w:numPr>
-        <w:shd w:val="clear" w:color="auto" w:fill="FFFFFF"/>
-        <w:spacing w:after="0" w:line="384" w:lineRule="atLeast"/>
-        <w:ind w:left="450"/>
-        <w:rPr>
-          <w:rFonts w:ascii="Segoe UI" w:eastAsia="Times New Roman" w:hAnsi="Segoe UI" w:cs="Segoe UI"/>
-          <w:color w:val="000000"/>
-          <w:sz w:val="20"/>
-          <w:szCs w:val="20"/>
-        </w:rPr>
-      </w:pPr>
-      <w:r>
-        <w:rPr>
-          <w:rFonts w:ascii="Segoe UI" w:eastAsia="Times New Roman" w:hAnsi="Segoe UI" w:cs="Segoe UI"/>
-          <w:color w:val="000000"/>
-          <w:sz w:val="20"/>
-          <w:szCs w:val="20"/>
-        </w:rPr>
-        <w:t>Run</w:t>
-      </w:r>
-      <w:r>
-        <w:rPr>
-          <w:rFonts w:ascii="Segoe UI" w:eastAsia="Times New Roman" w:hAnsi="Segoe UI" w:cs="Segoe UI"/>
-          <w:color w:val="000000"/>
-          <w:sz w:val="20"/>
-        </w:rPr>
-        <w:t> </w:t>
-      </w:r>
-      <w:r>
-        <w:rPr>
-          <w:rFonts w:ascii="Consolas" w:eastAsia="Times New Roman" w:hAnsi="Consolas" w:cs="Consolas"/>
-          <w:iCs/>
-          <w:color w:val="0000FF"/>
-          <w:sz w:val="17"/>
-          <w:szCs w:val="17"/>
-        </w:rPr>
-        <w:t>node .bin/setup.js</w:t>
-      </w:r>
-    </w:p>
-    <w:p>
-      <w:pPr>
-        <w:numPr>
-          <w:ilvl w:val="0"/>
-          <w:numId w:val="17"/>
-        </w:numPr>
-        <w:shd w:val="clear" w:color="auto" w:fill="FFFFFF"/>
-        <w:spacing w:after="0" w:line="384" w:lineRule="atLeast"/>
-        <w:ind w:left="450"/>
-        <w:rPr>
-          <w:rFonts w:ascii="Segoe UI" w:eastAsia="Times New Roman" w:hAnsi="Segoe UI" w:cs="Segoe UI"/>
-          <w:color w:val="000000"/>
-          <w:sz w:val="20"/>
-          <w:szCs w:val="20"/>
-        </w:rPr>
-      </w:pPr>
-      <w:r>
-        <w:rPr>
-          <w:rFonts w:ascii="Segoe UI" w:eastAsia="Times New Roman" w:hAnsi="Segoe UI" w:cs="Segoe UI"/>
-          <w:color w:val="000000"/>
-          <w:sz w:val="20"/>
-          <w:szCs w:val="20"/>
-        </w:rPr>
-        <w:lastRenderedPageBreak/>
-        <w:t>Run</w:t>
-      </w:r>
-      <w:r>
-        <w:rPr>
-          <w:rFonts w:ascii="Segoe UI" w:eastAsia="Times New Roman" w:hAnsi="Segoe UI" w:cs="Segoe UI"/>
-          <w:color w:val="000000"/>
-          <w:sz w:val="20"/>
-        </w:rPr>
-        <w:t> </w:t>
-      </w:r>
-      <w:r>
-        <w:rPr>
-          <w:rFonts w:ascii="Consolas" w:eastAsia="Times New Roman" w:hAnsi="Consolas" w:cs="Consolas"/>
-          <w:iCs/>
-          <w:color w:val="0000FF"/>
-          <w:sz w:val="17"/>
-          <w:szCs w:val="17"/>
-        </w:rPr>
-        <w:t>node .</w:t>
-      </w:r>
-    </w:p>
-    <w:p>
-      <w:pPr>
-        <w:shd w:val="clear" w:color="auto" w:fill="FFFFFF"/>
-        <w:spacing w:after="180" w:line="240" w:lineRule="auto"/>
-        <w:rPr>
-          <w:rFonts w:ascii="Segoe UI" w:eastAsia="Times New Roman" w:hAnsi="Segoe UI" w:cs="Segoe UI"/>
-          <w:color w:val="000000"/>
-          <w:sz w:val="20"/>
-          <w:szCs w:val="20"/>
-        </w:rPr>
-      </w:pPr>
-      <w:r>
-        <w:rPr>
-          <w:rFonts w:ascii="Segoe UI" w:eastAsia="Times New Roman" w:hAnsi="Segoe UI" w:cs="Segoe UI"/>
-          <w:color w:val="000000"/>
-          <w:sz w:val="20"/>
-          <w:szCs w:val="20"/>
-        </w:rPr>
-        <w:t>Configuration PM2:</w:t>
-      </w:r>
-    </w:p>
-    <w:p>
-      <w:pPr>
-        <w:numPr>
-          <w:ilvl w:val="0"/>
-          <w:numId w:val="18"/>
-        </w:numPr>
-        <w:shd w:val="clear" w:color="auto" w:fill="FFFFFF"/>
-        <w:spacing w:after="0" w:line="384" w:lineRule="atLeast"/>
-        <w:ind w:left="450"/>
-        <w:rPr>
-          <w:rFonts w:ascii="Segoe UI" w:eastAsia="Times New Roman" w:hAnsi="Segoe UI" w:cs="Segoe UI"/>
-          <w:color w:val="000000"/>
-          <w:sz w:val="20"/>
-          <w:szCs w:val="20"/>
-        </w:rPr>
-      </w:pPr>
-      <w:r>
-        <w:rPr>
-          <w:rFonts w:ascii="Segoe UI" w:eastAsia="Times New Roman" w:hAnsi="Segoe UI" w:cs="Segoe UI"/>
-          <w:color w:val="000000"/>
-          <w:sz w:val="20"/>
-          <w:szCs w:val="20"/>
-        </w:rPr>
-        <w:t>Create symbolic link</w:t>
-      </w:r>
-      <w:r>
-        <w:rPr>
-          <w:rFonts w:ascii="Segoe UI" w:eastAsia="Times New Roman" w:hAnsi="Segoe UI" w:cs="Segoe UI"/>
-          <w:color w:val="000000"/>
-          <w:sz w:val="20"/>
-          <w:szCs w:val="20"/>
-        </w:rPr>
-        <w:t xml:space="preserve"> (link from "</w:t>
-      </w:r>
-      <w:proofErr w:type="spellStart"/>
-      <w:r>
-        <w:rPr>
-          <w:rFonts w:ascii="Segoe UI" w:eastAsia="Times New Roman" w:hAnsi="Segoe UI" w:cs="Segoe UI"/>
-          <w:color w:val="000000"/>
-          <w:sz w:val="20"/>
-          <w:szCs w:val="20"/>
-        </w:rPr>
-        <w:t>src</w:t>
-      </w:r>
-      <w:proofErr w:type="spellEnd"/>
-      <w:r>
-        <w:rPr>
-          <w:rFonts w:ascii="Segoe UI" w:eastAsia="Times New Roman" w:hAnsi="Segoe UI" w:cs="Segoe UI"/>
-          <w:color w:val="000000"/>
-          <w:sz w:val="20"/>
-          <w:szCs w:val="20"/>
-        </w:rPr>
-        <w:t>" folder)</w:t>
+        <w:t>Startup PM2</w:t>
       </w:r>
     </w:p>
     <w:p>
@@ -2923,84 +3304,24 @@
           <w:sz w:val="17"/>
           <w:szCs w:val="17"/>
         </w:rPr>
-        <w:t>ln</w:t>
-      </w:r>
-      <w:proofErr w:type="spellEnd"/>
-      <w:r>
-        <w:rPr>
-          <w:rFonts w:ascii="Consolas" w:eastAsia="Times New Roman" w:hAnsi="Consolas" w:cs="Consolas"/>
-          <w:color w:val="0000FF"/>
-          <w:sz w:val="17"/>
-          <w:szCs w:val="17"/>
-        </w:rPr>
-        <w:t xml:space="preserve"> -s "/home/</w:t>
-      </w:r>
-      <w:proofErr w:type="spellStart"/>
-      <w:r>
-        <w:rPr>
-          <w:rFonts w:ascii="Consolas" w:eastAsia="Times New Roman" w:hAnsi="Consolas" w:cs="Consolas"/>
-          <w:color w:val="0000FF"/>
-          <w:sz w:val="17"/>
-          <w:szCs w:val="17"/>
-        </w:rPr>
-        <w:t>ubuntu</w:t>
-      </w:r>
-      <w:proofErr w:type="spellEnd"/>
-      <w:r>
-        <w:rPr>
-          <w:rFonts w:ascii="Consolas" w:eastAsia="Times New Roman" w:hAnsi="Consolas" w:cs="Consolas"/>
-          <w:color w:val="0000FF"/>
-          <w:sz w:val="17"/>
-          <w:szCs w:val="17"/>
-        </w:rPr>
-        <w:t>/Projects/Currency Swap/</w:t>
-      </w:r>
-      <w:proofErr w:type="spellStart"/>
-      <w:r>
-        <w:rPr>
-          <w:rFonts w:ascii="Consolas" w:eastAsia="Times New Roman" w:hAnsi="Consolas" w:cs="Consolas"/>
-          <w:color w:val="0000FF"/>
-          <w:sz w:val="17"/>
-          <w:szCs w:val="17"/>
-        </w:rPr>
-        <w:t>Thanh-CurrencySwap</w:t>
-      </w:r>
-      <w:proofErr w:type="spellEnd"/>
-      <w:r>
-        <w:rPr>
-          <w:rFonts w:ascii="Consolas" w:eastAsia="Times New Roman" w:hAnsi="Consolas" w:cs="Consolas"/>
-          <w:color w:val="0000FF"/>
-          <w:sz w:val="17"/>
-          <w:szCs w:val="17"/>
-        </w:rPr>
-        <w:t>/</w:t>
-      </w:r>
-      <w:proofErr w:type="spellStart"/>
-      <w:r>
-        <w:rPr>
-          <w:rFonts w:ascii="Consolas" w:eastAsia="Times New Roman" w:hAnsi="Consolas" w:cs="Consolas"/>
-          <w:color w:val="0000FF"/>
-          <w:sz w:val="17"/>
-          <w:szCs w:val="17"/>
-        </w:rPr>
-        <w:t>src</w:t>
-      </w:r>
-      <w:proofErr w:type="spellEnd"/>
-      <w:r>
-        <w:rPr>
-          <w:rFonts w:ascii="Consolas" w:eastAsia="Times New Roman" w:hAnsi="Consolas" w:cs="Consolas"/>
-          <w:color w:val="0000FF"/>
-          <w:sz w:val="17"/>
-          <w:szCs w:val="17"/>
-        </w:rPr>
-        <w:t>/" /opt/app/CS</w:t>
+        <w:t>sudo</w:t>
+      </w:r>
+      <w:proofErr w:type="spellEnd"/>
+      <w:r>
+        <w:rPr>
+          <w:rFonts w:ascii="Consolas" w:eastAsia="Times New Roman" w:hAnsi="Consolas" w:cs="Consolas"/>
+          <w:color w:val="0000FF"/>
+          <w:sz w:val="17"/>
+          <w:szCs w:val="17"/>
+        </w:rPr>
+        <w:t xml:space="preserve"> pm2 startup</w:t>
       </w:r>
     </w:p>
     <w:p>
       <w:pPr>
         <w:numPr>
           <w:ilvl w:val="0"/>
-          <w:numId w:val="19"/>
+          <w:numId w:val="20"/>
         </w:numPr>
         <w:shd w:val="clear" w:color="auto" w:fill="FFFFFF"/>
         <w:spacing w:after="0" w:line="384" w:lineRule="atLeast"/>
@@ -3019,7 +3340,16 @@
           <w:sz w:val="20"/>
           <w:szCs w:val="20"/>
         </w:rPr>
-        <w:t>Startup PM2</w:t>
+        <w:t>Run Project from Symbolic link</w:t>
+      </w:r>
+      <w:r>
+        <w:rPr>
+          <w:rFonts w:ascii="Segoe UI" w:eastAsia="Times New Roman" w:hAnsi="Segoe UI" w:cs="Segoe UI"/>
+          <w:color w:val="000000"/>
+          <w:sz w:val="20"/>
+          <w:szCs w:val="20"/>
+        </w:rPr>
+        <w:t xml:space="preserve"> and build-in Clustering</w:t>
       </w:r>
     </w:p>
     <w:p>
@@ -3049,59 +3379,33 @@
           <w:tab w:val="left" w:pos="13740"/>
           <w:tab w:val="left" w:pos="14656"/>
         </w:tabs>
-        <w:spacing w:after="180" w:line="195" w:lineRule="atLeast"/>
-        <w:rPr>
-          <w:rFonts w:ascii="Consolas" w:eastAsia="Times New Roman" w:hAnsi="Consolas" w:cs="Consolas"/>
-          <w:color w:val="0000FF"/>
-          <w:sz w:val="17"/>
-          <w:szCs w:val="17"/>
-        </w:rPr>
-      </w:pPr>
-      <w:proofErr w:type="spellStart"/>
-      <w:r>
-        <w:rPr>
-          <w:rFonts w:ascii="Consolas" w:eastAsia="Times New Roman" w:hAnsi="Consolas" w:cs="Consolas"/>
-          <w:color w:val="0000FF"/>
-          <w:sz w:val="17"/>
-          <w:szCs w:val="17"/>
-        </w:rPr>
-        <w:t>sudo</w:t>
-      </w:r>
-      <w:proofErr w:type="spellEnd"/>
-      <w:r>
-        <w:rPr>
-          <w:rFonts w:ascii="Consolas" w:eastAsia="Times New Roman" w:hAnsi="Consolas" w:cs="Consolas"/>
-          <w:color w:val="0000FF"/>
-          <w:sz w:val="17"/>
-          <w:szCs w:val="17"/>
-        </w:rPr>
-        <w:t xml:space="preserve"> pm2 startup</w:t>
-      </w:r>
-    </w:p>
-    <w:p>
-      <w:pPr>
-        <w:numPr>
-          <w:ilvl w:val="0"/>
-          <w:numId w:val="20"/>
-        </w:numPr>
-        <w:shd w:val="clear" w:color="auto" w:fill="FFFFFF"/>
-        <w:spacing w:after="0" w:line="384" w:lineRule="atLeast"/>
-        <w:ind w:left="450"/>
-        <w:rPr>
-          <w:rFonts w:ascii="Segoe UI" w:eastAsia="Times New Roman" w:hAnsi="Segoe UI" w:cs="Segoe UI"/>
-          <w:color w:val="000000"/>
-          <w:sz w:val="20"/>
-          <w:szCs w:val="20"/>
-        </w:rPr>
-      </w:pPr>
-      <w:r>
-        <w:rPr>
-          <w:rFonts w:ascii="Segoe UI" w:eastAsia="Times New Roman" w:hAnsi="Segoe UI" w:cs="Segoe UI"/>
-          <w:color w:val="000000"/>
-          <w:sz w:val="20"/>
-          <w:szCs w:val="20"/>
-        </w:rPr>
-        <w:t>Run Project from Symbolic link</w:t>
+        <w:spacing w:after="0" w:line="195" w:lineRule="atLeast"/>
+        <w:rPr>
+          <w:rFonts w:ascii="Consolas" w:eastAsia="Times New Roman" w:hAnsi="Consolas" w:cs="Consolas"/>
+          <w:color w:val="0000FF"/>
+          <w:sz w:val="17"/>
+          <w:szCs w:val="17"/>
+        </w:rPr>
+      </w:pPr>
+      <w:proofErr w:type="spellStart"/>
+      <w:r>
+        <w:rPr>
+          <w:rFonts w:ascii="Consolas" w:eastAsia="Times New Roman" w:hAnsi="Consolas" w:cs="Consolas"/>
+          <w:color w:val="0000FF"/>
+          <w:sz w:val="17"/>
+          <w:szCs w:val="17"/>
+        </w:rPr>
+        <w:t>cd</w:t>
+      </w:r>
+      <w:proofErr w:type="spellEnd"/>
+      <w:r>
+        <w:rPr>
+          <w:rFonts w:ascii="Consolas" w:eastAsia="Times New Roman" w:hAnsi="Consolas" w:cs="Consolas"/>
+          <w:color w:val="0000FF"/>
+          <w:sz w:val="17"/>
+          <w:szCs w:val="17"/>
+        </w:rPr>
+        <w:t xml:space="preserve"> /opt/app/CS</w:t>
       </w:r>
     </w:p>
     <w:p>
@@ -3131,33 +3435,117 @@
           <w:tab w:val="left" w:pos="13740"/>
           <w:tab w:val="left" w:pos="14656"/>
         </w:tabs>
-        <w:spacing w:after="0" w:line="195" w:lineRule="atLeast"/>
-        <w:rPr>
-          <w:rFonts w:ascii="Consolas" w:eastAsia="Times New Roman" w:hAnsi="Consolas" w:cs="Consolas"/>
-          <w:color w:val="0000FF"/>
-          <w:sz w:val="17"/>
-          <w:szCs w:val="17"/>
-        </w:rPr>
-      </w:pPr>
-      <w:proofErr w:type="spellStart"/>
-      <w:r>
-        <w:rPr>
-          <w:rFonts w:ascii="Consolas" w:eastAsia="Times New Roman" w:hAnsi="Consolas" w:cs="Consolas"/>
-          <w:color w:val="0000FF"/>
-          <w:sz w:val="17"/>
-          <w:szCs w:val="17"/>
-        </w:rPr>
-        <w:t>cd</w:t>
-      </w:r>
-      <w:proofErr w:type="spellEnd"/>
-      <w:r>
-        <w:rPr>
-          <w:rFonts w:ascii="Consolas" w:eastAsia="Times New Roman" w:hAnsi="Consolas" w:cs="Consolas"/>
-          <w:color w:val="0000FF"/>
-          <w:sz w:val="17"/>
-          <w:szCs w:val="17"/>
-        </w:rPr>
-        <w:t xml:space="preserve"> /opt/app/CS</w:t>
+        <w:spacing w:after="180" w:line="195" w:lineRule="atLeast"/>
+        <w:rPr>
+          <w:rFonts w:ascii="Consolas" w:eastAsia="Times New Roman" w:hAnsi="Consolas" w:cs="Consolas"/>
+          <w:color w:val="0000FF"/>
+          <w:sz w:val="17"/>
+          <w:szCs w:val="17"/>
+        </w:rPr>
+      </w:pPr>
+      <w:proofErr w:type="spellStart"/>
+      <w:r>
+        <w:rPr>
+          <w:rFonts w:ascii="Consolas" w:eastAsia="Times New Roman" w:hAnsi="Consolas" w:cs="Consolas"/>
+          <w:color w:val="0000FF"/>
+          <w:sz w:val="17"/>
+          <w:szCs w:val="17"/>
+        </w:rPr>
+        <w:t>sudo</w:t>
+      </w:r>
+      <w:proofErr w:type="spellEnd"/>
+      <w:r>
+        <w:rPr>
+          <w:rFonts w:ascii="Consolas" w:eastAsia="Times New Roman" w:hAnsi="Consolas" w:cs="Consolas"/>
+          <w:color w:val="0000FF"/>
+          <w:sz w:val="17"/>
+          <w:szCs w:val="17"/>
+        </w:rPr>
+        <w:t xml:space="preserve"> </w:t>
+      </w:r>
+      <w:r>
+        <w:rPr>
+          <w:rFonts w:ascii="Consolas" w:eastAsia="Times New Roman" w:hAnsi="Consolas" w:cs="Consolas"/>
+          <w:color w:val="0000FF"/>
+          <w:sz w:val="17"/>
+          <w:szCs w:val="17"/>
+        </w:rPr>
+        <w:t>pm2 start server/server.js -</w:t>
+      </w:r>
+      <w:proofErr w:type="spellStart"/>
+      <w:r>
+        <w:rPr>
+          <w:rFonts w:ascii="Consolas" w:eastAsia="Times New Roman" w:hAnsi="Consolas" w:cs="Consolas"/>
+          <w:color w:val="0000FF"/>
+          <w:sz w:val="17"/>
+          <w:szCs w:val="17"/>
+        </w:rPr>
+        <w:t>i</w:t>
+      </w:r>
+      <w:proofErr w:type="spellEnd"/>
+      <w:r>
+        <w:rPr>
+          <w:rFonts w:ascii="Consolas" w:eastAsia="Times New Roman" w:hAnsi="Consolas" w:cs="Consolas"/>
+          <w:color w:val="0000FF"/>
+          <w:sz w:val="17"/>
+          <w:szCs w:val="17"/>
+        </w:rPr>
+        <w:t xml:space="preserve"> 10</w:t>
+      </w:r>
+    </w:p>
+    <w:p>
+      <w:pPr>
+        <w:numPr>
+          <w:ilvl w:val="0"/>
+          <w:numId w:val="21"/>
+        </w:numPr>
+        <w:shd w:val="clear" w:color="auto" w:fill="FFFFFF"/>
+        <w:spacing w:after="0" w:line="384" w:lineRule="atLeast"/>
+        <w:ind w:left="450"/>
+        <w:rPr>
+          <w:rFonts w:ascii="Segoe UI" w:eastAsia="Times New Roman" w:hAnsi="Segoe UI" w:cs="Segoe UI"/>
+          <w:color w:val="000000"/>
+          <w:sz w:val="20"/>
+          <w:szCs w:val="20"/>
+        </w:rPr>
+      </w:pPr>
+      <w:r>
+        <w:rPr>
+          <w:rFonts w:ascii="Segoe UI" w:eastAsia="Times New Roman" w:hAnsi="Segoe UI" w:cs="Segoe UI"/>
+          <w:color w:val="000000"/>
+          <w:sz w:val="20"/>
+          <w:szCs w:val="20"/>
+        </w:rPr>
+        <w:t>S</w:t>
+      </w:r>
+      <w:r>
+        <w:rPr>
+          <w:rFonts w:ascii="Segoe UI" w:eastAsia="Times New Roman" w:hAnsi="Segoe UI" w:cs="Segoe UI"/>
+          <w:color w:val="000000"/>
+          <w:sz w:val="20"/>
+          <w:szCs w:val="20"/>
+        </w:rPr>
+        <w:t xml:space="preserve">ave </w:t>
+      </w:r>
+      <w:proofErr w:type="spellStart"/>
+      <w:r>
+        <w:rPr>
+          <w:rFonts w:ascii="Segoe UI" w:eastAsia="Times New Roman" w:hAnsi="Segoe UI" w:cs="Segoe UI"/>
+          <w:color w:val="000000"/>
+          <w:sz w:val="20"/>
+          <w:szCs w:val="20"/>
+        </w:rPr>
+        <w:t>config</w:t>
+      </w:r>
+      <w:proofErr w:type="spellEnd"/>
+      <w:r>
+        <w:rPr>
+          <w:rFonts w:ascii="Segoe UI" w:eastAsia="Times New Roman" w:hAnsi="Segoe UI" w:cs="Segoe UI"/>
+          <w:color w:val="000000"/>
+          <w:sz w:val="20"/>
+          <w:szCs w:val="20"/>
+        </w:rPr>
+        <w:t xml:space="preserve"> pm2</w:t>
       </w:r>
     </w:p>
     <w:p>
@@ -3195,197 +3583,26 @@
           <w:szCs w:val="17"/>
         </w:rPr>
       </w:pPr>
-      <w:r>
-        <w:rPr>
-          <w:rFonts w:ascii="Consolas" w:eastAsia="Times New Roman" w:hAnsi="Consolas" w:cs="Consolas"/>
-          <w:color w:val="0000FF"/>
-          <w:sz w:val="17"/>
-          <w:szCs w:val="17"/>
-        </w:rPr>
-        <w:t>node .</w:t>
-      </w:r>
-    </w:p>
-    <w:p>
-      <w:pPr>
-        <w:numPr>
-          <w:ilvl w:val="0"/>
-          <w:numId w:val="20"/>
-        </w:numPr>
-        <w:shd w:val="clear" w:color="auto" w:fill="FFFFFF"/>
-        <w:spacing w:after="0" w:line="384" w:lineRule="atLeast"/>
-        <w:ind w:left="450"/>
-        <w:rPr>
-          <w:rFonts w:ascii="Segoe UI" w:eastAsia="Times New Roman" w:hAnsi="Segoe UI" w:cs="Segoe UI"/>
-          <w:color w:val="000000"/>
-          <w:sz w:val="20"/>
-          <w:szCs w:val="20"/>
-        </w:rPr>
-      </w:pPr>
-      <w:r>
-        <w:rPr>
-          <w:rFonts w:ascii="Segoe UI" w:eastAsia="Times New Roman" w:hAnsi="Segoe UI" w:cs="Segoe UI"/>
-          <w:color w:val="000000"/>
-          <w:sz w:val="20"/>
-          <w:szCs w:val="20"/>
-        </w:rPr>
-        <w:t>Build-in Clustering</w:t>
-      </w:r>
-    </w:p>
-    <w:p>
-      <w:pPr>
-        <w:pBdr>
-          <w:top w:val="single" w:sz="6" w:space="6" w:color="E9DBCD"/>
-          <w:left w:val="single" w:sz="6" w:space="6" w:color="E9DBCD"/>
-          <w:bottom w:val="single" w:sz="6" w:space="6" w:color="E9DBCD"/>
-          <w:right w:val="single" w:sz="6" w:space="6" w:color="E9DBCD"/>
-        </w:pBdr>
-        <w:shd w:val="clear" w:color="auto" w:fill="FFFEF5"/>
-        <w:tabs>
-          <w:tab w:val="left" w:pos="916"/>
-          <w:tab w:val="left" w:pos="1832"/>
-          <w:tab w:val="left" w:pos="2748"/>
-          <w:tab w:val="left" w:pos="3664"/>
-          <w:tab w:val="left" w:pos="4580"/>
-          <w:tab w:val="left" w:pos="5496"/>
-          <w:tab w:val="left" w:pos="6412"/>
-          <w:tab w:val="left" w:pos="7328"/>
-          <w:tab w:val="left" w:pos="8244"/>
-          <w:tab w:val="left" w:pos="9160"/>
-          <w:tab w:val="left" w:pos="10076"/>
-          <w:tab w:val="left" w:pos="10992"/>
-          <w:tab w:val="left" w:pos="11908"/>
-          <w:tab w:val="left" w:pos="12824"/>
-          <w:tab w:val="left" w:pos="13740"/>
-          <w:tab w:val="left" w:pos="14656"/>
-        </w:tabs>
-        <w:spacing w:after="180" w:line="195" w:lineRule="atLeast"/>
-        <w:rPr>
-          <w:rFonts w:ascii="Consolas" w:eastAsia="Times New Roman" w:hAnsi="Consolas" w:cs="Consolas"/>
-          <w:color w:val="0000FF"/>
-          <w:sz w:val="17"/>
-          <w:szCs w:val="17"/>
-        </w:rPr>
-      </w:pPr>
-      <w:r>
-        <w:rPr>
-          <w:rFonts w:ascii="Consolas" w:eastAsia="Times New Roman" w:hAnsi="Consolas" w:cs="Consolas"/>
-          <w:color w:val="0000FF"/>
-          <w:sz w:val="17"/>
-          <w:szCs w:val="17"/>
-        </w:rPr>
-        <w:t>pm2 start server/server.js -</w:t>
-      </w:r>
-      <w:proofErr w:type="spellStart"/>
-      <w:r>
-        <w:rPr>
-          <w:rFonts w:ascii="Consolas" w:eastAsia="Times New Roman" w:hAnsi="Consolas" w:cs="Consolas"/>
-          <w:color w:val="0000FF"/>
-          <w:sz w:val="17"/>
-          <w:szCs w:val="17"/>
-        </w:rPr>
-        <w:t>i</w:t>
-      </w:r>
-      <w:proofErr w:type="spellEnd"/>
-      <w:r>
-        <w:rPr>
-          <w:rFonts w:ascii="Consolas" w:eastAsia="Times New Roman" w:hAnsi="Consolas" w:cs="Consolas"/>
-          <w:color w:val="0000FF"/>
-          <w:sz w:val="17"/>
-          <w:szCs w:val="17"/>
-        </w:rPr>
-        <w:t xml:space="preserve"> 0</w:t>
-      </w:r>
-    </w:p>
-    <w:p>
-      <w:pPr>
-        <w:numPr>
-          <w:ilvl w:val="0"/>
-          <w:numId w:val="21"/>
-        </w:numPr>
-        <w:shd w:val="clear" w:color="auto" w:fill="FFFFFF"/>
-        <w:spacing w:after="0" w:line="384" w:lineRule="atLeast"/>
-        <w:ind w:left="450"/>
-        <w:rPr>
-          <w:rFonts w:ascii="Segoe UI" w:eastAsia="Times New Roman" w:hAnsi="Segoe UI" w:cs="Segoe UI"/>
-          <w:color w:val="000000"/>
-          <w:sz w:val="20"/>
-          <w:szCs w:val="20"/>
-        </w:rPr>
-      </w:pPr>
-      <w:r>
-        <w:rPr>
-          <w:rFonts w:ascii="Segoe UI" w:eastAsia="Times New Roman" w:hAnsi="Segoe UI" w:cs="Segoe UI"/>
-          <w:color w:val="000000"/>
-          <w:sz w:val="20"/>
-          <w:szCs w:val="20"/>
-        </w:rPr>
-        <w:t>S</w:t>
-      </w:r>
-      <w:r>
-        <w:rPr>
-          <w:rFonts w:ascii="Segoe UI" w:eastAsia="Times New Roman" w:hAnsi="Segoe UI" w:cs="Segoe UI"/>
-          <w:color w:val="000000"/>
-          <w:sz w:val="20"/>
-          <w:szCs w:val="20"/>
-        </w:rPr>
-        <w:t xml:space="preserve">ave </w:t>
-      </w:r>
-      <w:proofErr w:type="spellStart"/>
-      <w:r>
-        <w:rPr>
-          <w:rFonts w:ascii="Segoe UI" w:eastAsia="Times New Roman" w:hAnsi="Segoe UI" w:cs="Segoe UI"/>
-          <w:color w:val="000000"/>
-          <w:sz w:val="20"/>
-          <w:szCs w:val="20"/>
-        </w:rPr>
-        <w:t>config</w:t>
-      </w:r>
-      <w:proofErr w:type="spellEnd"/>
-      <w:r>
-        <w:rPr>
-          <w:rFonts w:ascii="Segoe UI" w:eastAsia="Times New Roman" w:hAnsi="Segoe UI" w:cs="Segoe UI"/>
-          <w:color w:val="000000"/>
-          <w:sz w:val="20"/>
-          <w:szCs w:val="20"/>
-        </w:rPr>
-        <w:t xml:space="preserve"> pm2</w:t>
-      </w:r>
-    </w:p>
-    <w:p>
-      <w:pPr>
-        <w:pBdr>
-          <w:top w:val="single" w:sz="6" w:space="6" w:color="E9DBCD"/>
-          <w:left w:val="single" w:sz="6" w:space="6" w:color="E9DBCD"/>
-          <w:bottom w:val="single" w:sz="6" w:space="6" w:color="E9DBCD"/>
-          <w:right w:val="single" w:sz="6" w:space="6" w:color="E9DBCD"/>
-        </w:pBdr>
-        <w:shd w:val="clear" w:color="auto" w:fill="FFFEF5"/>
-        <w:tabs>
-          <w:tab w:val="left" w:pos="916"/>
-          <w:tab w:val="left" w:pos="1832"/>
-          <w:tab w:val="left" w:pos="2748"/>
-          <w:tab w:val="left" w:pos="3664"/>
-          <w:tab w:val="left" w:pos="4580"/>
-          <w:tab w:val="left" w:pos="5496"/>
-          <w:tab w:val="left" w:pos="6412"/>
-          <w:tab w:val="left" w:pos="7328"/>
-          <w:tab w:val="left" w:pos="8244"/>
-          <w:tab w:val="left" w:pos="9160"/>
-          <w:tab w:val="left" w:pos="10076"/>
-          <w:tab w:val="left" w:pos="10992"/>
-          <w:tab w:val="left" w:pos="11908"/>
-          <w:tab w:val="left" w:pos="12824"/>
-          <w:tab w:val="left" w:pos="13740"/>
-          <w:tab w:val="left" w:pos="14656"/>
-        </w:tabs>
-        <w:spacing w:after="180" w:line="195" w:lineRule="atLeast"/>
-        <w:rPr>
-          <w:rFonts w:ascii="Consolas" w:eastAsia="Times New Roman" w:hAnsi="Consolas" w:cs="Consolas"/>
-          <w:color w:val="0000FF"/>
-          <w:sz w:val="17"/>
-          <w:szCs w:val="17"/>
-        </w:rPr>
-      </w:pPr>
+      <w:proofErr w:type="spellStart"/>
+      <w:r>
+        <w:rPr>
+          <w:rFonts w:ascii="Consolas" w:eastAsia="Times New Roman" w:hAnsi="Consolas" w:cs="Consolas"/>
+          <w:color w:val="0000FF"/>
+          <w:sz w:val="17"/>
+          <w:szCs w:val="17"/>
+        </w:rPr>
+        <w:t>sudo</w:t>
+      </w:r>
+      <w:proofErr w:type="spellEnd"/>
+      <w:r>
+        <w:rPr>
+          <w:rFonts w:ascii="Consolas" w:eastAsia="Times New Roman" w:hAnsi="Consolas" w:cs="Consolas"/>
+          <w:color w:val="0000FF"/>
+          <w:sz w:val="17"/>
+          <w:szCs w:val="17"/>
+        </w:rPr>
+        <w:t xml:space="preserve"> </w:t>
+      </w:r>
       <w:r>
         <w:rPr>
           <w:rFonts w:ascii="Consolas" w:eastAsia="Times New Roman" w:hAnsi="Consolas" w:cs="Consolas"/>
@@ -6902,6 +7119,17 @@
       <w:i/>
       <w:iCs/>
     </w:rPr>
+  </w:style>
+  <w:style w:type="paragraph" w:styleId="ListParagraph">
+    <w:name w:val="List Paragraph"/>
+    <w:basedOn w:val="Normal"/>
+    <w:uiPriority w:val="34"/>
+    <w:qFormat/>
+    <w:rsid w:val="00CB59D2"/>
+    <w:pPr>
+      <w:ind w:left="720"/>
+      <w:contextualSpacing/>
+    </w:pPr>
   </w:style>
 </w:styles>
 </file>

</xml_diff>

<commit_message>
update guide to build on ubuntu server
</commit_message>
<xml_diff>
--- a/doc/guidelines/Guide to Deploy to Server.docx
+++ b/doc/guidelines/Guide to Deploy to Server.docx
@@ -2263,6 +2263,15 @@
         </w:rPr>
         <w:t>'</w:t>
       </w:r>
+      <w:r>
+        <w:rPr>
+          <w:rFonts w:ascii="Consolas" w:eastAsia="Times New Roman" w:hAnsi="Consolas" w:cs="Consolas"/>
+          <w:color w:val="0000FF"/>
+          <w:sz w:val="17"/>
+          <w:szCs w:val="17"/>
+        </w:rPr>
+        <w:t>;</w:t>
+      </w:r>
     </w:p>
     <w:p>
       <w:pPr>
@@ -2517,7 +2526,6 @@
         </w:rPr>
         <w:t xml:space="preserve"> clone </w:t>
       </w:r>
-      <w:proofErr w:type="spellStart"/>
       <w:r>
         <w:rPr>
           <w:rFonts w:ascii="Consolas" w:hAnsi="Consolas" w:cs="Consolas"/>
@@ -2526,18 +2534,7 @@
           <w:szCs w:val="17"/>
           <w:shd w:val="clear" w:color="auto" w:fill="FFFFFF"/>
         </w:rPr>
-        <w:t>git@github.com:currencyswap</w:t>
-      </w:r>
-      <w:proofErr w:type="spellEnd"/>
-      <w:r>
-        <w:rPr>
-          <w:rFonts w:ascii="Consolas" w:hAnsi="Consolas" w:cs="Consolas"/>
-          <w:color w:val="0000FF"/>
-          <w:sz w:val="17"/>
-          <w:szCs w:val="17"/>
-          <w:shd w:val="clear" w:color="auto" w:fill="FFFFFF"/>
-        </w:rPr>
-        <w:t>/currencyswap.git</w:t>
+        <w:t>git@github.com:currencyswap/currencyswap.git</w:t>
       </w:r>
     </w:p>
     <w:p>

</xml_diff>

<commit_message>
#update guide to build on server (ubuntu)
</commit_message>
<xml_diff>
--- a/doc/guidelines/Guide to Deploy to Server.docx
+++ b/doc/guidelines/Guide to Deploy to Server.docx
@@ -2427,52 +2427,6 @@
     </w:p>
     <w:p>
       <w:pPr>
-        <w:numPr>
-          <w:ilvl w:val="0"/>
-          <w:numId w:val="16"/>
-        </w:numPr>
-        <w:shd w:val="clear" w:color="auto" w:fill="FFFFFF"/>
-        <w:spacing w:after="0" w:line="384" w:lineRule="atLeast"/>
-        <w:ind w:left="450"/>
-        <w:rPr>
-          <w:rFonts w:ascii="Segoe UI" w:eastAsia="Times New Roman" w:hAnsi="Segoe UI" w:cs="Segoe UI"/>
-          <w:color w:val="000000"/>
-          <w:sz w:val="20"/>
-          <w:szCs w:val="20"/>
-        </w:rPr>
-      </w:pPr>
-      <w:r>
-        <w:rPr>
-          <w:rFonts w:ascii="Segoe UI" w:eastAsia="Times New Roman" w:hAnsi="Segoe UI" w:cs="Segoe UI"/>
-          <w:color w:val="000000"/>
-          <w:sz w:val="20"/>
-          <w:szCs w:val="20"/>
-        </w:rPr>
-        <w:t xml:space="preserve">Checkout Project (from </w:t>
-      </w:r>
-      <w:proofErr w:type="spellStart"/>
-      <w:r>
-        <w:rPr>
-          <w:rFonts w:ascii="Segoe UI" w:eastAsia="Times New Roman" w:hAnsi="Segoe UI" w:cs="Segoe UI"/>
-          <w:color w:val="000000"/>
-          <w:sz w:val="20"/>
-          <w:szCs w:val="20"/>
-        </w:rPr>
-        <w:t>develope</w:t>
-      </w:r>
-      <w:proofErr w:type="spellEnd"/>
-      <w:r>
-        <w:rPr>
-          <w:rFonts w:ascii="Segoe UI" w:eastAsia="Times New Roman" w:hAnsi="Segoe UI" w:cs="Segoe UI"/>
-          <w:color w:val="000000"/>
-          <w:sz w:val="20"/>
-          <w:szCs w:val="20"/>
-        </w:rPr>
-        <w:t xml:space="preserve"> branch)</w:t>
-      </w:r>
-    </w:p>
-    <w:p>
-      <w:pPr>
         <w:pBdr>
           <w:top w:val="single" w:sz="6" w:space="6" w:color="E9DBCD"/>
           <w:left w:val="single" w:sz="6" w:space="6" w:color="E9DBCD"/>
@@ -2514,6 +2468,368 @@
           <w:sz w:val="17"/>
           <w:szCs w:val="17"/>
         </w:rPr>
+        <w:t>mysql</w:t>
+      </w:r>
+      <w:proofErr w:type="spellEnd"/>
+      <w:r>
+        <w:rPr>
+          <w:rFonts w:ascii="Consolas" w:eastAsia="Times New Roman" w:hAnsi="Consolas" w:cs="Consolas"/>
+          <w:color w:val="0000FF"/>
+          <w:sz w:val="17"/>
+          <w:szCs w:val="17"/>
+        </w:rPr>
+        <w:t>&gt;</w:t>
+      </w:r>
+      <w:r>
+        <w:rPr>
+          <w:rFonts w:ascii="Consolas" w:eastAsia="Times New Roman" w:hAnsi="Consolas" w:cs="Consolas"/>
+          <w:color w:val="0000FF"/>
+          <w:sz w:val="17"/>
+          <w:szCs w:val="17"/>
+        </w:rPr>
+        <w:t xml:space="preserve"> quit</w:t>
+      </w:r>
+    </w:p>
+    <w:p>
+      <w:pPr>
+        <w:numPr>
+          <w:ilvl w:val="0"/>
+          <w:numId w:val="16"/>
+        </w:numPr>
+        <w:shd w:val="clear" w:color="auto" w:fill="FFFFFF"/>
+        <w:spacing w:after="0" w:line="384" w:lineRule="atLeast"/>
+        <w:ind w:left="450"/>
+        <w:rPr>
+          <w:rFonts w:ascii="Segoe UI" w:eastAsia="Times New Roman" w:hAnsi="Segoe UI" w:cs="Segoe UI"/>
+          <w:color w:val="000000"/>
+          <w:sz w:val="20"/>
+          <w:szCs w:val="20"/>
+        </w:rPr>
+      </w:pPr>
+      <w:r>
+        <w:rPr>
+          <w:rFonts w:ascii="Segoe UI" w:eastAsia="Times New Roman" w:hAnsi="Segoe UI" w:cs="Segoe UI"/>
+          <w:color w:val="000000"/>
+          <w:sz w:val="20"/>
+          <w:szCs w:val="20"/>
+        </w:rPr>
+        <w:t xml:space="preserve">Checkout Project (from </w:t>
+      </w:r>
+      <w:proofErr w:type="spellStart"/>
+      <w:r>
+        <w:rPr>
+          <w:rFonts w:ascii="Segoe UI" w:eastAsia="Times New Roman" w:hAnsi="Segoe UI" w:cs="Segoe UI"/>
+          <w:color w:val="000000"/>
+          <w:sz w:val="20"/>
+          <w:szCs w:val="20"/>
+        </w:rPr>
+        <w:t>develope</w:t>
+      </w:r>
+      <w:proofErr w:type="spellEnd"/>
+      <w:r>
+        <w:rPr>
+          <w:rFonts w:ascii="Segoe UI" w:eastAsia="Times New Roman" w:hAnsi="Segoe UI" w:cs="Segoe UI"/>
+          <w:color w:val="000000"/>
+          <w:sz w:val="20"/>
+          <w:szCs w:val="20"/>
+        </w:rPr>
+        <w:t xml:space="preserve"> branch)</w:t>
+      </w:r>
+    </w:p>
+    <w:p>
+      <w:pPr>
+        <w:pBdr>
+          <w:top w:val="single" w:sz="6" w:space="6" w:color="E9DBCD"/>
+          <w:left w:val="single" w:sz="6" w:space="6" w:color="E9DBCD"/>
+          <w:bottom w:val="single" w:sz="6" w:space="6" w:color="E9DBCD"/>
+          <w:right w:val="single" w:sz="6" w:space="6" w:color="E9DBCD"/>
+        </w:pBdr>
+        <w:shd w:val="clear" w:color="auto" w:fill="FFFEF5"/>
+        <w:tabs>
+          <w:tab w:val="left" w:pos="916"/>
+          <w:tab w:val="left" w:pos="1832"/>
+          <w:tab w:val="left" w:pos="2748"/>
+          <w:tab w:val="left" w:pos="3664"/>
+          <w:tab w:val="left" w:pos="4580"/>
+          <w:tab w:val="left" w:pos="5496"/>
+          <w:tab w:val="left" w:pos="6412"/>
+          <w:tab w:val="left" w:pos="7328"/>
+          <w:tab w:val="left" w:pos="8244"/>
+          <w:tab w:val="left" w:pos="9160"/>
+          <w:tab w:val="left" w:pos="10076"/>
+          <w:tab w:val="left" w:pos="10992"/>
+          <w:tab w:val="left" w:pos="11908"/>
+          <w:tab w:val="left" w:pos="12824"/>
+          <w:tab w:val="left" w:pos="13740"/>
+          <w:tab w:val="left" w:pos="14656"/>
+        </w:tabs>
+        <w:spacing w:after="180" w:line="195" w:lineRule="atLeast"/>
+        <w:rPr>
+          <w:rFonts w:ascii="Consolas" w:eastAsia="Times New Roman" w:hAnsi="Consolas" w:cs="Consolas"/>
+          <w:color w:val="0000FF"/>
+          <w:sz w:val="17"/>
+          <w:szCs w:val="17"/>
+        </w:rPr>
+      </w:pPr>
+      <w:proofErr w:type="spellStart"/>
+      <w:r>
+        <w:rPr>
+          <w:rFonts w:ascii="Consolas" w:eastAsia="Times New Roman" w:hAnsi="Consolas" w:cs="Consolas"/>
+          <w:color w:val="0000FF"/>
+          <w:sz w:val="17"/>
+          <w:szCs w:val="17"/>
+        </w:rPr>
+        <w:t>eval</w:t>
+      </w:r>
+      <w:proofErr w:type="spellEnd"/>
+      <w:r>
+        <w:rPr>
+          <w:rFonts w:ascii="Consolas" w:eastAsia="Times New Roman" w:hAnsi="Consolas" w:cs="Consolas"/>
+          <w:color w:val="0000FF"/>
+          <w:sz w:val="17"/>
+          <w:szCs w:val="17"/>
+        </w:rPr>
+        <w:t xml:space="preserve"> `</w:t>
+      </w:r>
+      <w:proofErr w:type="spellStart"/>
+      <w:r>
+        <w:rPr>
+          <w:rFonts w:ascii="Consolas" w:eastAsia="Times New Roman" w:hAnsi="Consolas" w:cs="Consolas"/>
+          <w:color w:val="0000FF"/>
+          <w:sz w:val="17"/>
+          <w:szCs w:val="17"/>
+        </w:rPr>
+        <w:t>ssh</w:t>
+      </w:r>
+      <w:proofErr w:type="spellEnd"/>
+      <w:r>
+        <w:rPr>
+          <w:rFonts w:ascii="Consolas" w:eastAsia="Times New Roman" w:hAnsi="Consolas" w:cs="Consolas"/>
+          <w:color w:val="0000FF"/>
+          <w:sz w:val="17"/>
+          <w:szCs w:val="17"/>
+        </w:rPr>
+        <w:t>-agent -s`</w:t>
+      </w:r>
+    </w:p>
+    <w:p>
+      <w:pPr>
+        <w:pBdr>
+          <w:top w:val="single" w:sz="6" w:space="6" w:color="E9DBCD"/>
+          <w:left w:val="single" w:sz="6" w:space="6" w:color="E9DBCD"/>
+          <w:bottom w:val="single" w:sz="6" w:space="6" w:color="E9DBCD"/>
+          <w:right w:val="single" w:sz="6" w:space="6" w:color="E9DBCD"/>
+        </w:pBdr>
+        <w:shd w:val="clear" w:color="auto" w:fill="FFFEF5"/>
+        <w:tabs>
+          <w:tab w:val="left" w:pos="916"/>
+          <w:tab w:val="left" w:pos="1832"/>
+          <w:tab w:val="left" w:pos="2748"/>
+          <w:tab w:val="left" w:pos="3664"/>
+          <w:tab w:val="left" w:pos="4580"/>
+          <w:tab w:val="left" w:pos="5496"/>
+          <w:tab w:val="left" w:pos="6412"/>
+          <w:tab w:val="left" w:pos="7328"/>
+          <w:tab w:val="left" w:pos="8244"/>
+          <w:tab w:val="left" w:pos="9160"/>
+          <w:tab w:val="left" w:pos="10076"/>
+          <w:tab w:val="left" w:pos="10992"/>
+          <w:tab w:val="left" w:pos="11908"/>
+          <w:tab w:val="left" w:pos="12824"/>
+          <w:tab w:val="left" w:pos="13740"/>
+          <w:tab w:val="left" w:pos="14656"/>
+        </w:tabs>
+        <w:spacing w:after="180" w:line="195" w:lineRule="atLeast"/>
+        <w:rPr>
+          <w:rFonts w:ascii="Consolas" w:eastAsia="Times New Roman" w:hAnsi="Consolas" w:cs="Consolas"/>
+          <w:color w:val="0000FF"/>
+          <w:sz w:val="17"/>
+          <w:szCs w:val="17"/>
+        </w:rPr>
+      </w:pPr>
+      <w:proofErr w:type="spellStart"/>
+      <w:r>
+        <w:rPr>
+          <w:rFonts w:ascii="Consolas" w:eastAsia="Times New Roman" w:hAnsi="Consolas" w:cs="Consolas"/>
+          <w:color w:val="0000FF"/>
+          <w:sz w:val="17"/>
+          <w:szCs w:val="17"/>
+        </w:rPr>
+        <w:t>chmod</w:t>
+      </w:r>
+      <w:proofErr w:type="spellEnd"/>
+      <w:r>
+        <w:rPr>
+          <w:rFonts w:ascii="Consolas" w:eastAsia="Times New Roman" w:hAnsi="Consolas" w:cs="Consolas"/>
+          <w:color w:val="0000FF"/>
+          <w:sz w:val="17"/>
+          <w:szCs w:val="17"/>
+        </w:rPr>
+        <w:t xml:space="preserve"> 400 ~/.</w:t>
+      </w:r>
+      <w:proofErr w:type="spellStart"/>
+      <w:r>
+        <w:rPr>
+          <w:rFonts w:ascii="Consolas" w:eastAsia="Times New Roman" w:hAnsi="Consolas" w:cs="Consolas"/>
+          <w:color w:val="0000FF"/>
+          <w:sz w:val="17"/>
+          <w:szCs w:val="17"/>
+        </w:rPr>
+        <w:t>ssh</w:t>
+      </w:r>
+      <w:proofErr w:type="spellEnd"/>
+      <w:r>
+        <w:rPr>
+          <w:rFonts w:ascii="Consolas" w:eastAsia="Times New Roman" w:hAnsi="Consolas" w:cs="Consolas"/>
+          <w:color w:val="0000FF"/>
+          <w:sz w:val="17"/>
+          <w:szCs w:val="17"/>
+        </w:rPr>
+        <w:t>/</w:t>
+      </w:r>
+      <w:proofErr w:type="spellStart"/>
+      <w:r>
+        <w:rPr>
+          <w:rFonts w:ascii="Consolas" w:eastAsia="Times New Roman" w:hAnsi="Consolas" w:cs="Consolas"/>
+          <w:color w:val="0000FF"/>
+          <w:sz w:val="17"/>
+          <w:szCs w:val="17"/>
+        </w:rPr>
+        <w:t>id_rsa</w:t>
+      </w:r>
+      <w:proofErr w:type="spellEnd"/>
+    </w:p>
+    <w:p>
+      <w:pPr>
+        <w:pBdr>
+          <w:top w:val="single" w:sz="6" w:space="6" w:color="E9DBCD"/>
+          <w:left w:val="single" w:sz="6" w:space="6" w:color="E9DBCD"/>
+          <w:bottom w:val="single" w:sz="6" w:space="6" w:color="E9DBCD"/>
+          <w:right w:val="single" w:sz="6" w:space="6" w:color="E9DBCD"/>
+        </w:pBdr>
+        <w:shd w:val="clear" w:color="auto" w:fill="FFFEF5"/>
+        <w:tabs>
+          <w:tab w:val="left" w:pos="916"/>
+          <w:tab w:val="left" w:pos="1832"/>
+          <w:tab w:val="left" w:pos="2748"/>
+          <w:tab w:val="left" w:pos="3664"/>
+          <w:tab w:val="left" w:pos="4580"/>
+          <w:tab w:val="left" w:pos="5496"/>
+          <w:tab w:val="left" w:pos="6412"/>
+          <w:tab w:val="left" w:pos="7328"/>
+          <w:tab w:val="left" w:pos="8244"/>
+          <w:tab w:val="left" w:pos="9160"/>
+          <w:tab w:val="left" w:pos="10076"/>
+          <w:tab w:val="left" w:pos="10992"/>
+          <w:tab w:val="left" w:pos="11908"/>
+          <w:tab w:val="left" w:pos="12824"/>
+          <w:tab w:val="left" w:pos="13740"/>
+          <w:tab w:val="left" w:pos="14656"/>
+        </w:tabs>
+        <w:spacing w:after="180" w:line="195" w:lineRule="atLeast"/>
+        <w:rPr>
+          <w:rFonts w:ascii="Consolas" w:eastAsia="Times New Roman" w:hAnsi="Consolas" w:cs="Consolas"/>
+          <w:color w:val="0000FF"/>
+          <w:sz w:val="17"/>
+          <w:szCs w:val="17"/>
+        </w:rPr>
+      </w:pPr>
+      <w:proofErr w:type="spellStart"/>
+      <w:r>
+        <w:rPr>
+          <w:rFonts w:ascii="Consolas" w:eastAsia="Times New Roman" w:hAnsi="Consolas" w:cs="Consolas"/>
+          <w:color w:val="0000FF"/>
+          <w:sz w:val="17"/>
+          <w:szCs w:val="17"/>
+        </w:rPr>
+        <w:t>ssh</w:t>
+      </w:r>
+      <w:proofErr w:type="spellEnd"/>
+      <w:r>
+        <w:rPr>
+          <w:rFonts w:ascii="Consolas" w:eastAsia="Times New Roman" w:hAnsi="Consolas" w:cs="Consolas"/>
+          <w:color w:val="0000FF"/>
+          <w:sz w:val="17"/>
+          <w:szCs w:val="17"/>
+        </w:rPr>
+        <w:t>-add .</w:t>
+      </w:r>
+      <w:proofErr w:type="spellStart"/>
+      <w:r>
+        <w:rPr>
+          <w:rFonts w:ascii="Consolas" w:eastAsia="Times New Roman" w:hAnsi="Consolas" w:cs="Consolas"/>
+          <w:color w:val="0000FF"/>
+          <w:sz w:val="17"/>
+          <w:szCs w:val="17"/>
+        </w:rPr>
+        <w:t>ssh</w:t>
+      </w:r>
+      <w:proofErr w:type="spellEnd"/>
+      <w:r>
+        <w:rPr>
+          <w:rFonts w:ascii="Consolas" w:eastAsia="Times New Roman" w:hAnsi="Consolas" w:cs="Consolas"/>
+          <w:color w:val="0000FF"/>
+          <w:sz w:val="17"/>
+          <w:szCs w:val="17"/>
+        </w:rPr>
+        <w:t>/</w:t>
+      </w:r>
+      <w:proofErr w:type="spellStart"/>
+      <w:r>
+        <w:rPr>
+          <w:rFonts w:ascii="Consolas" w:eastAsia="Times New Roman" w:hAnsi="Consolas" w:cs="Consolas"/>
+          <w:color w:val="0000FF"/>
+          <w:sz w:val="17"/>
+          <w:szCs w:val="17"/>
+        </w:rPr>
+        <w:t>id_rsa</w:t>
+      </w:r>
+      <w:proofErr w:type="spellEnd"/>
+    </w:p>
+    <w:p>
+      <w:pPr>
+        <w:pBdr>
+          <w:top w:val="single" w:sz="6" w:space="6" w:color="E9DBCD"/>
+          <w:left w:val="single" w:sz="6" w:space="6" w:color="E9DBCD"/>
+          <w:bottom w:val="single" w:sz="6" w:space="6" w:color="E9DBCD"/>
+          <w:right w:val="single" w:sz="6" w:space="6" w:color="E9DBCD"/>
+        </w:pBdr>
+        <w:shd w:val="clear" w:color="auto" w:fill="FFFEF5"/>
+        <w:tabs>
+          <w:tab w:val="left" w:pos="916"/>
+          <w:tab w:val="left" w:pos="1832"/>
+          <w:tab w:val="left" w:pos="2748"/>
+          <w:tab w:val="left" w:pos="3664"/>
+          <w:tab w:val="left" w:pos="4580"/>
+          <w:tab w:val="left" w:pos="5496"/>
+          <w:tab w:val="left" w:pos="6412"/>
+          <w:tab w:val="left" w:pos="7328"/>
+          <w:tab w:val="left" w:pos="8244"/>
+          <w:tab w:val="left" w:pos="9160"/>
+          <w:tab w:val="left" w:pos="10076"/>
+          <w:tab w:val="left" w:pos="10992"/>
+          <w:tab w:val="left" w:pos="11908"/>
+          <w:tab w:val="left" w:pos="12824"/>
+          <w:tab w:val="left" w:pos="13740"/>
+          <w:tab w:val="left" w:pos="14656"/>
+        </w:tabs>
+        <w:spacing w:after="180" w:line="195" w:lineRule="atLeast"/>
+        <w:rPr>
+          <w:rFonts w:ascii="Consolas" w:hAnsi="Consolas" w:cs="Consolas"/>
+          <w:color w:val="0000FF"/>
+          <w:sz w:val="17"/>
+          <w:szCs w:val="17"/>
+          <w:shd w:val="clear" w:color="auto" w:fill="FFFFFF"/>
+        </w:rPr>
+      </w:pPr>
+      <w:proofErr w:type="spellStart"/>
+      <w:r>
+        <w:rPr>
+          <w:rFonts w:ascii="Consolas" w:eastAsia="Times New Roman" w:hAnsi="Consolas" w:cs="Consolas"/>
+          <w:color w:val="0000FF"/>
+          <w:sz w:val="17"/>
+          <w:szCs w:val="17"/>
+        </w:rPr>
         <w:t>git</w:t>
       </w:r>
       <w:proofErr w:type="spellEnd"/>
@@ -2526,6 +2842,7 @@
         </w:rPr>
         <w:t xml:space="preserve"> clone </w:t>
       </w:r>
+      <w:proofErr w:type="spellStart"/>
       <w:r>
         <w:rPr>
           <w:rFonts w:ascii="Consolas" w:hAnsi="Consolas" w:cs="Consolas"/>
@@ -2534,7 +2851,167 @@
           <w:szCs w:val="17"/>
           <w:shd w:val="clear" w:color="auto" w:fill="FFFFFF"/>
         </w:rPr>
-        <w:t>git@github.com:currencyswap/currencyswap.git</w:t>
+        <w:t>git@github.com:currencyswap</w:t>
+      </w:r>
+      <w:proofErr w:type="spellEnd"/>
+      <w:r>
+        <w:rPr>
+          <w:rFonts w:ascii="Consolas" w:hAnsi="Consolas" w:cs="Consolas"/>
+          <w:color w:val="0000FF"/>
+          <w:sz w:val="17"/>
+          <w:szCs w:val="17"/>
+          <w:shd w:val="clear" w:color="auto" w:fill="FFFFFF"/>
+        </w:rPr>
+        <w:t>/currencyswap.git</w:t>
+      </w:r>
+    </w:p>
+    <w:p>
+      <w:pPr>
+        <w:pBdr>
+          <w:top w:val="single" w:sz="6" w:space="6" w:color="E9DBCD"/>
+          <w:left w:val="single" w:sz="6" w:space="6" w:color="E9DBCD"/>
+          <w:bottom w:val="single" w:sz="6" w:space="6" w:color="E9DBCD"/>
+          <w:right w:val="single" w:sz="6" w:space="6" w:color="E9DBCD"/>
+        </w:pBdr>
+        <w:shd w:val="clear" w:color="auto" w:fill="FFFEF5"/>
+        <w:tabs>
+          <w:tab w:val="left" w:pos="916"/>
+          <w:tab w:val="left" w:pos="1832"/>
+          <w:tab w:val="left" w:pos="2748"/>
+          <w:tab w:val="left" w:pos="3664"/>
+          <w:tab w:val="left" w:pos="4580"/>
+          <w:tab w:val="left" w:pos="5496"/>
+          <w:tab w:val="left" w:pos="6412"/>
+          <w:tab w:val="left" w:pos="7328"/>
+          <w:tab w:val="left" w:pos="8244"/>
+          <w:tab w:val="left" w:pos="9160"/>
+          <w:tab w:val="left" w:pos="10076"/>
+          <w:tab w:val="left" w:pos="10992"/>
+          <w:tab w:val="left" w:pos="11908"/>
+          <w:tab w:val="left" w:pos="12824"/>
+          <w:tab w:val="left" w:pos="13740"/>
+          <w:tab w:val="left" w:pos="14656"/>
+        </w:tabs>
+        <w:spacing w:after="180" w:line="195" w:lineRule="atLeast"/>
+        <w:rPr>
+          <w:rFonts w:ascii="Consolas" w:hAnsi="Consolas" w:cs="Consolas"/>
+          <w:color w:val="0000FF"/>
+          <w:sz w:val="17"/>
+          <w:szCs w:val="17"/>
+          <w:shd w:val="clear" w:color="auto" w:fill="FFFFFF"/>
+        </w:rPr>
+      </w:pPr>
+      <w:proofErr w:type="spellStart"/>
+      <w:r>
+        <w:rPr>
+          <w:rFonts w:ascii="Consolas" w:hAnsi="Consolas" w:cs="Consolas"/>
+          <w:color w:val="0000FF"/>
+          <w:sz w:val="17"/>
+          <w:szCs w:val="17"/>
+          <w:shd w:val="clear" w:color="auto" w:fill="FFFFFF"/>
+        </w:rPr>
+        <w:t>git</w:t>
+      </w:r>
+      <w:proofErr w:type="spellEnd"/>
+      <w:r>
+        <w:rPr>
+          <w:rFonts w:ascii="Consolas" w:hAnsi="Consolas" w:cs="Consolas"/>
+          <w:color w:val="0000FF"/>
+          <w:sz w:val="17"/>
+          <w:szCs w:val="17"/>
+          <w:shd w:val="clear" w:color="auto" w:fill="FFFFFF"/>
+        </w:rPr>
+        <w:t xml:space="preserve"> checkout develop</w:t>
+      </w:r>
+      <w:r>
+        <w:rPr>
+          <w:rFonts w:ascii="Consolas" w:hAnsi="Consolas" w:cs="Consolas"/>
+          <w:color w:val="0000FF"/>
+          <w:sz w:val="17"/>
+          <w:szCs w:val="17"/>
+          <w:shd w:val="clear" w:color="auto" w:fill="FFFFFF"/>
+        </w:rPr>
+        <w:t xml:space="preserve"> (source code demo </w:t>
+      </w:r>
+      <w:proofErr w:type="spellStart"/>
+      <w:r>
+        <w:rPr>
+          <w:rFonts w:ascii="Consolas" w:hAnsi="Consolas" w:cs="Consolas"/>
+          <w:color w:val="0000FF"/>
+          <w:sz w:val="17"/>
+          <w:szCs w:val="17"/>
+          <w:shd w:val="clear" w:color="auto" w:fill="FFFFFF"/>
+        </w:rPr>
+        <w:t>tren</w:t>
+      </w:r>
+      <w:proofErr w:type="spellEnd"/>
+      <w:r>
+        <w:rPr>
+          <w:rFonts w:ascii="Consolas" w:hAnsi="Consolas" w:cs="Consolas"/>
+          <w:color w:val="0000FF"/>
+          <w:sz w:val="17"/>
+          <w:szCs w:val="17"/>
+          <w:shd w:val="clear" w:color="auto" w:fill="FFFFFF"/>
+        </w:rPr>
+        <w:t xml:space="preserve"> branch develop)</w:t>
+      </w:r>
+    </w:p>
+    <w:p>
+      <w:pPr>
+        <w:pBdr>
+          <w:top w:val="single" w:sz="6" w:space="6" w:color="E9DBCD"/>
+          <w:left w:val="single" w:sz="6" w:space="6" w:color="E9DBCD"/>
+          <w:bottom w:val="single" w:sz="6" w:space="6" w:color="E9DBCD"/>
+          <w:right w:val="single" w:sz="6" w:space="6" w:color="E9DBCD"/>
+        </w:pBdr>
+        <w:shd w:val="clear" w:color="auto" w:fill="FFFEF5"/>
+        <w:tabs>
+          <w:tab w:val="left" w:pos="916"/>
+          <w:tab w:val="left" w:pos="1832"/>
+          <w:tab w:val="left" w:pos="2748"/>
+          <w:tab w:val="left" w:pos="3664"/>
+          <w:tab w:val="left" w:pos="4580"/>
+          <w:tab w:val="left" w:pos="5496"/>
+          <w:tab w:val="left" w:pos="6412"/>
+          <w:tab w:val="left" w:pos="7328"/>
+          <w:tab w:val="left" w:pos="8244"/>
+          <w:tab w:val="left" w:pos="9160"/>
+          <w:tab w:val="left" w:pos="10076"/>
+          <w:tab w:val="left" w:pos="10992"/>
+          <w:tab w:val="left" w:pos="11908"/>
+          <w:tab w:val="left" w:pos="12824"/>
+          <w:tab w:val="left" w:pos="13740"/>
+          <w:tab w:val="left" w:pos="14656"/>
+        </w:tabs>
+        <w:spacing w:after="180" w:line="195" w:lineRule="atLeast"/>
+        <w:rPr>
+          <w:rFonts w:ascii="Consolas" w:eastAsia="Times New Roman" w:hAnsi="Consolas" w:cs="Consolas"/>
+          <w:color w:val="0000FF"/>
+          <w:sz w:val="17"/>
+          <w:szCs w:val="17"/>
+        </w:rPr>
+      </w:pPr>
+      <w:proofErr w:type="spellStart"/>
+      <w:r>
+        <w:rPr>
+          <w:rFonts w:ascii="Consolas" w:hAnsi="Consolas" w:cs="Consolas"/>
+          <w:color w:val="0000FF"/>
+          <w:sz w:val="17"/>
+          <w:szCs w:val="17"/>
+          <w:shd w:val="clear" w:color="auto" w:fill="FFFFFF"/>
+        </w:rPr>
+        <w:t>git</w:t>
+      </w:r>
+      <w:proofErr w:type="spellEnd"/>
+      <w:r>
+        <w:rPr>
+          <w:rFonts w:ascii="Consolas" w:hAnsi="Consolas" w:cs="Consolas"/>
+          <w:color w:val="0000FF"/>
+          <w:sz w:val="17"/>
+          <w:szCs w:val="17"/>
+          <w:shd w:val="clear" w:color="auto" w:fill="FFFFFF"/>
+        </w:rPr>
+        <w:t xml:space="preserve"> pull origin develop</w:t>
       </w:r>
     </w:p>
     <w:p>
@@ -2560,22 +3037,144 @@
           <w:sz w:val="20"/>
           <w:szCs w:val="20"/>
         </w:rPr>
-        <w:t xml:space="preserve">Duplicate </w:t>
-      </w:r>
+        <w:lastRenderedPageBreak/>
+        <w:t xml:space="preserve">Create log folder: </w:t>
+      </w:r>
+    </w:p>
+    <w:p>
+      <w:pPr>
+        <w:shd w:val="clear" w:color="auto" w:fill="FFFFFF"/>
+        <w:spacing w:after="0" w:line="384" w:lineRule="atLeast"/>
+        <w:ind w:left="450"/>
+        <w:rPr>
+          <w:rFonts w:ascii="Segoe UI" w:eastAsia="Times New Roman" w:hAnsi="Segoe UI" w:cs="Segoe UI"/>
+          <w:color w:val="000000"/>
+          <w:sz w:val="20"/>
+          <w:szCs w:val="20"/>
+        </w:rPr>
+      </w:pPr>
+      <w:r>
+        <w:rPr>
+          <w:rFonts w:ascii="Segoe UI" w:eastAsia="Times New Roman" w:hAnsi="Segoe UI" w:cs="Segoe UI"/>
+          <w:color w:val="000000"/>
+          <w:sz w:val="20"/>
+          <w:szCs w:val="20"/>
+        </w:rPr>
+        <w:t xml:space="preserve">EX: </w:t>
+      </w:r>
+    </w:p>
+    <w:p>
+      <w:pPr>
+        <w:shd w:val="clear" w:color="auto" w:fill="FFFFFF"/>
+        <w:spacing w:after="0" w:line="384" w:lineRule="atLeast"/>
+        <w:ind w:left="450"/>
+        <w:rPr>
+          <w:rFonts w:ascii="Segoe UI" w:eastAsia="Times New Roman" w:hAnsi="Segoe UI" w:cs="Segoe UI"/>
+          <w:color w:val="000000"/>
+          <w:sz w:val="20"/>
+          <w:szCs w:val="20"/>
+        </w:rPr>
+      </w:pPr>
       <w:proofErr w:type="spellStart"/>
       <w:r>
         <w:rPr>
-          <w:rFonts w:ascii="Segoe UI" w:eastAsia="Times New Roman" w:hAnsi="Segoe UI" w:cs="Segoe UI"/>
-          <w:color w:val="000000"/>
-          <w:sz w:val="20"/>
-          <w:szCs w:val="20"/>
-        </w:rPr>
-        <w:t>src</w:t>
+          <w:rFonts w:ascii="Courier New" w:eastAsia="Times New Roman" w:hAnsi="Courier New" w:cs="Courier New"/>
+          <w:color w:val="0000FF"/>
+          <w:sz w:val="18"/>
+          <w:szCs w:val="18"/>
+        </w:rPr>
+        <w:t>cd</w:t>
       </w:r>
       <w:proofErr w:type="spellEnd"/>
       <w:r>
         <w:rPr>
-          <w:rFonts w:ascii="Segoe UI" w:eastAsia="Times New Roman" w:hAnsi="Segoe UI" w:cs="Segoe UI"/>
+          <w:rFonts w:ascii="Courier New" w:eastAsia="Times New Roman" w:hAnsi="Courier New" w:cs="Courier New"/>
+          <w:color w:val="0000FF"/>
+          <w:sz w:val="18"/>
+          <w:szCs w:val="18"/>
+        </w:rPr>
+        <w:t xml:space="preserve"> ~</w:t>
+      </w:r>
+      <w:r>
+        <w:rPr>
+          <w:rFonts w:ascii="Segoe UI" w:eastAsia="Times New Roman" w:hAnsi="Segoe UI" w:cs="Segoe UI"/>
+          <w:color w:val="000000"/>
+          <w:sz w:val="20"/>
+          <w:szCs w:val="20"/>
+        </w:rPr>
+        <w:t xml:space="preserve"> (go to </w:t>
+      </w:r>
+      <w:proofErr w:type="spellStart"/>
+      <w:r>
+        <w:rPr>
+          <w:rFonts w:ascii="Segoe UI" w:eastAsia="Times New Roman" w:hAnsi="Segoe UI" w:cs="Segoe UI"/>
+          <w:color w:val="000000"/>
+          <w:sz w:val="20"/>
+          <w:szCs w:val="20"/>
+        </w:rPr>
+        <w:t>ubuntu</w:t>
+      </w:r>
+      <w:proofErr w:type="spellEnd"/>
+      <w:r>
+        <w:rPr>
+          <w:rFonts w:ascii="Segoe UI" w:eastAsia="Times New Roman" w:hAnsi="Segoe UI" w:cs="Segoe UI"/>
+          <w:color w:val="000000"/>
+          <w:sz w:val="20"/>
+          <w:szCs w:val="20"/>
+        </w:rPr>
+        <w:t xml:space="preserve"> folder)</w:t>
+      </w:r>
+      <w:r>
+        <w:rPr>
+          <w:rFonts w:ascii="Segoe UI" w:eastAsia="Times New Roman" w:hAnsi="Segoe UI" w:cs="Segoe UI"/>
+          <w:color w:val="000000"/>
+          <w:sz w:val="20"/>
+          <w:szCs w:val="20"/>
+        </w:rPr>
+        <w:br/>
+      </w:r>
+      <w:proofErr w:type="spellStart"/>
+      <w:r>
+        <w:rPr>
+          <w:rFonts w:ascii="Courier New" w:eastAsia="Times New Roman" w:hAnsi="Courier New" w:cs="Courier New"/>
+          <w:color w:val="0000FF"/>
+          <w:sz w:val="18"/>
+          <w:szCs w:val="18"/>
+        </w:rPr>
+        <w:t>mkdir</w:t>
+      </w:r>
+      <w:proofErr w:type="spellEnd"/>
+      <w:r>
+        <w:rPr>
+          <w:rFonts w:ascii="Courier New" w:eastAsia="Times New Roman" w:hAnsi="Courier New" w:cs="Courier New"/>
+          <w:color w:val="0000FF"/>
+          <w:sz w:val="18"/>
+          <w:szCs w:val="18"/>
+        </w:rPr>
+        <w:t xml:space="preserve"> logs</w:t>
+      </w:r>
+      <w:r>
+        <w:rPr>
+          <w:rFonts w:ascii="Segoe UI" w:eastAsia="Times New Roman" w:hAnsi="Segoe UI" w:cs="Segoe UI"/>
+          <w:color w:val="000000"/>
+          <w:sz w:val="20"/>
+          <w:szCs w:val="20"/>
+        </w:rPr>
+        <w:t xml:space="preserve"> (in path: </w:t>
+      </w:r>
+      <w:r>
+        <w:rPr>
+          <w:rFonts w:ascii="Segoe UI" w:eastAsia="Times New Roman" w:hAnsi="Segoe UI" w:cs="Segoe UI"/>
+          <w:color w:val="000000"/>
+          <w:sz w:val="20"/>
+          <w:szCs w:val="20"/>
+        </w:rPr>
+        <w:t>/home</w:t>
+      </w:r>
+      <w:r>
+        <w:rPr>
+          <w:rFonts w:ascii="Segoe UI" w:eastAsia="Times New Roman" w:hAnsi="Segoe UI" w:cs="Segoe UI"/>
+          <w:i/>
           <w:color w:val="000000"/>
           <w:sz w:val="20"/>
           <w:szCs w:val="20"/>
@@ -2586,33 +3185,33 @@
       <w:r>
         <w:rPr>
           <w:rFonts w:ascii="Segoe UI" w:eastAsia="Times New Roman" w:hAnsi="Segoe UI" w:cs="Segoe UI"/>
-          <w:color w:val="000000"/>
-          <w:sz w:val="20"/>
-          <w:szCs w:val="20"/>
-        </w:rPr>
-        <w:t>appconfig.json.template</w:t>
+          <w:i/>
+          <w:color w:val="000000"/>
+          <w:sz w:val="20"/>
+          <w:szCs w:val="20"/>
+        </w:rPr>
+        <w:t>ubuntu</w:t>
       </w:r>
       <w:proofErr w:type="spellEnd"/>
       <w:r>
         <w:rPr>
           <w:rFonts w:ascii="Segoe UI" w:eastAsia="Times New Roman" w:hAnsi="Segoe UI" w:cs="Segoe UI"/>
-          <w:color w:val="000000"/>
-          <w:sz w:val="20"/>
-          <w:szCs w:val="20"/>
-        </w:rPr>
-        <w:t xml:space="preserve"> and rename to </w:t>
-      </w:r>
-      <w:proofErr w:type="spellStart"/>
-      <w:r>
-        <w:rPr>
-          <w:rFonts w:ascii="Segoe UI" w:eastAsia="Times New Roman" w:hAnsi="Segoe UI" w:cs="Segoe UI"/>
-          <w:color w:val="000000"/>
-          <w:sz w:val="20"/>
-          <w:szCs w:val="20"/>
-        </w:rPr>
-        <w:t>appconfig.json</w:t>
-      </w:r>
-      <w:proofErr w:type="spellEnd"/>
+          <w:i/>
+          <w:color w:val="000000"/>
+          <w:sz w:val="20"/>
+          <w:szCs w:val="20"/>
+        </w:rPr>
+        <w:t>/</w:t>
+      </w:r>
+      <w:r>
+        <w:rPr>
+          <w:rFonts w:ascii="Segoe UI" w:eastAsia="Times New Roman" w:hAnsi="Segoe UI" w:cs="Segoe UI"/>
+          <w:color w:val="000000"/>
+          <w:sz w:val="20"/>
+          <w:szCs w:val="20"/>
+        </w:rPr>
+        <w:t>)</w:t>
+      </w:r>
     </w:p>
     <w:p>
       <w:pPr>
@@ -2625,20 +3224,12 @@
         <w:ind w:left="450"/>
         <w:rPr>
           <w:rFonts w:ascii="Segoe UI" w:eastAsia="Times New Roman" w:hAnsi="Segoe UI" w:cs="Segoe UI"/>
-          <w:color w:val="000000"/>
-          <w:sz w:val="20"/>
-          <w:szCs w:val="20"/>
-        </w:rPr>
-      </w:pPr>
-      <w:r>
-        <w:rPr>
-          <w:rFonts w:ascii="Segoe UI" w:eastAsia="Times New Roman" w:hAnsi="Segoe UI" w:cs="Segoe UI"/>
-          <w:color w:val="000000"/>
-          <w:sz w:val="20"/>
-          <w:szCs w:val="20"/>
-        </w:rPr>
-        <w:t xml:space="preserve">Duplicate </w:t>
-      </w:r>
+          <w:i/>
+          <w:color w:val="000000"/>
+          <w:sz w:val="20"/>
+          <w:szCs w:val="20"/>
+        </w:rPr>
+      </w:pPr>
       <w:proofErr w:type="spellStart"/>
       <w:r>
         <w:rPr>
@@ -2647,6 +3238,27 @@
           <w:sz w:val="20"/>
           <w:szCs w:val="20"/>
         </w:rPr>
+        <w:t>Goto</w:t>
+      </w:r>
+      <w:proofErr w:type="spellEnd"/>
+      <w:r>
+        <w:rPr>
+          <w:rFonts w:ascii="Segoe UI" w:eastAsia="Times New Roman" w:hAnsi="Segoe UI" w:cs="Segoe UI"/>
+          <w:color w:val="000000"/>
+          <w:sz w:val="20"/>
+          <w:szCs w:val="20"/>
+        </w:rPr>
+        <w:t xml:space="preserve"> </w:t>
+      </w:r>
+      <w:proofErr w:type="spellStart"/>
+      <w:r>
+        <w:rPr>
+          <w:rFonts w:ascii="Segoe UI" w:eastAsia="Times New Roman" w:hAnsi="Segoe UI" w:cs="Segoe UI"/>
+          <w:i/>
+          <w:color w:val="000000"/>
+          <w:sz w:val="20"/>
+          <w:szCs w:val="20"/>
+        </w:rPr>
         <w:t>src</w:t>
       </w:r>
       <w:proofErr w:type="spellEnd"/>
@@ -2657,21 +3269,113 @@
           <w:sz w:val="20"/>
           <w:szCs w:val="20"/>
         </w:rPr>
-        <w:t>/server/</w:t>
+        <w:t xml:space="preserve"> folder (Ex: </w:t>
       </w:r>
       <w:proofErr w:type="spellStart"/>
       <w:r>
         <w:rPr>
-          <w:rFonts w:ascii="Segoe UI" w:eastAsia="Times New Roman" w:hAnsi="Segoe UI" w:cs="Segoe UI"/>
-          <w:color w:val="000000"/>
-          <w:sz w:val="20"/>
-          <w:szCs w:val="20"/>
-        </w:rPr>
-        <w:t>datasource.json.template</w:t>
+          <w:rFonts w:ascii="Courier New" w:eastAsia="Times New Roman" w:hAnsi="Courier New" w:cs="Courier New"/>
+          <w:color w:val="0000FF"/>
+          <w:sz w:val="18"/>
+          <w:szCs w:val="18"/>
+        </w:rPr>
+        <w:t>cd</w:t>
       </w:r>
       <w:proofErr w:type="spellEnd"/>
       <w:r>
         <w:rPr>
+          <w:rFonts w:ascii="Courier New" w:eastAsia="Times New Roman" w:hAnsi="Courier New" w:cs="Courier New"/>
+          <w:color w:val="0000FF"/>
+          <w:sz w:val="18"/>
+          <w:szCs w:val="18"/>
+        </w:rPr>
+        <w:t xml:space="preserve"> </w:t>
+      </w:r>
+      <w:proofErr w:type="spellStart"/>
+      <w:r>
+        <w:rPr>
+          <w:rFonts w:ascii="Courier New" w:eastAsia="Times New Roman" w:hAnsi="Courier New" w:cs="Courier New"/>
+          <w:color w:val="0000FF"/>
+          <w:sz w:val="18"/>
+          <w:szCs w:val="18"/>
+        </w:rPr>
+        <w:t>CurrencySwap</w:t>
+      </w:r>
+      <w:proofErr w:type="spellEnd"/>
+      <w:r>
+        <w:rPr>
+          <w:rFonts w:ascii="Courier New" w:eastAsia="Times New Roman" w:hAnsi="Courier New" w:cs="Courier New"/>
+          <w:color w:val="0000FF"/>
+          <w:sz w:val="18"/>
+          <w:szCs w:val="18"/>
+        </w:rPr>
+        <w:t>/</w:t>
+      </w:r>
+      <w:proofErr w:type="spellStart"/>
+      <w:r>
+        <w:rPr>
+          <w:rFonts w:ascii="Courier New" w:eastAsia="Times New Roman" w:hAnsi="Courier New" w:cs="Courier New"/>
+          <w:color w:val="0000FF"/>
+          <w:sz w:val="18"/>
+          <w:szCs w:val="18"/>
+        </w:rPr>
+        <w:t>src</w:t>
+      </w:r>
+      <w:proofErr w:type="spellEnd"/>
+      <w:r>
+        <w:rPr>
+          <w:rFonts w:ascii="Segoe UI" w:eastAsia="Times New Roman" w:hAnsi="Segoe UI" w:cs="Segoe UI"/>
+          <w:color w:val="000000"/>
+          <w:sz w:val="20"/>
+          <w:szCs w:val="20"/>
+        </w:rPr>
+        <w:t>), d</w:t>
+      </w:r>
+      <w:r>
+        <w:rPr>
+          <w:rFonts w:ascii="Segoe UI" w:eastAsia="Times New Roman" w:hAnsi="Segoe UI" w:cs="Segoe UI"/>
+          <w:color w:val="000000"/>
+          <w:sz w:val="20"/>
+          <w:szCs w:val="20"/>
+        </w:rPr>
+        <w:t xml:space="preserve">uplicate </w:t>
+      </w:r>
+      <w:proofErr w:type="spellStart"/>
+      <w:r>
+        <w:rPr>
+          <w:rFonts w:ascii="Segoe UI" w:eastAsia="Times New Roman" w:hAnsi="Segoe UI" w:cs="Segoe UI"/>
+          <w:i/>
+          <w:color w:val="000000"/>
+          <w:sz w:val="20"/>
+          <w:szCs w:val="20"/>
+        </w:rPr>
+        <w:t>src</w:t>
+      </w:r>
+      <w:proofErr w:type="spellEnd"/>
+      <w:r>
+        <w:rPr>
+          <w:rFonts w:ascii="Segoe UI" w:eastAsia="Times New Roman" w:hAnsi="Segoe UI" w:cs="Segoe UI"/>
+          <w:i/>
+          <w:color w:val="000000"/>
+          <w:sz w:val="20"/>
+          <w:szCs w:val="20"/>
+        </w:rPr>
+        <w:t>/</w:t>
+      </w:r>
+      <w:proofErr w:type="spellStart"/>
+      <w:r>
+        <w:rPr>
+          <w:rFonts w:ascii="Segoe UI" w:eastAsia="Times New Roman" w:hAnsi="Segoe UI" w:cs="Segoe UI"/>
+          <w:i/>
+          <w:color w:val="000000"/>
+          <w:sz w:val="20"/>
+          <w:szCs w:val="20"/>
+        </w:rPr>
+        <w:t>appconfig.json.template</w:t>
+      </w:r>
+      <w:proofErr w:type="spellEnd"/>
+      <w:r>
+        <w:rPr>
           <w:rFonts w:ascii="Segoe UI" w:eastAsia="Times New Roman" w:hAnsi="Segoe UI" w:cs="Segoe UI"/>
           <w:color w:val="000000"/>
           <w:sz w:val="20"/>
@@ -2683,13 +3387,1700 @@
       <w:r>
         <w:rPr>
           <w:rFonts w:ascii="Segoe UI" w:eastAsia="Times New Roman" w:hAnsi="Segoe UI" w:cs="Segoe UI"/>
-          <w:color w:val="000000"/>
-          <w:sz w:val="20"/>
-          <w:szCs w:val="20"/>
-        </w:rPr>
-        <w:t>datasource.json</w:t>
+          <w:i/>
+          <w:color w:val="000000"/>
+          <w:sz w:val="20"/>
+          <w:szCs w:val="20"/>
+        </w:rPr>
+        <w:t>appconfig.json</w:t>
       </w:r>
       <w:proofErr w:type="spellEnd"/>
+    </w:p>
+    <w:p>
+      <w:pPr>
+        <w:shd w:val="clear" w:color="auto" w:fill="FFFFFF"/>
+        <w:spacing w:after="0" w:line="384" w:lineRule="atLeast"/>
+        <w:ind w:left="450"/>
+        <w:rPr>
+          <w:rFonts w:ascii="Segoe UI" w:eastAsia="Times New Roman" w:hAnsi="Segoe UI" w:cs="Segoe UI"/>
+          <w:color w:val="000000"/>
+          <w:sz w:val="20"/>
+          <w:szCs w:val="20"/>
+        </w:rPr>
+      </w:pPr>
+      <w:r>
+        <w:rPr>
+          <w:rFonts w:ascii="Segoe UI" w:eastAsia="Times New Roman" w:hAnsi="Segoe UI" w:cs="Segoe UI"/>
+          <w:color w:val="000000"/>
+          <w:sz w:val="20"/>
+          <w:szCs w:val="20"/>
+        </w:rPr>
+        <w:t xml:space="preserve">Change </w:t>
+      </w:r>
+      <w:proofErr w:type="spellStart"/>
+      <w:r>
+        <w:rPr>
+          <w:rFonts w:ascii="Segoe UI" w:eastAsia="Times New Roman" w:hAnsi="Segoe UI" w:cs="Segoe UI"/>
+          <w:color w:val="000000"/>
+          <w:sz w:val="20"/>
+          <w:szCs w:val="20"/>
+        </w:rPr>
+        <w:t>config</w:t>
+      </w:r>
+      <w:proofErr w:type="spellEnd"/>
+      <w:r>
+        <w:rPr>
+          <w:rFonts w:ascii="Segoe UI" w:eastAsia="Times New Roman" w:hAnsi="Segoe UI" w:cs="Segoe UI"/>
+          <w:color w:val="000000"/>
+          <w:sz w:val="20"/>
+          <w:szCs w:val="20"/>
+        </w:rPr>
+        <w:t xml:space="preserve">, </w:t>
+      </w:r>
+      <w:proofErr w:type="spellStart"/>
+      <w:r>
+        <w:rPr>
+          <w:rFonts w:ascii="Segoe UI" w:eastAsia="Times New Roman" w:hAnsi="Segoe UI" w:cs="Segoe UI"/>
+          <w:color w:val="000000"/>
+          <w:sz w:val="20"/>
+          <w:szCs w:val="20"/>
+        </w:rPr>
+        <w:t>examle</w:t>
+      </w:r>
+      <w:proofErr w:type="spellEnd"/>
+      <w:r>
+        <w:rPr>
+          <w:rFonts w:ascii="Segoe UI" w:eastAsia="Times New Roman" w:hAnsi="Segoe UI" w:cs="Segoe UI"/>
+          <w:color w:val="000000"/>
+          <w:sz w:val="20"/>
+          <w:szCs w:val="20"/>
+        </w:rPr>
+        <w:t xml:space="preserve">: </w:t>
+      </w:r>
+      <w:r>
+        <w:rPr>
+          <w:rFonts w:ascii="Segoe UI" w:eastAsia="Times New Roman" w:hAnsi="Segoe UI" w:cs="Segoe UI"/>
+          <w:color w:val="000000"/>
+          <w:sz w:val="20"/>
+          <w:szCs w:val="20"/>
+        </w:rPr>
+        <w:br/>
+      </w:r>
+    </w:p>
+    <w:tbl>
+      <w:tblPr>
+        <w:tblStyle w:val="TableGrid"/>
+        <w:tblW w:w="0" w:type="auto"/>
+        <w:tblInd w:w="450" w:type="dxa"/>
+        <w:tblLook w:val="04A0"/>
+      </w:tblPr>
+      <w:tblGrid>
+        <w:gridCol w:w="9126"/>
+      </w:tblGrid>
+      <w:tr>
+        <w:tc>
+          <w:tcPr>
+            <w:tcW w:w="9576" w:type="dxa"/>
+          </w:tcPr>
+          <w:p>
+            <w:pPr>
+              <w:pStyle w:val="HTMLPreformatted"/>
+              <w:shd w:val="clear" w:color="auto" w:fill="FFFFFF"/>
+              <w:rPr>
+                <w:color w:val="000000"/>
+                <w:sz w:val="18"/>
+                <w:szCs w:val="18"/>
+              </w:rPr>
+            </w:pPr>
+            <w:r>
+              <w:rPr>
+                <w:color w:val="000000"/>
+                <w:sz w:val="18"/>
+                <w:szCs w:val="18"/>
+              </w:rPr>
+              <w:t>{</w:t>
+            </w:r>
+            <w:r>
+              <w:rPr>
+                <w:color w:val="000000"/>
+                <w:sz w:val="18"/>
+                <w:szCs w:val="18"/>
+              </w:rPr>
+              <w:br/>
+              <w:t xml:space="preserve">  </w:t>
+            </w:r>
+            <w:r>
+              <w:rPr>
+                <w:b/>
+                <w:bCs/>
+                <w:color w:val="660E7A"/>
+                <w:sz w:val="18"/>
+                <w:szCs w:val="18"/>
+              </w:rPr>
+              <w:t xml:space="preserve">"title" </w:t>
+            </w:r>
+            <w:r>
+              <w:rPr>
+                <w:color w:val="000000"/>
+                <w:sz w:val="18"/>
+                <w:szCs w:val="18"/>
+              </w:rPr>
+              <w:t xml:space="preserve">: </w:t>
+            </w:r>
+            <w:r>
+              <w:rPr>
+                <w:b/>
+                <w:bCs/>
+                <w:color w:val="008000"/>
+                <w:sz w:val="18"/>
+                <w:szCs w:val="18"/>
+              </w:rPr>
+              <w:t>"Currency Swap"</w:t>
+            </w:r>
+            <w:r>
+              <w:rPr>
+                <w:color w:val="000000"/>
+                <w:sz w:val="18"/>
+                <w:szCs w:val="18"/>
+              </w:rPr>
+              <w:t>,</w:t>
+            </w:r>
+            <w:r>
+              <w:rPr>
+                <w:color w:val="000000"/>
+                <w:sz w:val="18"/>
+                <w:szCs w:val="18"/>
+              </w:rPr>
+              <w:br/>
+              <w:t xml:space="preserve">  </w:t>
+            </w:r>
+            <w:r>
+              <w:rPr>
+                <w:b/>
+                <w:bCs/>
+                <w:color w:val="660E7A"/>
+                <w:sz w:val="18"/>
+                <w:szCs w:val="18"/>
+              </w:rPr>
+              <w:t>"</w:t>
+            </w:r>
+            <w:proofErr w:type="spellStart"/>
+            <w:r>
+              <w:rPr>
+                <w:b/>
+                <w:bCs/>
+                <w:color w:val="660E7A"/>
+                <w:sz w:val="18"/>
+                <w:szCs w:val="18"/>
+              </w:rPr>
+              <w:t>redis</w:t>
+            </w:r>
+            <w:proofErr w:type="spellEnd"/>
+            <w:r>
+              <w:rPr>
+                <w:b/>
+                <w:bCs/>
+                <w:color w:val="660E7A"/>
+                <w:sz w:val="18"/>
+                <w:szCs w:val="18"/>
+              </w:rPr>
+              <w:t>"</w:t>
+            </w:r>
+            <w:r>
+              <w:rPr>
+                <w:color w:val="000000"/>
+                <w:sz w:val="18"/>
+                <w:szCs w:val="18"/>
+              </w:rPr>
+              <w:t>: {</w:t>
+            </w:r>
+            <w:r>
+              <w:rPr>
+                <w:color w:val="000000"/>
+                <w:sz w:val="18"/>
+                <w:szCs w:val="18"/>
+              </w:rPr>
+              <w:br/>
+              <w:t xml:space="preserve">      </w:t>
+            </w:r>
+            <w:r>
+              <w:rPr>
+                <w:b/>
+                <w:bCs/>
+                <w:color w:val="660E7A"/>
+                <w:sz w:val="18"/>
+                <w:szCs w:val="18"/>
+              </w:rPr>
+              <w:t xml:space="preserve">"host" </w:t>
+            </w:r>
+            <w:r>
+              <w:rPr>
+                <w:color w:val="000000"/>
+                <w:sz w:val="18"/>
+                <w:szCs w:val="18"/>
+              </w:rPr>
+              <w:t xml:space="preserve">: </w:t>
+            </w:r>
+            <w:r>
+              <w:rPr>
+                <w:b/>
+                <w:bCs/>
+                <w:color w:val="008000"/>
+                <w:sz w:val="18"/>
+                <w:szCs w:val="18"/>
+              </w:rPr>
+              <w:t>"</w:t>
+            </w:r>
+            <w:proofErr w:type="spellStart"/>
+            <w:r>
+              <w:rPr>
+                <w:b/>
+                <w:bCs/>
+                <w:color w:val="008000"/>
+                <w:sz w:val="18"/>
+                <w:szCs w:val="18"/>
+              </w:rPr>
+              <w:t>localhost</w:t>
+            </w:r>
+            <w:proofErr w:type="spellEnd"/>
+            <w:r>
+              <w:rPr>
+                <w:b/>
+                <w:bCs/>
+                <w:color w:val="008000"/>
+                <w:sz w:val="18"/>
+                <w:szCs w:val="18"/>
+              </w:rPr>
+              <w:t>"</w:t>
+            </w:r>
+            <w:r>
+              <w:rPr>
+                <w:color w:val="000000"/>
+                <w:sz w:val="18"/>
+                <w:szCs w:val="18"/>
+              </w:rPr>
+              <w:t>,</w:t>
+            </w:r>
+            <w:r>
+              <w:rPr>
+                <w:color w:val="000000"/>
+                <w:sz w:val="18"/>
+                <w:szCs w:val="18"/>
+              </w:rPr>
+              <w:br/>
+              <w:t xml:space="preserve">      </w:t>
+            </w:r>
+            <w:r>
+              <w:rPr>
+                <w:b/>
+                <w:bCs/>
+                <w:color w:val="660E7A"/>
+                <w:sz w:val="18"/>
+                <w:szCs w:val="18"/>
+              </w:rPr>
+              <w:t xml:space="preserve">"port" </w:t>
+            </w:r>
+            <w:r>
+              <w:rPr>
+                <w:color w:val="000000"/>
+                <w:sz w:val="18"/>
+                <w:szCs w:val="18"/>
+              </w:rPr>
+              <w:t xml:space="preserve">: </w:t>
+            </w:r>
+            <w:r>
+              <w:rPr>
+                <w:color w:val="0000FF"/>
+                <w:sz w:val="18"/>
+                <w:szCs w:val="18"/>
+              </w:rPr>
+              <w:t>6379</w:t>
+            </w:r>
+            <w:r>
+              <w:rPr>
+                <w:color w:val="000000"/>
+                <w:sz w:val="18"/>
+                <w:szCs w:val="18"/>
+              </w:rPr>
+              <w:t>,</w:t>
+            </w:r>
+            <w:r>
+              <w:rPr>
+                <w:color w:val="000000"/>
+                <w:sz w:val="18"/>
+                <w:szCs w:val="18"/>
+              </w:rPr>
+              <w:br/>
+              <w:t xml:space="preserve">      </w:t>
+            </w:r>
+            <w:r>
+              <w:rPr>
+                <w:b/>
+                <w:bCs/>
+                <w:color w:val="660E7A"/>
+                <w:sz w:val="18"/>
+                <w:szCs w:val="18"/>
+              </w:rPr>
+              <w:t xml:space="preserve">"db"   </w:t>
+            </w:r>
+            <w:r>
+              <w:rPr>
+                <w:color w:val="000000"/>
+                <w:sz w:val="18"/>
+                <w:szCs w:val="18"/>
+              </w:rPr>
+              <w:t xml:space="preserve">: </w:t>
+            </w:r>
+            <w:r>
+              <w:rPr>
+                <w:color w:val="0000FF"/>
+                <w:sz w:val="18"/>
+                <w:szCs w:val="18"/>
+              </w:rPr>
+              <w:t>10</w:t>
+            </w:r>
+            <w:r>
+              <w:rPr>
+                <w:color w:val="000000"/>
+                <w:sz w:val="18"/>
+                <w:szCs w:val="18"/>
+              </w:rPr>
+              <w:t>,</w:t>
+            </w:r>
+            <w:r>
+              <w:rPr>
+                <w:color w:val="000000"/>
+                <w:sz w:val="18"/>
+                <w:szCs w:val="18"/>
+              </w:rPr>
+              <w:br/>
+              <w:t xml:space="preserve">      </w:t>
+            </w:r>
+            <w:r>
+              <w:rPr>
+                <w:b/>
+                <w:bCs/>
+                <w:color w:val="660E7A"/>
+                <w:sz w:val="18"/>
+                <w:szCs w:val="18"/>
+              </w:rPr>
+              <w:t>"</w:t>
+            </w:r>
+            <w:proofErr w:type="spellStart"/>
+            <w:r>
+              <w:rPr>
+                <w:b/>
+                <w:bCs/>
+                <w:color w:val="660E7A"/>
+                <w:sz w:val="18"/>
+                <w:szCs w:val="18"/>
+              </w:rPr>
+              <w:t>ttl</w:t>
+            </w:r>
+            <w:proofErr w:type="spellEnd"/>
+            <w:r>
+              <w:rPr>
+                <w:b/>
+                <w:bCs/>
+                <w:color w:val="660E7A"/>
+                <w:sz w:val="18"/>
+                <w:szCs w:val="18"/>
+              </w:rPr>
+              <w:t xml:space="preserve">"  </w:t>
+            </w:r>
+            <w:r>
+              <w:rPr>
+                <w:color w:val="000000"/>
+                <w:sz w:val="18"/>
+                <w:szCs w:val="18"/>
+              </w:rPr>
+              <w:t xml:space="preserve">: </w:t>
+            </w:r>
+            <w:r>
+              <w:rPr>
+                <w:color w:val="0000FF"/>
+                <w:sz w:val="18"/>
+                <w:szCs w:val="18"/>
+              </w:rPr>
+              <w:t>3600</w:t>
+            </w:r>
+            <w:r>
+              <w:rPr>
+                <w:color w:val="000000"/>
+                <w:sz w:val="18"/>
+                <w:szCs w:val="18"/>
+              </w:rPr>
+              <w:t>,</w:t>
+            </w:r>
+            <w:r>
+              <w:rPr>
+                <w:color w:val="000000"/>
+                <w:sz w:val="18"/>
+                <w:szCs w:val="18"/>
+              </w:rPr>
+              <w:br/>
+              <w:t xml:space="preserve">      </w:t>
+            </w:r>
+            <w:r>
+              <w:rPr>
+                <w:b/>
+                <w:bCs/>
+                <w:color w:val="660E7A"/>
+                <w:sz w:val="18"/>
+                <w:szCs w:val="18"/>
+              </w:rPr>
+              <w:t>"</w:t>
+            </w:r>
+            <w:proofErr w:type="spellStart"/>
+            <w:r>
+              <w:rPr>
+                <w:b/>
+                <w:bCs/>
+                <w:color w:val="660E7A"/>
+                <w:sz w:val="18"/>
+                <w:szCs w:val="18"/>
+              </w:rPr>
+              <w:t>disableTTL</w:t>
+            </w:r>
+            <w:proofErr w:type="spellEnd"/>
+            <w:r>
+              <w:rPr>
+                <w:b/>
+                <w:bCs/>
+                <w:color w:val="660E7A"/>
+                <w:sz w:val="18"/>
+                <w:szCs w:val="18"/>
+              </w:rPr>
+              <w:t>"</w:t>
+            </w:r>
+            <w:r>
+              <w:rPr>
+                <w:color w:val="000000"/>
+                <w:sz w:val="18"/>
+                <w:szCs w:val="18"/>
+              </w:rPr>
+              <w:t xml:space="preserve">: </w:t>
+            </w:r>
+            <w:r>
+              <w:rPr>
+                <w:b/>
+                <w:bCs/>
+                <w:color w:val="000080"/>
+                <w:sz w:val="18"/>
+                <w:szCs w:val="18"/>
+              </w:rPr>
+              <w:t>false</w:t>
+            </w:r>
+            <w:r>
+              <w:rPr>
+                <w:color w:val="000000"/>
+                <w:sz w:val="18"/>
+                <w:szCs w:val="18"/>
+              </w:rPr>
+              <w:t>,</w:t>
+            </w:r>
+            <w:r>
+              <w:rPr>
+                <w:color w:val="000000"/>
+                <w:sz w:val="18"/>
+                <w:szCs w:val="18"/>
+              </w:rPr>
+              <w:br/>
+              <w:t xml:space="preserve">      </w:t>
+            </w:r>
+            <w:r>
+              <w:rPr>
+                <w:b/>
+                <w:bCs/>
+                <w:color w:val="660E7A"/>
+                <w:sz w:val="18"/>
+                <w:szCs w:val="18"/>
+              </w:rPr>
+              <w:t xml:space="preserve">"prefix" </w:t>
+            </w:r>
+            <w:r>
+              <w:rPr>
+                <w:color w:val="000000"/>
+                <w:sz w:val="18"/>
+                <w:szCs w:val="18"/>
+              </w:rPr>
+              <w:t xml:space="preserve">: </w:t>
+            </w:r>
+            <w:r>
+              <w:rPr>
+                <w:b/>
+                <w:bCs/>
+                <w:color w:val="008000"/>
+                <w:sz w:val="18"/>
+                <w:szCs w:val="18"/>
+              </w:rPr>
+              <w:t>"</w:t>
+            </w:r>
+            <w:proofErr w:type="spellStart"/>
+            <w:r>
+              <w:rPr>
+                <w:b/>
+                <w:bCs/>
+                <w:color w:val="008000"/>
+                <w:sz w:val="18"/>
+                <w:szCs w:val="18"/>
+              </w:rPr>
+              <w:t>cs_app</w:t>
+            </w:r>
+            <w:proofErr w:type="spellEnd"/>
+            <w:r>
+              <w:rPr>
+                <w:b/>
+                <w:bCs/>
+                <w:color w:val="008000"/>
+                <w:sz w:val="18"/>
+                <w:szCs w:val="18"/>
+              </w:rPr>
+              <w:t>:"</w:t>
+            </w:r>
+            <w:r>
+              <w:rPr>
+                <w:b/>
+                <w:bCs/>
+                <w:color w:val="008000"/>
+                <w:sz w:val="18"/>
+                <w:szCs w:val="18"/>
+              </w:rPr>
+              <w:br/>
+              <w:t xml:space="preserve">  </w:t>
+            </w:r>
+            <w:r>
+              <w:rPr>
+                <w:color w:val="000000"/>
+                <w:sz w:val="18"/>
+                <w:szCs w:val="18"/>
+              </w:rPr>
+              <w:t>},</w:t>
+            </w:r>
+            <w:r>
+              <w:rPr>
+                <w:color w:val="000000"/>
+                <w:sz w:val="18"/>
+                <w:szCs w:val="18"/>
+              </w:rPr>
+              <w:br/>
+              <w:t xml:space="preserve">  </w:t>
+            </w:r>
+            <w:r>
+              <w:rPr>
+                <w:b/>
+                <w:bCs/>
+                <w:color w:val="660E7A"/>
+                <w:sz w:val="18"/>
+                <w:szCs w:val="18"/>
+              </w:rPr>
+              <w:t>"</w:t>
+            </w:r>
+            <w:proofErr w:type="spellStart"/>
+            <w:r>
+              <w:rPr>
+                <w:b/>
+                <w:bCs/>
+                <w:color w:val="660E7A"/>
+                <w:sz w:val="18"/>
+                <w:szCs w:val="18"/>
+              </w:rPr>
+              <w:t>smtp</w:t>
+            </w:r>
+            <w:proofErr w:type="spellEnd"/>
+            <w:r>
+              <w:rPr>
+                <w:b/>
+                <w:bCs/>
+                <w:color w:val="660E7A"/>
+                <w:sz w:val="18"/>
+                <w:szCs w:val="18"/>
+              </w:rPr>
+              <w:t xml:space="preserve">" </w:t>
+            </w:r>
+            <w:r>
+              <w:rPr>
+                <w:color w:val="000000"/>
+                <w:sz w:val="18"/>
+                <w:szCs w:val="18"/>
+              </w:rPr>
+              <w:t>: {</w:t>
+            </w:r>
+            <w:r>
+              <w:rPr>
+                <w:color w:val="000000"/>
+                <w:sz w:val="18"/>
+                <w:szCs w:val="18"/>
+              </w:rPr>
+              <w:br/>
+              <w:t xml:space="preserve">      </w:t>
+            </w:r>
+            <w:r>
+              <w:rPr>
+                <w:b/>
+                <w:bCs/>
+                <w:color w:val="660E7A"/>
+                <w:sz w:val="18"/>
+                <w:szCs w:val="18"/>
+              </w:rPr>
+              <w:t xml:space="preserve">"host" </w:t>
+            </w:r>
+            <w:r>
+              <w:rPr>
+                <w:color w:val="000000"/>
+                <w:sz w:val="18"/>
+                <w:szCs w:val="18"/>
+              </w:rPr>
+              <w:t xml:space="preserve">: </w:t>
+            </w:r>
+            <w:r>
+              <w:rPr>
+                <w:b/>
+                <w:bCs/>
+                <w:color w:val="008000"/>
+                <w:sz w:val="18"/>
+                <w:szCs w:val="18"/>
+              </w:rPr>
+              <w:t>"smtp.gmail.com"</w:t>
+            </w:r>
+            <w:r>
+              <w:rPr>
+                <w:color w:val="000000"/>
+                <w:sz w:val="18"/>
+                <w:szCs w:val="18"/>
+              </w:rPr>
+              <w:t>,</w:t>
+            </w:r>
+            <w:r>
+              <w:rPr>
+                <w:color w:val="000000"/>
+                <w:sz w:val="18"/>
+                <w:szCs w:val="18"/>
+              </w:rPr>
+              <w:br/>
+              <w:t xml:space="preserve">      </w:t>
+            </w:r>
+            <w:r>
+              <w:rPr>
+                <w:b/>
+                <w:bCs/>
+                <w:color w:val="660E7A"/>
+                <w:sz w:val="18"/>
+                <w:szCs w:val="18"/>
+              </w:rPr>
+              <w:t>"port"</w:t>
+            </w:r>
+            <w:r>
+              <w:rPr>
+                <w:color w:val="000000"/>
+                <w:sz w:val="18"/>
+                <w:szCs w:val="18"/>
+              </w:rPr>
+              <w:t xml:space="preserve">: </w:t>
+            </w:r>
+            <w:r>
+              <w:rPr>
+                <w:color w:val="0000FF"/>
+                <w:sz w:val="18"/>
+                <w:szCs w:val="18"/>
+              </w:rPr>
+              <w:t>587</w:t>
+            </w:r>
+            <w:r>
+              <w:rPr>
+                <w:color w:val="000000"/>
+                <w:sz w:val="18"/>
+                <w:szCs w:val="18"/>
+              </w:rPr>
+              <w:t>,</w:t>
+            </w:r>
+            <w:r>
+              <w:rPr>
+                <w:color w:val="000000"/>
+                <w:sz w:val="18"/>
+                <w:szCs w:val="18"/>
+              </w:rPr>
+              <w:br/>
+              <w:t xml:space="preserve">      </w:t>
+            </w:r>
+            <w:r>
+              <w:rPr>
+                <w:b/>
+                <w:bCs/>
+                <w:color w:val="660E7A"/>
+                <w:sz w:val="18"/>
+                <w:szCs w:val="18"/>
+              </w:rPr>
+              <w:t xml:space="preserve">"secure" </w:t>
+            </w:r>
+            <w:r>
+              <w:rPr>
+                <w:color w:val="000000"/>
+                <w:sz w:val="18"/>
+                <w:szCs w:val="18"/>
+              </w:rPr>
+              <w:t xml:space="preserve">: </w:t>
+            </w:r>
+            <w:r>
+              <w:rPr>
+                <w:b/>
+                <w:bCs/>
+                <w:color w:val="000080"/>
+                <w:sz w:val="18"/>
+                <w:szCs w:val="18"/>
+              </w:rPr>
+              <w:t>true</w:t>
+            </w:r>
+            <w:r>
+              <w:rPr>
+                <w:color w:val="000000"/>
+                <w:sz w:val="18"/>
+                <w:szCs w:val="18"/>
+              </w:rPr>
+              <w:t>,</w:t>
+            </w:r>
+            <w:r>
+              <w:rPr>
+                <w:color w:val="000000"/>
+                <w:sz w:val="18"/>
+                <w:szCs w:val="18"/>
+              </w:rPr>
+              <w:br/>
+              <w:t xml:space="preserve">      </w:t>
+            </w:r>
+            <w:r>
+              <w:rPr>
+                <w:b/>
+                <w:bCs/>
+                <w:color w:val="660E7A"/>
+                <w:sz w:val="18"/>
+                <w:szCs w:val="18"/>
+              </w:rPr>
+              <w:t xml:space="preserve">"auth" </w:t>
+            </w:r>
+            <w:r>
+              <w:rPr>
+                <w:color w:val="000000"/>
+                <w:sz w:val="18"/>
+                <w:szCs w:val="18"/>
+              </w:rPr>
+              <w:t>: {</w:t>
+            </w:r>
+            <w:r>
+              <w:rPr>
+                <w:color w:val="000000"/>
+                <w:sz w:val="18"/>
+                <w:szCs w:val="18"/>
+              </w:rPr>
+              <w:br/>
+              <w:t xml:space="preserve">        </w:t>
+            </w:r>
+            <w:r>
+              <w:rPr>
+                <w:b/>
+                <w:bCs/>
+                <w:color w:val="660E7A"/>
+                <w:sz w:val="18"/>
+                <w:szCs w:val="18"/>
+              </w:rPr>
+              <w:t>"user"</w:t>
+            </w:r>
+            <w:r>
+              <w:rPr>
+                <w:color w:val="000000"/>
+                <w:sz w:val="18"/>
+                <w:szCs w:val="18"/>
+              </w:rPr>
+              <w:t xml:space="preserve">: </w:t>
+            </w:r>
+            <w:r>
+              <w:rPr>
+                <w:b/>
+                <w:bCs/>
+                <w:color w:val="008000"/>
+                <w:sz w:val="18"/>
+                <w:szCs w:val="18"/>
+              </w:rPr>
+              <w:t>"devcurrencyswap@gmail.com"</w:t>
+            </w:r>
+            <w:r>
+              <w:rPr>
+                <w:color w:val="000000"/>
+                <w:sz w:val="18"/>
+                <w:szCs w:val="18"/>
+              </w:rPr>
+              <w:t>,</w:t>
+            </w:r>
+            <w:r>
+              <w:rPr>
+                <w:color w:val="000000"/>
+                <w:sz w:val="18"/>
+                <w:szCs w:val="18"/>
+              </w:rPr>
+              <w:br/>
+              <w:t xml:space="preserve">        </w:t>
+            </w:r>
+            <w:r>
+              <w:rPr>
+                <w:b/>
+                <w:bCs/>
+                <w:color w:val="660E7A"/>
+                <w:sz w:val="18"/>
+                <w:szCs w:val="18"/>
+              </w:rPr>
+              <w:t>"pass"</w:t>
+            </w:r>
+            <w:r>
+              <w:rPr>
+                <w:color w:val="000000"/>
+                <w:sz w:val="18"/>
+                <w:szCs w:val="18"/>
+              </w:rPr>
+              <w:t xml:space="preserve">: </w:t>
+            </w:r>
+            <w:r>
+              <w:rPr>
+                <w:b/>
+                <w:bCs/>
+                <w:color w:val="008000"/>
+                <w:sz w:val="18"/>
+                <w:szCs w:val="18"/>
+              </w:rPr>
+              <w:t>"CurrencySwap123"</w:t>
+            </w:r>
+            <w:r>
+              <w:rPr>
+                <w:b/>
+                <w:bCs/>
+                <w:color w:val="008000"/>
+                <w:sz w:val="18"/>
+                <w:szCs w:val="18"/>
+              </w:rPr>
+              <w:br/>
+              <w:t xml:space="preserve">      </w:t>
+            </w:r>
+            <w:r>
+              <w:rPr>
+                <w:color w:val="000000"/>
+                <w:sz w:val="18"/>
+                <w:szCs w:val="18"/>
+              </w:rPr>
+              <w:t>}</w:t>
+            </w:r>
+            <w:r>
+              <w:rPr>
+                <w:color w:val="000000"/>
+                <w:sz w:val="18"/>
+                <w:szCs w:val="18"/>
+              </w:rPr>
+              <w:br/>
+              <w:t xml:space="preserve">  },</w:t>
+            </w:r>
+            <w:r>
+              <w:rPr>
+                <w:color w:val="000000"/>
+                <w:sz w:val="18"/>
+                <w:szCs w:val="18"/>
+              </w:rPr>
+              <w:br/>
+              <w:t xml:space="preserve">  </w:t>
+            </w:r>
+            <w:r>
+              <w:rPr>
+                <w:b/>
+                <w:bCs/>
+                <w:color w:val="660E7A"/>
+                <w:sz w:val="18"/>
+                <w:szCs w:val="18"/>
+              </w:rPr>
+              <w:t>"</w:t>
+            </w:r>
+            <w:proofErr w:type="spellStart"/>
+            <w:r>
+              <w:rPr>
+                <w:b/>
+                <w:bCs/>
+                <w:color w:val="660E7A"/>
+                <w:sz w:val="18"/>
+                <w:szCs w:val="18"/>
+              </w:rPr>
+              <w:t>mailSender</w:t>
+            </w:r>
+            <w:proofErr w:type="spellEnd"/>
+            <w:r>
+              <w:rPr>
+                <w:b/>
+                <w:bCs/>
+                <w:color w:val="660E7A"/>
+                <w:sz w:val="18"/>
+                <w:szCs w:val="18"/>
+              </w:rPr>
+              <w:t>"</w:t>
+            </w:r>
+            <w:r>
+              <w:rPr>
+                <w:color w:val="000000"/>
+                <w:sz w:val="18"/>
+                <w:szCs w:val="18"/>
+              </w:rPr>
+              <w:t>: {</w:t>
+            </w:r>
+            <w:r>
+              <w:rPr>
+                <w:color w:val="000000"/>
+                <w:sz w:val="18"/>
+                <w:szCs w:val="18"/>
+              </w:rPr>
+              <w:br/>
+              <w:t xml:space="preserve">    </w:t>
+            </w:r>
+            <w:r>
+              <w:rPr>
+                <w:b/>
+                <w:bCs/>
+                <w:color w:val="660E7A"/>
+                <w:sz w:val="18"/>
+                <w:szCs w:val="18"/>
+              </w:rPr>
+              <w:t>"sender"</w:t>
+            </w:r>
+            <w:r>
+              <w:rPr>
+                <w:color w:val="000000"/>
+                <w:sz w:val="18"/>
+                <w:szCs w:val="18"/>
+              </w:rPr>
+              <w:t xml:space="preserve">: </w:t>
+            </w:r>
+            <w:r>
+              <w:rPr>
+                <w:b/>
+                <w:bCs/>
+                <w:color w:val="008000"/>
+                <w:sz w:val="18"/>
+                <w:szCs w:val="18"/>
+              </w:rPr>
+              <w:t>"devcurrencyswap@gmail.com"</w:t>
+            </w:r>
+            <w:r>
+              <w:rPr>
+                <w:color w:val="000000"/>
+                <w:sz w:val="18"/>
+                <w:szCs w:val="18"/>
+              </w:rPr>
+              <w:t>,</w:t>
+            </w:r>
+            <w:r>
+              <w:rPr>
+                <w:color w:val="000000"/>
+                <w:sz w:val="18"/>
+                <w:szCs w:val="18"/>
+              </w:rPr>
+              <w:br/>
+              <w:t xml:space="preserve">    </w:t>
+            </w:r>
+            <w:r>
+              <w:rPr>
+                <w:b/>
+                <w:bCs/>
+                <w:color w:val="660E7A"/>
+                <w:sz w:val="18"/>
+                <w:szCs w:val="18"/>
+              </w:rPr>
+              <w:t>"subject"</w:t>
+            </w:r>
+            <w:r>
+              <w:rPr>
+                <w:color w:val="000000"/>
+                <w:sz w:val="18"/>
+                <w:szCs w:val="18"/>
+              </w:rPr>
+              <w:t xml:space="preserve">: </w:t>
+            </w:r>
+            <w:r>
+              <w:rPr>
+                <w:b/>
+                <w:bCs/>
+                <w:color w:val="008000"/>
+                <w:sz w:val="18"/>
+                <w:szCs w:val="18"/>
+              </w:rPr>
+              <w:t>"[Currency Swap] Your password has been reset"</w:t>
+            </w:r>
+            <w:r>
+              <w:rPr>
+                <w:b/>
+                <w:bCs/>
+                <w:color w:val="008000"/>
+                <w:sz w:val="18"/>
+                <w:szCs w:val="18"/>
+              </w:rPr>
+              <w:br/>
+              <w:t xml:space="preserve">  </w:t>
+            </w:r>
+            <w:r>
+              <w:rPr>
+                <w:color w:val="000000"/>
+                <w:sz w:val="18"/>
+                <w:szCs w:val="18"/>
+              </w:rPr>
+              <w:t>},</w:t>
+            </w:r>
+            <w:r>
+              <w:rPr>
+                <w:color w:val="000000"/>
+                <w:sz w:val="18"/>
+                <w:szCs w:val="18"/>
+              </w:rPr>
+              <w:br/>
+              <w:t xml:space="preserve">  </w:t>
+            </w:r>
+            <w:r>
+              <w:rPr>
+                <w:b/>
+                <w:bCs/>
+                <w:color w:val="660E7A"/>
+                <w:sz w:val="18"/>
+                <w:szCs w:val="18"/>
+              </w:rPr>
+              <w:t xml:space="preserve">"paging" </w:t>
+            </w:r>
+            <w:r>
+              <w:rPr>
+                <w:color w:val="000000"/>
+                <w:sz w:val="18"/>
+                <w:szCs w:val="18"/>
+              </w:rPr>
+              <w:t>: {</w:t>
+            </w:r>
+            <w:r>
+              <w:rPr>
+                <w:color w:val="000000"/>
+                <w:sz w:val="18"/>
+                <w:szCs w:val="18"/>
+              </w:rPr>
+              <w:br/>
+              <w:t xml:space="preserve">      </w:t>
+            </w:r>
+            <w:r>
+              <w:rPr>
+                <w:b/>
+                <w:bCs/>
+                <w:color w:val="660E7A"/>
+                <w:sz w:val="18"/>
+                <w:szCs w:val="18"/>
+              </w:rPr>
+              <w:t>"</w:t>
+            </w:r>
+            <w:proofErr w:type="spellStart"/>
+            <w:r>
+              <w:rPr>
+                <w:b/>
+                <w:bCs/>
+                <w:color w:val="660E7A"/>
+                <w:sz w:val="18"/>
+                <w:szCs w:val="18"/>
+              </w:rPr>
+              <w:t>activityLogs</w:t>
+            </w:r>
+            <w:proofErr w:type="spellEnd"/>
+            <w:r>
+              <w:rPr>
+                <w:b/>
+                <w:bCs/>
+                <w:color w:val="660E7A"/>
+                <w:sz w:val="18"/>
+                <w:szCs w:val="18"/>
+              </w:rPr>
+              <w:t>"</w:t>
+            </w:r>
+            <w:r>
+              <w:rPr>
+                <w:color w:val="000000"/>
+                <w:sz w:val="18"/>
+                <w:szCs w:val="18"/>
+              </w:rPr>
+              <w:t xml:space="preserve">: </w:t>
+            </w:r>
+            <w:r>
+              <w:rPr>
+                <w:color w:val="0000FF"/>
+                <w:sz w:val="18"/>
+                <w:szCs w:val="18"/>
+              </w:rPr>
+              <w:t>4</w:t>
+            </w:r>
+            <w:r>
+              <w:rPr>
+                <w:color w:val="0000FF"/>
+                <w:sz w:val="18"/>
+                <w:szCs w:val="18"/>
+              </w:rPr>
+              <w:br/>
+              <w:t xml:space="preserve">  </w:t>
+            </w:r>
+            <w:r>
+              <w:rPr>
+                <w:color w:val="000000"/>
+                <w:sz w:val="18"/>
+                <w:szCs w:val="18"/>
+              </w:rPr>
+              <w:t>},</w:t>
+            </w:r>
+            <w:r>
+              <w:rPr>
+                <w:color w:val="000000"/>
+                <w:sz w:val="18"/>
+                <w:szCs w:val="18"/>
+              </w:rPr>
+              <w:br/>
+              <w:t xml:space="preserve">  </w:t>
+            </w:r>
+            <w:r>
+              <w:rPr>
+                <w:b/>
+                <w:bCs/>
+                <w:color w:val="660E7A"/>
+                <w:sz w:val="18"/>
+                <w:szCs w:val="18"/>
+              </w:rPr>
+              <w:t>"</w:t>
+            </w:r>
+            <w:proofErr w:type="spellStart"/>
+            <w:r>
+              <w:rPr>
+                <w:b/>
+                <w:bCs/>
+                <w:color w:val="660E7A"/>
+                <w:sz w:val="18"/>
+                <w:szCs w:val="18"/>
+              </w:rPr>
+              <w:t>dateFormat</w:t>
+            </w:r>
+            <w:proofErr w:type="spellEnd"/>
+            <w:r>
+              <w:rPr>
+                <w:b/>
+                <w:bCs/>
+                <w:color w:val="660E7A"/>
+                <w:sz w:val="18"/>
+                <w:szCs w:val="18"/>
+              </w:rPr>
+              <w:t xml:space="preserve">" </w:t>
+            </w:r>
+            <w:r>
+              <w:rPr>
+                <w:color w:val="000000"/>
+                <w:sz w:val="18"/>
+                <w:szCs w:val="18"/>
+              </w:rPr>
+              <w:t>: {</w:t>
+            </w:r>
+            <w:r>
+              <w:rPr>
+                <w:color w:val="000000"/>
+                <w:sz w:val="18"/>
+                <w:szCs w:val="18"/>
+              </w:rPr>
+              <w:br/>
+              <w:t xml:space="preserve">      </w:t>
+            </w:r>
+            <w:r>
+              <w:rPr>
+                <w:b/>
+                <w:bCs/>
+                <w:color w:val="660E7A"/>
+                <w:sz w:val="18"/>
+                <w:szCs w:val="18"/>
+              </w:rPr>
+              <w:t>"</w:t>
+            </w:r>
+            <w:proofErr w:type="spellStart"/>
+            <w:r>
+              <w:rPr>
+                <w:b/>
+                <w:bCs/>
+                <w:color w:val="660E7A"/>
+                <w:sz w:val="18"/>
+                <w:szCs w:val="18"/>
+              </w:rPr>
+              <w:t>datetime</w:t>
+            </w:r>
+            <w:proofErr w:type="spellEnd"/>
+            <w:r>
+              <w:rPr>
+                <w:b/>
+                <w:bCs/>
+                <w:color w:val="660E7A"/>
+                <w:sz w:val="18"/>
+                <w:szCs w:val="18"/>
+              </w:rPr>
+              <w:t>"</w:t>
+            </w:r>
+            <w:r>
+              <w:rPr>
+                <w:color w:val="000000"/>
+                <w:sz w:val="18"/>
+                <w:szCs w:val="18"/>
+              </w:rPr>
+              <w:t xml:space="preserve">: </w:t>
+            </w:r>
+            <w:r>
+              <w:rPr>
+                <w:b/>
+                <w:bCs/>
+                <w:color w:val="008000"/>
+                <w:sz w:val="18"/>
+                <w:szCs w:val="18"/>
+              </w:rPr>
+              <w:t>"</w:t>
+            </w:r>
+            <w:proofErr w:type="spellStart"/>
+            <w:r>
+              <w:rPr>
+                <w:b/>
+                <w:bCs/>
+                <w:color w:val="008000"/>
+                <w:sz w:val="18"/>
+                <w:szCs w:val="18"/>
+              </w:rPr>
+              <w:t>dd</w:t>
+            </w:r>
+            <w:proofErr w:type="spellEnd"/>
+            <w:r>
+              <w:rPr>
+                <w:b/>
+                <w:bCs/>
+                <w:color w:val="008000"/>
+                <w:sz w:val="18"/>
+                <w:szCs w:val="18"/>
+              </w:rPr>
+              <w:t>-mm-</w:t>
+            </w:r>
+            <w:proofErr w:type="spellStart"/>
+            <w:r>
+              <w:rPr>
+                <w:b/>
+                <w:bCs/>
+                <w:color w:val="008000"/>
+                <w:sz w:val="18"/>
+                <w:szCs w:val="18"/>
+              </w:rPr>
+              <w:t>yy</w:t>
+            </w:r>
+            <w:proofErr w:type="spellEnd"/>
+            <w:r>
+              <w:rPr>
+                <w:b/>
+                <w:bCs/>
+                <w:color w:val="008000"/>
+                <w:sz w:val="18"/>
+                <w:szCs w:val="18"/>
+              </w:rPr>
+              <w:t xml:space="preserve"> HH:MM"</w:t>
+            </w:r>
+            <w:r>
+              <w:rPr>
+                <w:color w:val="000000"/>
+                <w:sz w:val="18"/>
+                <w:szCs w:val="18"/>
+              </w:rPr>
+              <w:t>,</w:t>
+            </w:r>
+            <w:r>
+              <w:rPr>
+                <w:color w:val="000000"/>
+                <w:sz w:val="18"/>
+                <w:szCs w:val="18"/>
+              </w:rPr>
+              <w:br/>
+              <w:t xml:space="preserve">      </w:t>
+            </w:r>
+            <w:r>
+              <w:rPr>
+                <w:b/>
+                <w:bCs/>
+                <w:color w:val="660E7A"/>
+                <w:sz w:val="18"/>
+                <w:szCs w:val="18"/>
+              </w:rPr>
+              <w:t>"date"</w:t>
+            </w:r>
+            <w:r>
+              <w:rPr>
+                <w:color w:val="000000"/>
+                <w:sz w:val="18"/>
+                <w:szCs w:val="18"/>
+              </w:rPr>
+              <w:t xml:space="preserve">: </w:t>
+            </w:r>
+            <w:r>
+              <w:rPr>
+                <w:b/>
+                <w:bCs/>
+                <w:color w:val="008000"/>
+                <w:sz w:val="18"/>
+                <w:szCs w:val="18"/>
+              </w:rPr>
+              <w:t>"</w:t>
+            </w:r>
+            <w:proofErr w:type="spellStart"/>
+            <w:r>
+              <w:rPr>
+                <w:b/>
+                <w:bCs/>
+                <w:color w:val="008000"/>
+                <w:sz w:val="18"/>
+                <w:szCs w:val="18"/>
+              </w:rPr>
+              <w:t>mmm</w:t>
+            </w:r>
+            <w:proofErr w:type="spellEnd"/>
+            <w:r>
+              <w:rPr>
+                <w:b/>
+                <w:bCs/>
+                <w:color w:val="008000"/>
+                <w:sz w:val="18"/>
+                <w:szCs w:val="18"/>
+              </w:rPr>
+              <w:t xml:space="preserve"> </w:t>
+            </w:r>
+            <w:proofErr w:type="spellStart"/>
+            <w:r>
+              <w:rPr>
+                <w:b/>
+                <w:bCs/>
+                <w:color w:val="008000"/>
+                <w:sz w:val="18"/>
+                <w:szCs w:val="18"/>
+              </w:rPr>
+              <w:t>dd,yyyy</w:t>
+            </w:r>
+            <w:proofErr w:type="spellEnd"/>
+            <w:r>
+              <w:rPr>
+                <w:b/>
+                <w:bCs/>
+                <w:color w:val="008000"/>
+                <w:sz w:val="18"/>
+                <w:szCs w:val="18"/>
+              </w:rPr>
+              <w:t>"</w:t>
+            </w:r>
+            <w:r>
+              <w:rPr>
+                <w:color w:val="000000"/>
+                <w:sz w:val="18"/>
+                <w:szCs w:val="18"/>
+              </w:rPr>
+              <w:t>,</w:t>
+            </w:r>
+            <w:r>
+              <w:rPr>
+                <w:color w:val="000000"/>
+                <w:sz w:val="18"/>
+                <w:szCs w:val="18"/>
+              </w:rPr>
+              <w:br/>
+              <w:t xml:space="preserve">      </w:t>
+            </w:r>
+            <w:r>
+              <w:rPr>
+                <w:b/>
+                <w:bCs/>
+                <w:color w:val="660E7A"/>
+                <w:sz w:val="18"/>
+                <w:szCs w:val="18"/>
+              </w:rPr>
+              <w:t>"time"</w:t>
+            </w:r>
+            <w:r>
+              <w:rPr>
+                <w:color w:val="000000"/>
+                <w:sz w:val="18"/>
+                <w:szCs w:val="18"/>
+              </w:rPr>
+              <w:t xml:space="preserve">: </w:t>
+            </w:r>
+            <w:r>
+              <w:rPr>
+                <w:b/>
+                <w:bCs/>
+                <w:color w:val="008000"/>
+                <w:sz w:val="18"/>
+                <w:szCs w:val="18"/>
+              </w:rPr>
+              <w:t>"</w:t>
+            </w:r>
+            <w:proofErr w:type="spellStart"/>
+            <w:r>
+              <w:rPr>
+                <w:b/>
+                <w:bCs/>
+                <w:color w:val="008000"/>
+                <w:sz w:val="18"/>
+                <w:szCs w:val="18"/>
+              </w:rPr>
+              <w:t>HH:MM:ss</w:t>
+            </w:r>
+            <w:proofErr w:type="spellEnd"/>
+            <w:r>
+              <w:rPr>
+                <w:b/>
+                <w:bCs/>
+                <w:color w:val="008000"/>
+                <w:sz w:val="18"/>
+                <w:szCs w:val="18"/>
+              </w:rPr>
+              <w:t>"</w:t>
+            </w:r>
+            <w:r>
+              <w:rPr>
+                <w:b/>
+                <w:bCs/>
+                <w:color w:val="008000"/>
+                <w:sz w:val="18"/>
+                <w:szCs w:val="18"/>
+              </w:rPr>
+              <w:br/>
+              <w:t xml:space="preserve">  </w:t>
+            </w:r>
+            <w:r>
+              <w:rPr>
+                <w:color w:val="000000"/>
+                <w:sz w:val="18"/>
+                <w:szCs w:val="18"/>
+              </w:rPr>
+              <w:t>},</w:t>
+            </w:r>
+            <w:r>
+              <w:rPr>
+                <w:color w:val="000000"/>
+                <w:sz w:val="18"/>
+                <w:szCs w:val="18"/>
+              </w:rPr>
+              <w:br/>
+              <w:t xml:space="preserve">  </w:t>
+            </w:r>
+            <w:r>
+              <w:rPr>
+                <w:b/>
+                <w:bCs/>
+                <w:color w:val="660E7A"/>
+                <w:sz w:val="18"/>
+                <w:szCs w:val="18"/>
+              </w:rPr>
+              <w:t>"media"</w:t>
+            </w:r>
+            <w:r>
+              <w:rPr>
+                <w:color w:val="000000"/>
+                <w:sz w:val="18"/>
+                <w:szCs w:val="18"/>
+              </w:rPr>
+              <w:t>: {</w:t>
+            </w:r>
+            <w:r>
+              <w:rPr>
+                <w:color w:val="000000"/>
+                <w:sz w:val="18"/>
+                <w:szCs w:val="18"/>
+              </w:rPr>
+              <w:br/>
+              <w:t xml:space="preserve">  },</w:t>
+            </w:r>
+            <w:r>
+              <w:rPr>
+                <w:color w:val="000000"/>
+                <w:sz w:val="18"/>
+                <w:szCs w:val="18"/>
+              </w:rPr>
+              <w:br/>
+              <w:t xml:space="preserve">  </w:t>
+            </w:r>
+            <w:r>
+              <w:rPr>
+                <w:b/>
+                <w:bCs/>
+                <w:color w:val="660E7A"/>
+                <w:sz w:val="18"/>
+                <w:szCs w:val="18"/>
+              </w:rPr>
+              <w:t xml:space="preserve">"logs" </w:t>
+            </w:r>
+            <w:r>
+              <w:rPr>
+                <w:color w:val="000000"/>
+                <w:sz w:val="18"/>
+                <w:szCs w:val="18"/>
+              </w:rPr>
+              <w:t xml:space="preserve">: </w:t>
+            </w:r>
+            <w:r>
+              <w:rPr>
+                <w:b/>
+                <w:bCs/>
+                <w:color w:val="008000"/>
+                <w:sz w:val="18"/>
+                <w:szCs w:val="18"/>
+              </w:rPr>
+              <w:t>"</w:t>
+            </w:r>
+            <w:r>
+              <w:rPr>
+                <w:b/>
+                <w:bCs/>
+                <w:color w:val="008000"/>
+                <w:sz w:val="18"/>
+                <w:szCs w:val="18"/>
+              </w:rPr>
+              <w:t>/home</w:t>
+            </w:r>
+            <w:r>
+              <w:rPr>
+                <w:b/>
+                <w:bCs/>
+                <w:color w:val="008000"/>
+                <w:sz w:val="18"/>
+                <w:szCs w:val="18"/>
+              </w:rPr>
+              <w:t>/</w:t>
+            </w:r>
+            <w:proofErr w:type="spellStart"/>
+            <w:r>
+              <w:rPr>
+                <w:b/>
+                <w:bCs/>
+                <w:color w:val="008000"/>
+                <w:sz w:val="18"/>
+                <w:szCs w:val="18"/>
+              </w:rPr>
+              <w:t>ubuntu</w:t>
+            </w:r>
+            <w:proofErr w:type="spellEnd"/>
+            <w:r>
+              <w:rPr>
+                <w:b/>
+                <w:bCs/>
+                <w:color w:val="008000"/>
+                <w:sz w:val="18"/>
+                <w:szCs w:val="18"/>
+              </w:rPr>
+              <w:t>/logs"</w:t>
+            </w:r>
+            <w:r>
+              <w:rPr>
+                <w:color w:val="000000"/>
+                <w:sz w:val="18"/>
+                <w:szCs w:val="18"/>
+              </w:rPr>
+              <w:t xml:space="preserve">, #path to log folder  </w:t>
+            </w:r>
+            <w:r>
+              <w:rPr>
+                <w:color w:val="000000"/>
+                <w:sz w:val="18"/>
+                <w:szCs w:val="18"/>
+              </w:rPr>
+              <w:br/>
+              <w:t xml:space="preserve">  </w:t>
+            </w:r>
+            <w:r>
+              <w:rPr>
+                <w:b/>
+                <w:bCs/>
+                <w:color w:val="660E7A"/>
+                <w:sz w:val="18"/>
+                <w:szCs w:val="18"/>
+              </w:rPr>
+              <w:t>"</w:t>
+            </w:r>
+            <w:proofErr w:type="spellStart"/>
+            <w:r>
+              <w:rPr>
+                <w:b/>
+                <w:bCs/>
+                <w:color w:val="660E7A"/>
+                <w:sz w:val="18"/>
+                <w:szCs w:val="18"/>
+              </w:rPr>
+              <w:t>tokenExpired</w:t>
+            </w:r>
+            <w:proofErr w:type="spellEnd"/>
+            <w:r>
+              <w:rPr>
+                <w:b/>
+                <w:bCs/>
+                <w:color w:val="660E7A"/>
+                <w:sz w:val="18"/>
+                <w:szCs w:val="18"/>
+              </w:rPr>
+              <w:t xml:space="preserve">" </w:t>
+            </w:r>
+            <w:r>
+              <w:rPr>
+                <w:color w:val="000000"/>
+                <w:sz w:val="18"/>
+                <w:szCs w:val="18"/>
+              </w:rPr>
+              <w:t xml:space="preserve">: </w:t>
+            </w:r>
+            <w:r>
+              <w:rPr>
+                <w:b/>
+                <w:bCs/>
+                <w:color w:val="008000"/>
+                <w:sz w:val="18"/>
+                <w:szCs w:val="18"/>
+              </w:rPr>
+              <w:t>"7 d"</w:t>
+            </w:r>
+            <w:r>
+              <w:rPr>
+                <w:b/>
+                <w:bCs/>
+                <w:color w:val="008000"/>
+                <w:sz w:val="18"/>
+                <w:szCs w:val="18"/>
+              </w:rPr>
+              <w:br/>
+            </w:r>
+            <w:r>
+              <w:rPr>
+                <w:color w:val="000000"/>
+                <w:sz w:val="18"/>
+                <w:szCs w:val="18"/>
+              </w:rPr>
+              <w:t>}</w:t>
+            </w:r>
+          </w:p>
+          <w:p>
+            <w:pPr>
+              <w:spacing w:line="384" w:lineRule="atLeast"/>
+              <w:rPr>
+                <w:rFonts w:ascii="Segoe UI" w:eastAsia="Times New Roman" w:hAnsi="Segoe UI" w:cs="Segoe UI"/>
+                <w:color w:val="000000"/>
+                <w:sz w:val="20"/>
+                <w:szCs w:val="20"/>
+              </w:rPr>
+            </w:pPr>
+          </w:p>
+        </w:tc>
+      </w:tr>
+    </w:tbl>
+    <w:p>
+      <w:pPr>
+        <w:shd w:val="clear" w:color="auto" w:fill="FFFFFF"/>
+        <w:spacing w:after="0" w:line="384" w:lineRule="atLeast"/>
+        <w:ind w:left="450"/>
+        <w:rPr>
+          <w:rFonts w:ascii="Segoe UI" w:eastAsia="Times New Roman" w:hAnsi="Segoe UI" w:cs="Segoe UI"/>
+          <w:color w:val="000000"/>
+          <w:sz w:val="20"/>
+          <w:szCs w:val="20"/>
+        </w:rPr>
+      </w:pPr>
     </w:p>
     <w:p>
       <w:pPr>
@@ -2701,83 +5092,733 @@
         <w:spacing w:after="0" w:line="384" w:lineRule="atLeast"/>
         <w:ind w:left="450"/>
         <w:rPr>
-          <w:rFonts w:ascii="Consolas" w:eastAsia="Times New Roman" w:hAnsi="Consolas" w:cs="Consolas"/>
-          <w:color w:val="000000"/>
-          <w:sz w:val="17"/>
-          <w:szCs w:val="17"/>
-        </w:rPr>
-      </w:pPr>
-      <w:r>
-        <w:rPr>
-          <w:rFonts w:ascii="Segoe UI" w:eastAsia="Times New Roman" w:hAnsi="Segoe UI" w:cs="Segoe UI"/>
-          <w:color w:val="000000"/>
-          <w:sz w:val="20"/>
-          <w:szCs w:val="20"/>
-        </w:rPr>
-        <w:t>Run</w:t>
-      </w:r>
-      <w:r>
-        <w:rPr>
-          <w:rFonts w:ascii="Segoe UI" w:eastAsia="Times New Roman" w:hAnsi="Segoe UI" w:cs="Segoe UI"/>
-          <w:color w:val="000000"/>
-          <w:sz w:val="20"/>
-        </w:rPr>
-        <w:t> </w:t>
-      </w:r>
-      <w:r>
-        <w:rPr>
-          <w:rFonts w:ascii="Consolas" w:eastAsia="Times New Roman" w:hAnsi="Consolas" w:cs="Consolas"/>
-          <w:iCs/>
-          <w:color w:val="0000FF"/>
-          <w:sz w:val="17"/>
-          <w:szCs w:val="17"/>
-        </w:rPr>
-        <w:t>$</w:t>
+          <w:rFonts w:ascii="Segoe UI" w:eastAsia="Times New Roman" w:hAnsi="Segoe UI" w:cs="Segoe UI"/>
+          <w:color w:val="000000"/>
+          <w:sz w:val="20"/>
+          <w:szCs w:val="20"/>
+        </w:rPr>
+      </w:pPr>
+      <w:r>
+        <w:rPr>
+          <w:rFonts w:ascii="Segoe UI" w:eastAsia="Times New Roman" w:hAnsi="Segoe UI" w:cs="Segoe UI"/>
+          <w:color w:val="000000"/>
+          <w:sz w:val="20"/>
+          <w:szCs w:val="20"/>
+        </w:rPr>
+        <w:t xml:space="preserve">Duplicate </w:t>
       </w:r>
       <w:proofErr w:type="spellStart"/>
       <w:r>
         <w:rPr>
-          <w:rFonts w:ascii="Consolas" w:eastAsia="Times New Roman" w:hAnsi="Consolas" w:cs="Consolas"/>
-          <w:iCs/>
-          <w:color w:val="0000FF"/>
-          <w:sz w:val="17"/>
-          <w:szCs w:val="17"/>
-        </w:rPr>
-        <w:t>sudo</w:t>
+          <w:rFonts w:ascii="Segoe UI" w:eastAsia="Times New Roman" w:hAnsi="Segoe UI" w:cs="Segoe UI"/>
+          <w:color w:val="000000"/>
+          <w:sz w:val="20"/>
+          <w:szCs w:val="20"/>
+        </w:rPr>
+        <w:t>src</w:t>
       </w:r>
       <w:proofErr w:type="spellEnd"/>
       <w:r>
         <w:rPr>
-          <w:rFonts w:ascii="Consolas" w:eastAsia="Times New Roman" w:hAnsi="Consolas" w:cs="Consolas"/>
-          <w:iCs/>
-          <w:color w:val="0000FF"/>
-          <w:sz w:val="17"/>
-          <w:szCs w:val="17"/>
-        </w:rPr>
-        <w:t xml:space="preserve"> </w:t>
+          <w:rFonts w:ascii="Segoe UI" w:eastAsia="Times New Roman" w:hAnsi="Segoe UI" w:cs="Segoe UI"/>
+          <w:color w:val="000000"/>
+          <w:sz w:val="20"/>
+          <w:szCs w:val="20"/>
+        </w:rPr>
+        <w:t>/server/</w:t>
       </w:r>
       <w:proofErr w:type="spellStart"/>
       <w:r>
         <w:rPr>
-          <w:rFonts w:ascii="Consolas" w:eastAsia="Times New Roman" w:hAnsi="Consolas" w:cs="Consolas"/>
-          <w:iCs/>
-          <w:color w:val="0000FF"/>
-          <w:sz w:val="17"/>
-          <w:szCs w:val="17"/>
-        </w:rPr>
-        <w:t>npm</w:t>
+          <w:rFonts w:ascii="Segoe UI" w:eastAsia="Times New Roman" w:hAnsi="Segoe UI" w:cs="Segoe UI"/>
+          <w:color w:val="000000"/>
+          <w:sz w:val="20"/>
+          <w:szCs w:val="20"/>
+        </w:rPr>
+        <w:t>datasource.json.template</w:t>
       </w:r>
       <w:proofErr w:type="spellEnd"/>
       <w:r>
         <w:rPr>
-          <w:rFonts w:ascii="Consolas" w:eastAsia="Times New Roman" w:hAnsi="Consolas" w:cs="Consolas"/>
-          <w:iCs/>
-          <w:color w:val="0000FF"/>
-          <w:sz w:val="17"/>
-          <w:szCs w:val="17"/>
-        </w:rPr>
-        <w:t xml:space="preserve"> install -g bower</w:t>
-      </w:r>
+          <w:rFonts w:ascii="Segoe UI" w:eastAsia="Times New Roman" w:hAnsi="Segoe UI" w:cs="Segoe UI"/>
+          <w:color w:val="000000"/>
+          <w:sz w:val="20"/>
+          <w:szCs w:val="20"/>
+        </w:rPr>
+        <w:t xml:space="preserve"> and rename to </w:t>
+      </w:r>
+      <w:proofErr w:type="spellStart"/>
+      <w:r>
+        <w:rPr>
+          <w:rFonts w:ascii="Segoe UI" w:eastAsia="Times New Roman" w:hAnsi="Segoe UI" w:cs="Segoe UI"/>
+          <w:color w:val="000000"/>
+          <w:sz w:val="20"/>
+          <w:szCs w:val="20"/>
+        </w:rPr>
+        <w:t>datasource.json</w:t>
+      </w:r>
+      <w:proofErr w:type="spellEnd"/>
+    </w:p>
+    <w:p>
+      <w:pPr>
+        <w:shd w:val="clear" w:color="auto" w:fill="FFFFFF"/>
+        <w:spacing w:after="0" w:line="384" w:lineRule="atLeast"/>
+        <w:ind w:left="450"/>
+        <w:rPr>
+          <w:rFonts w:ascii="Segoe UI" w:eastAsia="Times New Roman" w:hAnsi="Segoe UI" w:cs="Segoe UI"/>
+          <w:color w:val="000000"/>
+          <w:sz w:val="20"/>
+          <w:szCs w:val="20"/>
+        </w:rPr>
+      </w:pPr>
+      <w:r>
+        <w:rPr>
+          <w:rFonts w:ascii="Segoe UI" w:eastAsia="Times New Roman" w:hAnsi="Segoe UI" w:cs="Segoe UI"/>
+          <w:color w:val="000000"/>
+          <w:sz w:val="20"/>
+          <w:szCs w:val="20"/>
+        </w:rPr>
+        <w:t>Example:</w:t>
+      </w:r>
+    </w:p>
+    <w:tbl>
+      <w:tblPr>
+        <w:tblStyle w:val="TableGrid"/>
+        <w:tblW w:w="0" w:type="auto"/>
+        <w:tblInd w:w="450" w:type="dxa"/>
+        <w:tblLook w:val="04A0"/>
+      </w:tblPr>
+      <w:tblGrid>
+        <w:gridCol w:w="9126"/>
+      </w:tblGrid>
+      <w:tr>
+        <w:tc>
+          <w:tcPr>
+            <w:tcW w:w="9576" w:type="dxa"/>
+          </w:tcPr>
+          <w:p>
+            <w:pPr>
+              <w:pStyle w:val="HTMLPreformatted"/>
+              <w:shd w:val="clear" w:color="auto" w:fill="FFFFFF"/>
+              <w:rPr>
+                <w:color w:val="000000"/>
+                <w:sz w:val="18"/>
+                <w:szCs w:val="18"/>
+              </w:rPr>
+            </w:pPr>
+            <w:r>
+              <w:rPr>
+                <w:color w:val="000000"/>
+                <w:sz w:val="18"/>
+                <w:szCs w:val="18"/>
+              </w:rPr>
+              <w:t>{</w:t>
+            </w:r>
+            <w:r>
+              <w:rPr>
+                <w:color w:val="000000"/>
+                <w:sz w:val="18"/>
+                <w:szCs w:val="18"/>
+              </w:rPr>
+              <w:br/>
+              <w:t xml:space="preserve">  </w:t>
+            </w:r>
+            <w:r>
+              <w:rPr>
+                <w:b/>
+                <w:bCs/>
+                <w:color w:val="660E7A"/>
+                <w:sz w:val="18"/>
+                <w:szCs w:val="18"/>
+              </w:rPr>
+              <w:t>"</w:t>
+            </w:r>
+            <w:proofErr w:type="spellStart"/>
+            <w:r>
+              <w:rPr>
+                <w:b/>
+                <w:bCs/>
+                <w:color w:val="660E7A"/>
+                <w:sz w:val="18"/>
+                <w:szCs w:val="18"/>
+              </w:rPr>
+              <w:t>NodeJSApp</w:t>
+            </w:r>
+            <w:proofErr w:type="spellEnd"/>
+            <w:r>
+              <w:rPr>
+                <w:b/>
+                <w:bCs/>
+                <w:color w:val="660E7A"/>
+                <w:sz w:val="18"/>
+                <w:szCs w:val="18"/>
+              </w:rPr>
+              <w:t>"</w:t>
+            </w:r>
+            <w:r>
+              <w:rPr>
+                <w:color w:val="000000"/>
+                <w:sz w:val="18"/>
+                <w:szCs w:val="18"/>
+              </w:rPr>
+              <w:t>: {</w:t>
+            </w:r>
+            <w:r>
+              <w:rPr>
+                <w:color w:val="000000"/>
+                <w:sz w:val="18"/>
+                <w:szCs w:val="18"/>
+              </w:rPr>
+              <w:br/>
+              <w:t xml:space="preserve">    </w:t>
+            </w:r>
+            <w:r>
+              <w:rPr>
+                <w:b/>
+                <w:bCs/>
+                <w:color w:val="660E7A"/>
+                <w:sz w:val="18"/>
+                <w:szCs w:val="18"/>
+              </w:rPr>
+              <w:t>"host"</w:t>
+            </w:r>
+            <w:r>
+              <w:rPr>
+                <w:color w:val="000000"/>
+                <w:sz w:val="18"/>
+                <w:szCs w:val="18"/>
+              </w:rPr>
+              <w:t xml:space="preserve">: </w:t>
+            </w:r>
+            <w:r>
+              <w:rPr>
+                <w:b/>
+                <w:bCs/>
+                <w:color w:val="008000"/>
+                <w:sz w:val="18"/>
+                <w:szCs w:val="18"/>
+              </w:rPr>
+              <w:t>"</w:t>
+            </w:r>
+            <w:proofErr w:type="spellStart"/>
+            <w:r>
+              <w:rPr>
+                <w:b/>
+                <w:bCs/>
+                <w:color w:val="008000"/>
+                <w:sz w:val="18"/>
+                <w:szCs w:val="18"/>
+              </w:rPr>
+              <w:t>localhost</w:t>
+            </w:r>
+            <w:proofErr w:type="spellEnd"/>
+            <w:r>
+              <w:rPr>
+                <w:b/>
+                <w:bCs/>
+                <w:color w:val="008000"/>
+                <w:sz w:val="18"/>
+                <w:szCs w:val="18"/>
+              </w:rPr>
+              <w:t>"</w:t>
+            </w:r>
+            <w:r>
+              <w:rPr>
+                <w:color w:val="000000"/>
+                <w:sz w:val="18"/>
+                <w:szCs w:val="18"/>
+              </w:rPr>
+              <w:t>,</w:t>
+            </w:r>
+            <w:r>
+              <w:rPr>
+                <w:color w:val="000000"/>
+                <w:sz w:val="18"/>
+                <w:szCs w:val="18"/>
+              </w:rPr>
+              <w:br/>
+              <w:t xml:space="preserve">    </w:t>
+            </w:r>
+            <w:r>
+              <w:rPr>
+                <w:b/>
+                <w:bCs/>
+                <w:color w:val="660E7A"/>
+                <w:sz w:val="18"/>
+                <w:szCs w:val="18"/>
+              </w:rPr>
+              <w:t>"port"</w:t>
+            </w:r>
+            <w:r>
+              <w:rPr>
+                <w:color w:val="000000"/>
+                <w:sz w:val="18"/>
+                <w:szCs w:val="18"/>
+              </w:rPr>
+              <w:t xml:space="preserve">: </w:t>
+            </w:r>
+            <w:r>
+              <w:rPr>
+                <w:color w:val="0000FF"/>
+                <w:sz w:val="18"/>
+                <w:szCs w:val="18"/>
+              </w:rPr>
+              <w:t>3306</w:t>
+            </w:r>
+            <w:r>
+              <w:rPr>
+                <w:color w:val="000000"/>
+                <w:sz w:val="18"/>
+                <w:szCs w:val="18"/>
+              </w:rPr>
+              <w:t>,</w:t>
+            </w:r>
+            <w:r>
+              <w:rPr>
+                <w:color w:val="000000"/>
+                <w:sz w:val="18"/>
+                <w:szCs w:val="18"/>
+              </w:rPr>
+              <w:br/>
+            </w:r>
+            <w:r>
+              <w:rPr>
+                <w:color w:val="000000"/>
+                <w:sz w:val="18"/>
+                <w:szCs w:val="18"/>
+              </w:rPr>
+              <w:lastRenderedPageBreak/>
+              <w:t xml:space="preserve">    </w:t>
+            </w:r>
+            <w:r>
+              <w:rPr>
+                <w:b/>
+                <w:bCs/>
+                <w:color w:val="660E7A"/>
+                <w:sz w:val="18"/>
+                <w:szCs w:val="18"/>
+              </w:rPr>
+              <w:t>"</w:t>
+            </w:r>
+            <w:proofErr w:type="spellStart"/>
+            <w:r>
+              <w:rPr>
+                <w:b/>
+                <w:bCs/>
+                <w:color w:val="660E7A"/>
+                <w:sz w:val="18"/>
+                <w:szCs w:val="18"/>
+              </w:rPr>
+              <w:t>url</w:t>
+            </w:r>
+            <w:proofErr w:type="spellEnd"/>
+            <w:r>
+              <w:rPr>
+                <w:b/>
+                <w:bCs/>
+                <w:color w:val="660E7A"/>
+                <w:sz w:val="18"/>
+                <w:szCs w:val="18"/>
+              </w:rPr>
+              <w:t>"</w:t>
+            </w:r>
+            <w:r>
+              <w:rPr>
+                <w:color w:val="000000"/>
+                <w:sz w:val="18"/>
+                <w:szCs w:val="18"/>
+              </w:rPr>
+              <w:t xml:space="preserve">: </w:t>
+            </w:r>
+            <w:r>
+              <w:rPr>
+                <w:b/>
+                <w:bCs/>
+                <w:color w:val="008000"/>
+                <w:sz w:val="18"/>
+                <w:szCs w:val="18"/>
+              </w:rPr>
+              <w:t>""</w:t>
+            </w:r>
+            <w:r>
+              <w:rPr>
+                <w:color w:val="000000"/>
+                <w:sz w:val="18"/>
+                <w:szCs w:val="18"/>
+              </w:rPr>
+              <w:t>,</w:t>
+            </w:r>
+            <w:r>
+              <w:rPr>
+                <w:color w:val="000000"/>
+                <w:sz w:val="18"/>
+                <w:szCs w:val="18"/>
+              </w:rPr>
+              <w:br/>
+              <w:t xml:space="preserve">    </w:t>
+            </w:r>
+            <w:r>
+              <w:rPr>
+                <w:b/>
+                <w:bCs/>
+                <w:color w:val="660E7A"/>
+                <w:sz w:val="18"/>
+                <w:szCs w:val="18"/>
+              </w:rPr>
+              <w:t>"database"</w:t>
+            </w:r>
+            <w:r>
+              <w:rPr>
+                <w:color w:val="000000"/>
+                <w:sz w:val="18"/>
+                <w:szCs w:val="18"/>
+              </w:rPr>
+              <w:t xml:space="preserve">: </w:t>
+            </w:r>
+            <w:r>
+              <w:rPr>
+                <w:b/>
+                <w:bCs/>
+                <w:color w:val="008000"/>
+                <w:sz w:val="18"/>
+                <w:szCs w:val="18"/>
+              </w:rPr>
+              <w:t>"</w:t>
+            </w:r>
+            <w:proofErr w:type="spellStart"/>
+            <w:r>
+              <w:rPr>
+                <w:b/>
+                <w:bCs/>
+                <w:color w:val="008000"/>
+                <w:sz w:val="18"/>
+                <w:szCs w:val="18"/>
+              </w:rPr>
+              <w:t>CurrencySwap</w:t>
+            </w:r>
+            <w:proofErr w:type="spellEnd"/>
+            <w:r>
+              <w:rPr>
+                <w:b/>
+                <w:bCs/>
+                <w:color w:val="008000"/>
+                <w:sz w:val="18"/>
+                <w:szCs w:val="18"/>
+              </w:rPr>
+              <w:t>"</w:t>
+            </w:r>
+            <w:r>
+              <w:rPr>
+                <w:color w:val="000000"/>
+                <w:sz w:val="18"/>
+                <w:szCs w:val="18"/>
+              </w:rPr>
+              <w:t>,</w:t>
+            </w:r>
+            <w:r>
+              <w:rPr>
+                <w:color w:val="000000"/>
+                <w:sz w:val="18"/>
+                <w:szCs w:val="18"/>
+              </w:rPr>
+              <w:br/>
+              <w:t xml:space="preserve">    </w:t>
+            </w:r>
+            <w:r>
+              <w:rPr>
+                <w:b/>
+                <w:bCs/>
+                <w:color w:val="660E7A"/>
+                <w:sz w:val="18"/>
+                <w:szCs w:val="18"/>
+              </w:rPr>
+              <w:t>"password"</w:t>
+            </w:r>
+            <w:r>
+              <w:rPr>
+                <w:color w:val="000000"/>
+                <w:sz w:val="18"/>
+                <w:szCs w:val="18"/>
+              </w:rPr>
+              <w:t xml:space="preserve">: </w:t>
+            </w:r>
+            <w:r>
+              <w:rPr>
+                <w:b/>
+                <w:bCs/>
+                <w:color w:val="008000"/>
+                <w:sz w:val="18"/>
+                <w:szCs w:val="18"/>
+              </w:rPr>
+              <w:t>"</w:t>
+            </w:r>
+            <w:proofErr w:type="spellStart"/>
+            <w:r>
+              <w:rPr>
+                <w:b/>
+                <w:bCs/>
+                <w:color w:val="008000"/>
+                <w:sz w:val="18"/>
+                <w:szCs w:val="18"/>
+              </w:rPr>
+              <w:t>vsiics</w:t>
+            </w:r>
+            <w:proofErr w:type="spellEnd"/>
+            <w:r>
+              <w:rPr>
+                <w:b/>
+                <w:bCs/>
+                <w:color w:val="008000"/>
+                <w:sz w:val="18"/>
+                <w:szCs w:val="18"/>
+              </w:rPr>
+              <w:t>"</w:t>
+            </w:r>
+            <w:r>
+              <w:rPr>
+                <w:color w:val="000000"/>
+                <w:sz w:val="18"/>
+                <w:szCs w:val="18"/>
+              </w:rPr>
+              <w:t>,</w:t>
+            </w:r>
+            <w:r>
+              <w:rPr>
+                <w:color w:val="000000"/>
+                <w:sz w:val="18"/>
+                <w:szCs w:val="18"/>
+              </w:rPr>
+              <w:br/>
+              <w:t xml:space="preserve">    </w:t>
+            </w:r>
+            <w:r>
+              <w:rPr>
+                <w:b/>
+                <w:bCs/>
+                <w:color w:val="660E7A"/>
+                <w:sz w:val="18"/>
+                <w:szCs w:val="18"/>
+              </w:rPr>
+              <w:t>"name"</w:t>
+            </w:r>
+            <w:r>
+              <w:rPr>
+                <w:color w:val="000000"/>
+                <w:sz w:val="18"/>
+                <w:szCs w:val="18"/>
+              </w:rPr>
+              <w:t xml:space="preserve">: </w:t>
+            </w:r>
+            <w:r>
+              <w:rPr>
+                <w:b/>
+                <w:bCs/>
+                <w:color w:val="008000"/>
+                <w:sz w:val="18"/>
+                <w:szCs w:val="18"/>
+              </w:rPr>
+              <w:t>"</w:t>
+            </w:r>
+            <w:proofErr w:type="spellStart"/>
+            <w:r>
+              <w:rPr>
+                <w:b/>
+                <w:bCs/>
+                <w:color w:val="008000"/>
+                <w:sz w:val="18"/>
+                <w:szCs w:val="18"/>
+              </w:rPr>
+              <w:t>NodeJSApp</w:t>
+            </w:r>
+            <w:proofErr w:type="spellEnd"/>
+            <w:r>
+              <w:rPr>
+                <w:b/>
+                <w:bCs/>
+                <w:color w:val="008000"/>
+                <w:sz w:val="18"/>
+                <w:szCs w:val="18"/>
+              </w:rPr>
+              <w:t>"</w:t>
+            </w:r>
+            <w:r>
+              <w:rPr>
+                <w:color w:val="000000"/>
+                <w:sz w:val="18"/>
+                <w:szCs w:val="18"/>
+              </w:rPr>
+              <w:t>,</w:t>
+            </w:r>
+            <w:r>
+              <w:rPr>
+                <w:color w:val="000000"/>
+                <w:sz w:val="18"/>
+                <w:szCs w:val="18"/>
+              </w:rPr>
+              <w:br/>
+              <w:t xml:space="preserve">    </w:t>
+            </w:r>
+            <w:r>
+              <w:rPr>
+                <w:b/>
+                <w:bCs/>
+                <w:color w:val="660E7A"/>
+                <w:sz w:val="18"/>
+                <w:szCs w:val="18"/>
+              </w:rPr>
+              <w:t>"user"</w:t>
+            </w:r>
+            <w:r>
+              <w:rPr>
+                <w:color w:val="000000"/>
+                <w:sz w:val="18"/>
+                <w:szCs w:val="18"/>
+              </w:rPr>
+              <w:t xml:space="preserve">: </w:t>
+            </w:r>
+            <w:r>
+              <w:rPr>
+                <w:b/>
+                <w:bCs/>
+                <w:color w:val="008000"/>
+                <w:sz w:val="18"/>
+                <w:szCs w:val="18"/>
+              </w:rPr>
+              <w:t>"</w:t>
+            </w:r>
+            <w:proofErr w:type="spellStart"/>
+            <w:r>
+              <w:rPr>
+                <w:b/>
+                <w:bCs/>
+                <w:color w:val="008000"/>
+                <w:sz w:val="18"/>
+                <w:szCs w:val="18"/>
+              </w:rPr>
+              <w:t>ubuntu</w:t>
+            </w:r>
+            <w:proofErr w:type="spellEnd"/>
+            <w:r>
+              <w:rPr>
+                <w:b/>
+                <w:bCs/>
+                <w:color w:val="008000"/>
+                <w:sz w:val="18"/>
+                <w:szCs w:val="18"/>
+              </w:rPr>
+              <w:t>"</w:t>
+            </w:r>
+            <w:r>
+              <w:rPr>
+                <w:color w:val="000000"/>
+                <w:sz w:val="18"/>
+                <w:szCs w:val="18"/>
+              </w:rPr>
+              <w:t>,</w:t>
+            </w:r>
+            <w:r>
+              <w:rPr>
+                <w:color w:val="000000"/>
+                <w:sz w:val="18"/>
+                <w:szCs w:val="18"/>
+              </w:rPr>
+              <w:br/>
+              <w:t xml:space="preserve">    </w:t>
+            </w:r>
+            <w:r>
+              <w:rPr>
+                <w:b/>
+                <w:bCs/>
+                <w:color w:val="660E7A"/>
+                <w:sz w:val="18"/>
+                <w:szCs w:val="18"/>
+              </w:rPr>
+              <w:t>"connector"</w:t>
+            </w:r>
+            <w:r>
+              <w:rPr>
+                <w:color w:val="000000"/>
+                <w:sz w:val="18"/>
+                <w:szCs w:val="18"/>
+              </w:rPr>
+              <w:t xml:space="preserve">: </w:t>
+            </w:r>
+            <w:r>
+              <w:rPr>
+                <w:b/>
+                <w:bCs/>
+                <w:color w:val="008000"/>
+                <w:sz w:val="18"/>
+                <w:szCs w:val="18"/>
+              </w:rPr>
+              <w:t>"</w:t>
+            </w:r>
+            <w:proofErr w:type="spellStart"/>
+            <w:r>
+              <w:rPr>
+                <w:b/>
+                <w:bCs/>
+                <w:color w:val="008000"/>
+                <w:sz w:val="18"/>
+                <w:szCs w:val="18"/>
+              </w:rPr>
+              <w:t>mysql</w:t>
+            </w:r>
+            <w:proofErr w:type="spellEnd"/>
+            <w:r>
+              <w:rPr>
+                <w:b/>
+                <w:bCs/>
+                <w:color w:val="008000"/>
+                <w:sz w:val="18"/>
+                <w:szCs w:val="18"/>
+              </w:rPr>
+              <w:t>"</w:t>
+            </w:r>
+            <w:r>
+              <w:rPr>
+                <w:b/>
+                <w:bCs/>
+                <w:color w:val="008000"/>
+                <w:sz w:val="18"/>
+                <w:szCs w:val="18"/>
+              </w:rPr>
+              <w:br/>
+              <w:t xml:space="preserve">  </w:t>
+            </w:r>
+            <w:r>
+              <w:rPr>
+                <w:color w:val="000000"/>
+                <w:sz w:val="18"/>
+                <w:szCs w:val="18"/>
+              </w:rPr>
+              <w:t>}</w:t>
+            </w:r>
+            <w:r>
+              <w:rPr>
+                <w:color w:val="000000"/>
+                <w:sz w:val="18"/>
+                <w:szCs w:val="18"/>
+              </w:rPr>
+              <w:br/>
+              <w:t>}</w:t>
+            </w:r>
+          </w:p>
+        </w:tc>
+      </w:tr>
+    </w:tbl>
+    <w:p>
+      <w:pPr>
+        <w:shd w:val="clear" w:color="auto" w:fill="FFFFFF"/>
+        <w:spacing w:after="0" w:line="384" w:lineRule="atLeast"/>
+        <w:ind w:left="450"/>
+        <w:rPr>
+          <w:rFonts w:ascii="Segoe UI" w:eastAsia="Times New Roman" w:hAnsi="Segoe UI" w:cs="Segoe UI"/>
+          <w:color w:val="000000"/>
+          <w:sz w:val="20"/>
+          <w:szCs w:val="20"/>
+        </w:rPr>
+      </w:pPr>
     </w:p>
     <w:p>
       <w:pPr>
@@ -2853,8 +5894,9 @@
           <w:sz w:val="17"/>
           <w:szCs w:val="17"/>
         </w:rPr>
-        <w:t>n</w:t>
-      </w:r>
+        <w:t>npm</w:t>
+      </w:r>
+      <w:proofErr w:type="spellEnd"/>
       <w:r>
         <w:rPr>
           <w:rFonts w:ascii="Consolas" w:eastAsia="Times New Roman" w:hAnsi="Consolas" w:cs="Consolas"/>
@@ -2863,18 +5905,7 @@
           <w:sz w:val="17"/>
           <w:szCs w:val="17"/>
         </w:rPr>
-        <w:t>pm</w:t>
-      </w:r>
-      <w:proofErr w:type="spellEnd"/>
-      <w:r>
-        <w:rPr>
-          <w:rFonts w:ascii="Consolas" w:eastAsia="Times New Roman" w:hAnsi="Consolas" w:cs="Consolas"/>
-          <w:iCs/>
-          <w:color w:val="0000FF"/>
-          <w:sz w:val="17"/>
-          <w:szCs w:val="17"/>
-        </w:rPr>
-        <w:t xml:space="preserve"> install</w:t>
+        <w:t xml:space="preserve"> install -g bower</w:t>
       </w:r>
     </w:p>
     <w:p>
@@ -2887,10 +5918,10 @@
         <w:spacing w:after="0" w:line="384" w:lineRule="atLeast"/>
         <w:ind w:left="450"/>
         <w:rPr>
-          <w:rFonts w:ascii="Segoe UI" w:eastAsia="Times New Roman" w:hAnsi="Segoe UI" w:cs="Segoe UI"/>
-          <w:color w:val="000000"/>
-          <w:sz w:val="20"/>
-          <w:szCs w:val="20"/>
+          <w:rFonts w:ascii="Consolas" w:eastAsia="Times New Roman" w:hAnsi="Consolas" w:cs="Consolas"/>
+          <w:color w:val="000000"/>
+          <w:sz w:val="17"/>
+          <w:szCs w:val="17"/>
         </w:rPr>
       </w:pPr>
       <w:r>
@@ -2929,7 +5960,17 @@
           <w:sz w:val="17"/>
           <w:szCs w:val="17"/>
         </w:rPr>
-        <w:t>sudo</w:t>
+        <w:t>n</w:t>
+      </w:r>
+      <w:r>
+        <w:rPr>
+          <w:rFonts w:ascii="Consolas" w:eastAsia="Times New Roman" w:hAnsi="Consolas" w:cs="Consolas"/>
+          <w:iCs/>
+          <w:color w:val="0000FF"/>
+          <w:sz w:val="17"/>
+          <w:szCs w:val="17"/>
+        </w:rPr>
+        <w:t>pm</w:t>
       </w:r>
       <w:proofErr w:type="spellEnd"/>
       <w:r>
@@ -2940,17 +5981,7 @@
           <w:sz w:val="17"/>
           <w:szCs w:val="17"/>
         </w:rPr>
-        <w:t xml:space="preserve"> no</w:t>
-      </w:r>
-      <w:r>
-        <w:rPr>
-          <w:rFonts w:ascii="Consolas" w:eastAsia="Times New Roman" w:hAnsi="Consolas" w:cs="Consolas"/>
-          <w:iCs/>
-          <w:color w:val="0000FF"/>
-          <w:sz w:val="17"/>
-          <w:szCs w:val="17"/>
-        </w:rPr>
-        <w:t>de .bin/setup.js</w:t>
+        <w:t xml:space="preserve"> install</w:t>
       </w:r>
     </w:p>
     <w:p>
@@ -2994,9 +6025,8 @@
           <w:sz w:val="17"/>
           <w:szCs w:val="17"/>
         </w:rPr>
-        <w:t>$</w:t>
-      </w:r>
-      <w:proofErr w:type="spellStart"/>
+        <w:t>$no</w:t>
+      </w:r>
       <w:r>
         <w:rPr>
           <w:rFonts w:ascii="Consolas" w:eastAsia="Times New Roman" w:hAnsi="Consolas" w:cs="Consolas"/>
@@ -3005,9 +6035,8 @@
           <w:sz w:val="17"/>
           <w:szCs w:val="17"/>
         </w:rPr>
-        <w:t>sudo</w:t>
-      </w:r>
-      <w:proofErr w:type="spellEnd"/>
+        <w:t>de .</w:t>
+      </w:r>
       <w:r>
         <w:rPr>
           <w:rFonts w:ascii="Consolas" w:eastAsia="Times New Roman" w:hAnsi="Consolas" w:cs="Consolas"/>
@@ -3016,7 +6045,61 @@
           <w:sz w:val="17"/>
           <w:szCs w:val="17"/>
         </w:rPr>
-        <w:t xml:space="preserve"> node ./server/server.js</w:t>
+        <w:t>/</w:t>
+      </w:r>
+      <w:r>
+        <w:rPr>
+          <w:rFonts w:ascii="Consolas" w:eastAsia="Times New Roman" w:hAnsi="Consolas" w:cs="Consolas"/>
+          <w:iCs/>
+          <w:color w:val="0000FF"/>
+          <w:sz w:val="17"/>
+          <w:szCs w:val="17"/>
+        </w:rPr>
+        <w:t>bin/setup.js</w:t>
+      </w:r>
+    </w:p>
+    <w:p>
+      <w:pPr>
+        <w:numPr>
+          <w:ilvl w:val="0"/>
+          <w:numId w:val="17"/>
+        </w:numPr>
+        <w:shd w:val="clear" w:color="auto" w:fill="FFFFFF"/>
+        <w:spacing w:after="0" w:line="384" w:lineRule="atLeast"/>
+        <w:ind w:left="450"/>
+        <w:rPr>
+          <w:rFonts w:ascii="Segoe UI" w:eastAsia="Times New Roman" w:hAnsi="Segoe UI" w:cs="Segoe UI"/>
+          <w:color w:val="000000"/>
+          <w:sz w:val="20"/>
+          <w:szCs w:val="20"/>
+        </w:rPr>
+      </w:pPr>
+      <w:r>
+        <w:rPr>
+          <w:rFonts w:ascii="Segoe UI" w:eastAsia="Times New Roman" w:hAnsi="Segoe UI" w:cs="Segoe UI"/>
+          <w:color w:val="000000"/>
+          <w:sz w:val="20"/>
+          <w:szCs w:val="20"/>
+        </w:rPr>
+        <w:t>Run</w:t>
+      </w:r>
+      <w:r>
+        <w:rPr>
+          <w:rFonts w:ascii="Segoe UI" w:eastAsia="Times New Roman" w:hAnsi="Segoe UI" w:cs="Segoe UI"/>
+          <w:color w:val="000000"/>
+          <w:sz w:val="20"/>
+        </w:rPr>
+        <w:t> </w:t>
+      </w:r>
+      <w:r>
+        <w:rPr>
+          <w:rFonts w:ascii="Consolas" w:eastAsia="Times New Roman" w:hAnsi="Consolas" w:cs="Consolas"/>
+          <w:iCs/>
+          <w:color w:val="0000FF"/>
+          <w:sz w:val="17"/>
+          <w:szCs w:val="17"/>
+        </w:rPr>
+        <w:t>$node ./server/server.js</w:t>
       </w:r>
     </w:p>
     <w:p>
@@ -3063,7 +6146,6 @@
           <w:sz w:val="20"/>
           <w:szCs w:val="20"/>
         </w:rPr>
-        <w:lastRenderedPageBreak/>
         <w:t>Create symbolic link</w:t>
       </w:r>
       <w:r>
@@ -7053,7 +10135,6 @@
     <w:basedOn w:val="Normal"/>
     <w:link w:val="HTMLPreformattedChar"/>
     <w:uiPriority w:val="99"/>
-    <w:semiHidden/>
     <w:unhideWhenUsed/>
     <w:rsid w:val="006C1E0A"/>
     <w:pPr>
@@ -7088,7 +10169,6 @@
     <w:basedOn w:val="DefaultParagraphFont"/>
     <w:link w:val="HTMLPreformatted"/>
     <w:uiPriority w:val="99"/>
-    <w:semiHidden/>
     <w:rsid w:val="006C1E0A"/>
     <w:rPr>
       <w:rFonts w:ascii="Courier New" w:eastAsia="Times New Roman" w:hAnsi="Courier New" w:cs="Courier New"/>
@@ -7127,6 +10207,32 @@
       <w:ind w:left="720"/>
       <w:contextualSpacing/>
     </w:pPr>
+  </w:style>
+  <w:style w:type="table" w:styleId="TableGrid">
+    <w:name w:val="Table Grid"/>
+    <w:basedOn w:val="TableNormal"/>
+    <w:uiPriority w:val="59"/>
+    <w:rsid w:val="00733872"/>
+    <w:pPr>
+      <w:spacing w:after="0" w:line="240" w:lineRule="auto"/>
+    </w:pPr>
+    <w:tblPr>
+      <w:tblInd w:w="0" w:type="dxa"/>
+      <w:tblBorders>
+        <w:top w:val="single" w:sz="4" w:space="0" w:color="000000" w:themeColor="text1"/>
+        <w:left w:val="single" w:sz="4" w:space="0" w:color="000000" w:themeColor="text1"/>
+        <w:bottom w:val="single" w:sz="4" w:space="0" w:color="000000" w:themeColor="text1"/>
+        <w:right w:val="single" w:sz="4" w:space="0" w:color="000000" w:themeColor="text1"/>
+        <w:insideH w:val="single" w:sz="4" w:space="0" w:color="000000" w:themeColor="text1"/>
+        <w:insideV w:val="single" w:sz="4" w:space="0" w:color="000000" w:themeColor="text1"/>
+      </w:tblBorders>
+      <w:tblCellMar>
+        <w:top w:w="0" w:type="dxa"/>
+        <w:left w:w="108" w:type="dxa"/>
+        <w:bottom w:w="0" w:type="dxa"/>
+        <w:right w:w="108" w:type="dxa"/>
+      </w:tblCellMar>
+    </w:tblPr>
   </w:style>
 </w:styles>
 </file>

</xml_diff>

<commit_message>
Guide to Deploy to Server
</commit_message>
<xml_diff>
--- a/doc/guidelines/Guide to Deploy to Server.docx
+++ b/doc/guidelines/Guide to Deploy to Server.docx
@@ -1,6 +1,6 @@
 
 <file path=word/document.xml><?xml version="1.0" encoding="utf-8"?>
-<w:document xmlns:ve="http://schemas.openxmlformats.org/markup-compatibility/2006" xmlns:o="urn:schemas-microsoft-com:office:office" xmlns:r="http://schemas.openxmlformats.org/officeDocument/2006/relationships" xmlns:m="http://schemas.openxmlformats.org/officeDocument/2006/math" xmlns:v="urn:schemas-microsoft-com:vml" xmlns:wp="http://schemas.openxmlformats.org/drawingml/2006/wordprocessingDrawing" xmlns:w10="urn:schemas-microsoft-com:office:word" xmlns:w="http://schemas.openxmlformats.org/wordprocessingml/2006/main" xmlns:wne="http://schemas.microsoft.com/office/word/2006/wordml">
+<w:document xmlns:wpc="http://schemas.microsoft.com/office/word/2010/wordprocessingCanvas" xmlns:mc="http://schemas.openxmlformats.org/markup-compatibility/2006" xmlns:o="urn:schemas-microsoft-com:office:office" xmlns:r="http://schemas.openxmlformats.org/officeDocument/2006/relationships" xmlns:m="http://schemas.openxmlformats.org/officeDocument/2006/math" xmlns:v="urn:schemas-microsoft-com:vml" xmlns:wp14="http://schemas.microsoft.com/office/word/2010/wordprocessingDrawing" xmlns:wp="http://schemas.openxmlformats.org/drawingml/2006/wordprocessingDrawing" xmlns:w10="urn:schemas-microsoft-com:office:word" xmlns:w="http://schemas.openxmlformats.org/wordprocessingml/2006/main" xmlns:w14="http://schemas.microsoft.com/office/word/2010/wordml" xmlns:w15="http://schemas.microsoft.com/office/word/2012/wordml" xmlns:wpg="http://schemas.microsoft.com/office/word/2010/wordprocessingGroup" xmlns:wpi="http://schemas.microsoft.com/office/word/2010/wordprocessingInk" xmlns:wne="http://schemas.microsoft.com/office/word/2006/wordml" xmlns:wps="http://schemas.microsoft.com/office/word/2010/wordprocessingShape" mc:Ignorable="w14 w15 wp14">
   <w:body>
     <w:p>
       <w:pPr>
@@ -2206,7 +2206,6 @@
         </w:numPr>
         <w:shd w:val="clear" w:color="auto" w:fill="FFFFFF"/>
         <w:spacing w:after="0" w:line="384" w:lineRule="atLeast"/>
-        <w:ind w:left="450"/>
         <w:rPr>
           <w:rFonts w:ascii="Segoe UI" w:eastAsia="Times New Roman" w:hAnsi="Segoe UI" w:cs="Segoe UI"/>
           <w:i/>
@@ -2278,7 +2277,17 @@
           <w:sz w:val="20"/>
           <w:szCs w:val="20"/>
         </w:rPr>
-        <w:t>src/appconfig.json.template</w:t>
+        <w:t>src/</w:t>
+      </w:r>
+      <w:r>
+        <w:rPr>
+          <w:rFonts w:ascii="Segoe UI" w:eastAsia="Times New Roman" w:hAnsi="Segoe UI" w:cs="Segoe UI"/>
+          <w:i/>
+          <w:color w:val="000000"/>
+          <w:sz w:val="20"/>
+          <w:szCs w:val="20"/>
+        </w:rPr>
+        <w:t>env.properties.sample</w:t>
       </w:r>
       <w:r>
         <w:rPr>
@@ -2297,7 +2306,7 @@
           <w:sz w:val="20"/>
           <w:szCs w:val="20"/>
         </w:rPr>
-        <w:t>appconfig.json</w:t>
+        <w:t>env.properties</w:t>
       </w:r>
     </w:p>
     <w:p>
@@ -2336,7 +2345,7 @@
         <w:tblStyle w:val="TableGrid"/>
         <w:tblW w:w="0" w:type="auto"/>
         <w:tblInd w:w="450" w:type="dxa"/>
-        <w:tblLook w:val="04A0"/>
+        <w:tblLook w:val="04A0" w:firstRow="1" w:lastRow="0" w:firstColumn="1" w:lastColumn="0" w:noHBand="0" w:noVBand="1"/>
       </w:tblPr>
       <w:tblGrid>
         <w:gridCol w:w="9126"/>
@@ -2356,1305 +2365,7 @@
                 <w:szCs w:val="18"/>
               </w:rPr>
             </w:pPr>
-            <w:r>
-              <w:rPr>
-                <w:color w:val="000000"/>
-                <w:sz w:val="18"/>
-                <w:szCs w:val="18"/>
-              </w:rPr>
-              <w:t>{</w:t>
-            </w:r>
-            <w:r>
-              <w:rPr>
-                <w:color w:val="000000"/>
-                <w:sz w:val="18"/>
-                <w:szCs w:val="18"/>
-              </w:rPr>
-              <w:br/>
-              <w:t xml:space="preserve">  </w:t>
-            </w:r>
-            <w:r>
-              <w:rPr>
-                <w:b/>
-                <w:bCs/>
-                <w:color w:val="660E7A"/>
-                <w:sz w:val="18"/>
-                <w:szCs w:val="18"/>
-              </w:rPr>
-              <w:t xml:space="preserve">"title" </w:t>
-            </w:r>
-            <w:r>
-              <w:rPr>
-                <w:color w:val="000000"/>
-                <w:sz w:val="18"/>
-                <w:szCs w:val="18"/>
-              </w:rPr>
-              <w:t xml:space="preserve">: </w:t>
-            </w:r>
-            <w:r>
-              <w:rPr>
-                <w:b/>
-                <w:bCs/>
-                <w:color w:val="008000"/>
-                <w:sz w:val="18"/>
-                <w:szCs w:val="18"/>
-              </w:rPr>
-              <w:t>"Currency Swap"</w:t>
-            </w:r>
-            <w:r>
-              <w:rPr>
-                <w:color w:val="000000"/>
-                <w:sz w:val="18"/>
-                <w:szCs w:val="18"/>
-              </w:rPr>
-              <w:t>,</w:t>
-            </w:r>
-            <w:r>
-              <w:rPr>
-                <w:color w:val="000000"/>
-                <w:sz w:val="18"/>
-                <w:szCs w:val="18"/>
-              </w:rPr>
-              <w:br/>
-              <w:t xml:space="preserve">  </w:t>
-            </w:r>
-            <w:r>
-              <w:rPr>
-                <w:b/>
-                <w:bCs/>
-                <w:color w:val="660E7A"/>
-                <w:sz w:val="18"/>
-                <w:szCs w:val="18"/>
-              </w:rPr>
-              <w:t>"redis"</w:t>
-            </w:r>
-            <w:r>
-              <w:rPr>
-                <w:color w:val="000000"/>
-                <w:sz w:val="18"/>
-                <w:szCs w:val="18"/>
-              </w:rPr>
-              <w:t>: {</w:t>
-            </w:r>
-            <w:r>
-              <w:rPr>
-                <w:color w:val="000000"/>
-                <w:sz w:val="18"/>
-                <w:szCs w:val="18"/>
-              </w:rPr>
-              <w:br/>
-              <w:t xml:space="preserve">      </w:t>
-            </w:r>
-            <w:r>
-              <w:rPr>
-                <w:b/>
-                <w:bCs/>
-                <w:color w:val="660E7A"/>
-                <w:sz w:val="18"/>
-                <w:szCs w:val="18"/>
-              </w:rPr>
-              <w:t xml:space="preserve">"host" </w:t>
-            </w:r>
-            <w:r>
-              <w:rPr>
-                <w:color w:val="000000"/>
-                <w:sz w:val="18"/>
-                <w:szCs w:val="18"/>
-              </w:rPr>
-              <w:t xml:space="preserve">: </w:t>
-            </w:r>
-            <w:r>
-              <w:rPr>
-                <w:b/>
-                <w:bCs/>
-                <w:color w:val="008000"/>
-                <w:sz w:val="18"/>
-                <w:szCs w:val="18"/>
-              </w:rPr>
-              <w:t>"localhost"</w:t>
-            </w:r>
-            <w:r>
-              <w:rPr>
-                <w:color w:val="000000"/>
-                <w:sz w:val="18"/>
-                <w:szCs w:val="18"/>
-              </w:rPr>
-              <w:t>,</w:t>
-            </w:r>
-            <w:r>
-              <w:rPr>
-                <w:color w:val="000000"/>
-                <w:sz w:val="18"/>
-                <w:szCs w:val="18"/>
-              </w:rPr>
-              <w:br/>
-              <w:t xml:space="preserve">      </w:t>
-            </w:r>
-            <w:r>
-              <w:rPr>
-                <w:b/>
-                <w:bCs/>
-                <w:color w:val="660E7A"/>
-                <w:sz w:val="18"/>
-                <w:szCs w:val="18"/>
-              </w:rPr>
-              <w:t xml:space="preserve">"port" </w:t>
-            </w:r>
-            <w:r>
-              <w:rPr>
-                <w:color w:val="000000"/>
-                <w:sz w:val="18"/>
-                <w:szCs w:val="18"/>
-              </w:rPr>
-              <w:t xml:space="preserve">: </w:t>
-            </w:r>
-            <w:r>
-              <w:rPr>
-                <w:color w:val="0000FF"/>
-                <w:sz w:val="18"/>
-                <w:szCs w:val="18"/>
-              </w:rPr>
-              <w:t>6379</w:t>
-            </w:r>
-            <w:r>
-              <w:rPr>
-                <w:color w:val="000000"/>
-                <w:sz w:val="18"/>
-                <w:szCs w:val="18"/>
-              </w:rPr>
-              <w:t>,</w:t>
-            </w:r>
-            <w:r>
-              <w:rPr>
-                <w:color w:val="000000"/>
-                <w:sz w:val="18"/>
-                <w:szCs w:val="18"/>
-              </w:rPr>
-              <w:br/>
-              <w:t xml:space="preserve">      </w:t>
-            </w:r>
-            <w:r>
-              <w:rPr>
-                <w:b/>
-                <w:bCs/>
-                <w:color w:val="660E7A"/>
-                <w:sz w:val="18"/>
-                <w:szCs w:val="18"/>
-              </w:rPr>
-              <w:t xml:space="preserve">"db"   </w:t>
-            </w:r>
-            <w:r>
-              <w:rPr>
-                <w:color w:val="000000"/>
-                <w:sz w:val="18"/>
-                <w:szCs w:val="18"/>
-              </w:rPr>
-              <w:t xml:space="preserve">: </w:t>
-            </w:r>
-            <w:r>
-              <w:rPr>
-                <w:color w:val="0000FF"/>
-                <w:sz w:val="18"/>
-                <w:szCs w:val="18"/>
-              </w:rPr>
-              <w:t>10</w:t>
-            </w:r>
-            <w:r>
-              <w:rPr>
-                <w:color w:val="000000"/>
-                <w:sz w:val="18"/>
-                <w:szCs w:val="18"/>
-              </w:rPr>
-              <w:t>,</w:t>
-            </w:r>
-            <w:r>
-              <w:rPr>
-                <w:color w:val="000000"/>
-                <w:sz w:val="18"/>
-                <w:szCs w:val="18"/>
-              </w:rPr>
-              <w:br/>
-              <w:t xml:space="preserve">      </w:t>
-            </w:r>
-            <w:r>
-              <w:rPr>
-                <w:b/>
-                <w:bCs/>
-                <w:color w:val="660E7A"/>
-                <w:sz w:val="18"/>
-                <w:szCs w:val="18"/>
-              </w:rPr>
-              <w:t xml:space="preserve">"ttl"  </w:t>
-            </w:r>
-            <w:r>
-              <w:rPr>
-                <w:color w:val="000000"/>
-                <w:sz w:val="18"/>
-                <w:szCs w:val="18"/>
-              </w:rPr>
-              <w:t xml:space="preserve">: </w:t>
-            </w:r>
-            <w:r>
-              <w:rPr>
-                <w:color w:val="0000FF"/>
-                <w:sz w:val="18"/>
-                <w:szCs w:val="18"/>
-              </w:rPr>
-              <w:t>3600</w:t>
-            </w:r>
-            <w:r>
-              <w:rPr>
-                <w:color w:val="000000"/>
-                <w:sz w:val="18"/>
-                <w:szCs w:val="18"/>
-              </w:rPr>
-              <w:t>,</w:t>
-            </w:r>
-            <w:r>
-              <w:rPr>
-                <w:color w:val="000000"/>
-                <w:sz w:val="18"/>
-                <w:szCs w:val="18"/>
-              </w:rPr>
-              <w:br/>
-              <w:t xml:space="preserve">      </w:t>
-            </w:r>
-            <w:r>
-              <w:rPr>
-                <w:b/>
-                <w:bCs/>
-                <w:color w:val="660E7A"/>
-                <w:sz w:val="18"/>
-                <w:szCs w:val="18"/>
-              </w:rPr>
-              <w:t>"disableTTL"</w:t>
-            </w:r>
-            <w:r>
-              <w:rPr>
-                <w:color w:val="000000"/>
-                <w:sz w:val="18"/>
-                <w:szCs w:val="18"/>
-              </w:rPr>
-              <w:t xml:space="preserve">: </w:t>
-            </w:r>
-            <w:r>
-              <w:rPr>
-                <w:b/>
-                <w:bCs/>
-                <w:color w:val="000080"/>
-                <w:sz w:val="18"/>
-                <w:szCs w:val="18"/>
-              </w:rPr>
-              <w:t>false</w:t>
-            </w:r>
-            <w:r>
-              <w:rPr>
-                <w:color w:val="000000"/>
-                <w:sz w:val="18"/>
-                <w:szCs w:val="18"/>
-              </w:rPr>
-              <w:t>,</w:t>
-            </w:r>
-            <w:r>
-              <w:rPr>
-                <w:color w:val="000000"/>
-                <w:sz w:val="18"/>
-                <w:szCs w:val="18"/>
-              </w:rPr>
-              <w:br/>
-              <w:t xml:space="preserve">      </w:t>
-            </w:r>
-            <w:r>
-              <w:rPr>
-                <w:b/>
-                <w:bCs/>
-                <w:color w:val="660E7A"/>
-                <w:sz w:val="18"/>
-                <w:szCs w:val="18"/>
-              </w:rPr>
-              <w:t xml:space="preserve">"prefix" </w:t>
-            </w:r>
-            <w:r>
-              <w:rPr>
-                <w:color w:val="000000"/>
-                <w:sz w:val="18"/>
-                <w:szCs w:val="18"/>
-              </w:rPr>
-              <w:t xml:space="preserve">: </w:t>
-            </w:r>
-            <w:r>
-              <w:rPr>
-                <w:b/>
-                <w:bCs/>
-                <w:color w:val="008000"/>
-                <w:sz w:val="18"/>
-                <w:szCs w:val="18"/>
-              </w:rPr>
-              <w:t>"cs_app:"</w:t>
-            </w:r>
-            <w:r>
-              <w:rPr>
-                <w:b/>
-                <w:bCs/>
-                <w:color w:val="008000"/>
-                <w:sz w:val="18"/>
-                <w:szCs w:val="18"/>
-              </w:rPr>
-              <w:br/>
-              <w:t xml:space="preserve">  </w:t>
-            </w:r>
-            <w:r>
-              <w:rPr>
-                <w:color w:val="000000"/>
-                <w:sz w:val="18"/>
-                <w:szCs w:val="18"/>
-              </w:rPr>
-              <w:t>},</w:t>
-            </w:r>
-            <w:r>
-              <w:rPr>
-                <w:color w:val="000000"/>
-                <w:sz w:val="18"/>
-                <w:szCs w:val="18"/>
-              </w:rPr>
-              <w:br/>
-              <w:t xml:space="preserve">  </w:t>
-            </w:r>
-            <w:r>
-              <w:rPr>
-                <w:b/>
-                <w:bCs/>
-                <w:color w:val="660E7A"/>
-                <w:sz w:val="18"/>
-                <w:szCs w:val="18"/>
-              </w:rPr>
-              <w:t xml:space="preserve">"smtp" </w:t>
-            </w:r>
-            <w:r>
-              <w:rPr>
-                <w:color w:val="000000"/>
-                <w:sz w:val="18"/>
-                <w:szCs w:val="18"/>
-              </w:rPr>
-              <w:t>: {</w:t>
-            </w:r>
-            <w:r>
-              <w:rPr>
-                <w:color w:val="000000"/>
-                <w:sz w:val="18"/>
-                <w:szCs w:val="18"/>
-              </w:rPr>
-              <w:br/>
-              <w:t xml:space="preserve">      </w:t>
-            </w:r>
-            <w:r>
-              <w:rPr>
-                <w:b/>
-                <w:bCs/>
-                <w:color w:val="660E7A"/>
-                <w:sz w:val="18"/>
-                <w:szCs w:val="18"/>
-              </w:rPr>
-              <w:t xml:space="preserve">"host" </w:t>
-            </w:r>
-            <w:r>
-              <w:rPr>
-                <w:color w:val="000000"/>
-                <w:sz w:val="18"/>
-                <w:szCs w:val="18"/>
-              </w:rPr>
-              <w:t xml:space="preserve">: </w:t>
-            </w:r>
-            <w:r>
-              <w:rPr>
-                <w:b/>
-                <w:bCs/>
-                <w:color w:val="008000"/>
-                <w:sz w:val="18"/>
-                <w:szCs w:val="18"/>
-              </w:rPr>
-              <w:t>"smtp.gmail.com"</w:t>
-            </w:r>
-            <w:r>
-              <w:rPr>
-                <w:color w:val="000000"/>
-                <w:sz w:val="18"/>
-                <w:szCs w:val="18"/>
-              </w:rPr>
-              <w:t>,</w:t>
-            </w:r>
-            <w:r>
-              <w:rPr>
-                <w:color w:val="000000"/>
-                <w:sz w:val="18"/>
-                <w:szCs w:val="18"/>
-              </w:rPr>
-              <w:br/>
-              <w:t xml:space="preserve">      </w:t>
-            </w:r>
-            <w:r>
-              <w:rPr>
-                <w:b/>
-                <w:bCs/>
-                <w:color w:val="660E7A"/>
-                <w:sz w:val="18"/>
-                <w:szCs w:val="18"/>
-              </w:rPr>
-              <w:t>"port"</w:t>
-            </w:r>
-            <w:r>
-              <w:rPr>
-                <w:color w:val="000000"/>
-                <w:sz w:val="18"/>
-                <w:szCs w:val="18"/>
-              </w:rPr>
-              <w:t xml:space="preserve">: </w:t>
-            </w:r>
-            <w:r>
-              <w:rPr>
-                <w:color w:val="0000FF"/>
-                <w:sz w:val="18"/>
-                <w:szCs w:val="18"/>
-              </w:rPr>
-              <w:t>587</w:t>
-            </w:r>
-            <w:r>
-              <w:rPr>
-                <w:color w:val="000000"/>
-                <w:sz w:val="18"/>
-                <w:szCs w:val="18"/>
-              </w:rPr>
-              <w:t>,</w:t>
-            </w:r>
-            <w:r>
-              <w:rPr>
-                <w:color w:val="000000"/>
-                <w:sz w:val="18"/>
-                <w:szCs w:val="18"/>
-              </w:rPr>
-              <w:br/>
-              <w:t xml:space="preserve">      </w:t>
-            </w:r>
-            <w:r>
-              <w:rPr>
-                <w:b/>
-                <w:bCs/>
-                <w:color w:val="660E7A"/>
-                <w:sz w:val="18"/>
-                <w:szCs w:val="18"/>
-              </w:rPr>
-              <w:t xml:space="preserve">"secure" </w:t>
-            </w:r>
-            <w:r>
-              <w:rPr>
-                <w:color w:val="000000"/>
-                <w:sz w:val="18"/>
-                <w:szCs w:val="18"/>
-              </w:rPr>
-              <w:t xml:space="preserve">: </w:t>
-            </w:r>
-            <w:r>
-              <w:rPr>
-                <w:b/>
-                <w:bCs/>
-                <w:color w:val="000080"/>
-                <w:sz w:val="18"/>
-                <w:szCs w:val="18"/>
-              </w:rPr>
-              <w:t>true</w:t>
-            </w:r>
-            <w:r>
-              <w:rPr>
-                <w:color w:val="000000"/>
-                <w:sz w:val="18"/>
-                <w:szCs w:val="18"/>
-              </w:rPr>
-              <w:t>,</w:t>
-            </w:r>
-            <w:r>
-              <w:rPr>
-                <w:color w:val="000000"/>
-                <w:sz w:val="18"/>
-                <w:szCs w:val="18"/>
-              </w:rPr>
-              <w:br/>
-              <w:t xml:space="preserve">      </w:t>
-            </w:r>
-            <w:r>
-              <w:rPr>
-                <w:b/>
-                <w:bCs/>
-                <w:color w:val="660E7A"/>
-                <w:sz w:val="18"/>
-                <w:szCs w:val="18"/>
-              </w:rPr>
-              <w:t xml:space="preserve">"auth" </w:t>
-            </w:r>
-            <w:r>
-              <w:rPr>
-                <w:color w:val="000000"/>
-                <w:sz w:val="18"/>
-                <w:szCs w:val="18"/>
-              </w:rPr>
-              <w:t>: {</w:t>
-            </w:r>
-            <w:r>
-              <w:rPr>
-                <w:color w:val="000000"/>
-                <w:sz w:val="18"/>
-                <w:szCs w:val="18"/>
-              </w:rPr>
-              <w:br/>
-              <w:t xml:space="preserve">        </w:t>
-            </w:r>
-            <w:r>
-              <w:rPr>
-                <w:b/>
-                <w:bCs/>
-                <w:color w:val="660E7A"/>
-                <w:sz w:val="18"/>
-                <w:szCs w:val="18"/>
-              </w:rPr>
-              <w:t>"user"</w:t>
-            </w:r>
-            <w:r>
-              <w:rPr>
-                <w:color w:val="000000"/>
-                <w:sz w:val="18"/>
-                <w:szCs w:val="18"/>
-              </w:rPr>
-              <w:t xml:space="preserve">: </w:t>
-            </w:r>
-            <w:r>
-              <w:rPr>
-                <w:b/>
-                <w:bCs/>
-                <w:color w:val="008000"/>
-                <w:sz w:val="18"/>
-                <w:szCs w:val="18"/>
-              </w:rPr>
-              <w:t>"devcurrencyswap@gmail.com"</w:t>
-            </w:r>
-            <w:r>
-              <w:rPr>
-                <w:color w:val="000000"/>
-                <w:sz w:val="18"/>
-                <w:szCs w:val="18"/>
-              </w:rPr>
-              <w:t>,</w:t>
-            </w:r>
-            <w:r>
-              <w:rPr>
-                <w:color w:val="000000"/>
-                <w:sz w:val="18"/>
-                <w:szCs w:val="18"/>
-              </w:rPr>
-              <w:br/>
-              <w:t xml:space="preserve">        </w:t>
-            </w:r>
-            <w:r>
-              <w:rPr>
-                <w:b/>
-                <w:bCs/>
-                <w:color w:val="660E7A"/>
-                <w:sz w:val="18"/>
-                <w:szCs w:val="18"/>
-              </w:rPr>
-              <w:t>"pass"</w:t>
-            </w:r>
-            <w:r>
-              <w:rPr>
-                <w:color w:val="000000"/>
-                <w:sz w:val="18"/>
-                <w:szCs w:val="18"/>
-              </w:rPr>
-              <w:t xml:space="preserve">: </w:t>
-            </w:r>
-            <w:r>
-              <w:rPr>
-                <w:b/>
-                <w:bCs/>
-                <w:color w:val="008000"/>
-                <w:sz w:val="18"/>
-                <w:szCs w:val="18"/>
-              </w:rPr>
-              <w:t>"CurrencySwap123"</w:t>
-            </w:r>
-            <w:r>
-              <w:rPr>
-                <w:b/>
-                <w:bCs/>
-                <w:color w:val="008000"/>
-                <w:sz w:val="18"/>
-                <w:szCs w:val="18"/>
-              </w:rPr>
-              <w:br/>
-              <w:t xml:space="preserve">      </w:t>
-            </w:r>
-            <w:r>
-              <w:rPr>
-                <w:color w:val="000000"/>
-                <w:sz w:val="18"/>
-                <w:szCs w:val="18"/>
-              </w:rPr>
-              <w:t>}</w:t>
-            </w:r>
-            <w:r>
-              <w:rPr>
-                <w:color w:val="000000"/>
-                <w:sz w:val="18"/>
-                <w:szCs w:val="18"/>
-              </w:rPr>
-              <w:br/>
-              <w:t xml:space="preserve">  },</w:t>
-            </w:r>
-            <w:r>
-              <w:rPr>
-                <w:color w:val="000000"/>
-                <w:sz w:val="18"/>
-                <w:szCs w:val="18"/>
-              </w:rPr>
-              <w:br/>
-              <w:t xml:space="preserve">  </w:t>
-            </w:r>
-            <w:r>
-              <w:rPr>
-                <w:b/>
-                <w:bCs/>
-                <w:color w:val="660E7A"/>
-                <w:sz w:val="18"/>
-                <w:szCs w:val="18"/>
-              </w:rPr>
-              <w:t>"mailSender"</w:t>
-            </w:r>
-            <w:r>
-              <w:rPr>
-                <w:color w:val="000000"/>
-                <w:sz w:val="18"/>
-                <w:szCs w:val="18"/>
-              </w:rPr>
-              <w:t>: {</w:t>
-            </w:r>
-            <w:r>
-              <w:rPr>
-                <w:color w:val="000000"/>
-                <w:sz w:val="18"/>
-                <w:szCs w:val="18"/>
-              </w:rPr>
-              <w:br/>
-              <w:t xml:space="preserve">    </w:t>
-            </w:r>
-            <w:r>
-              <w:rPr>
-                <w:b/>
-                <w:bCs/>
-                <w:color w:val="660E7A"/>
-                <w:sz w:val="18"/>
-                <w:szCs w:val="18"/>
-              </w:rPr>
-              <w:t>"sender"</w:t>
-            </w:r>
-            <w:r>
-              <w:rPr>
-                <w:color w:val="000000"/>
-                <w:sz w:val="18"/>
-                <w:szCs w:val="18"/>
-              </w:rPr>
-              <w:t xml:space="preserve">: </w:t>
-            </w:r>
-            <w:r>
-              <w:rPr>
-                <w:b/>
-                <w:bCs/>
-                <w:color w:val="008000"/>
-                <w:sz w:val="18"/>
-                <w:szCs w:val="18"/>
-              </w:rPr>
-              <w:t>"devcurrencyswap@gmail.com"</w:t>
-            </w:r>
-            <w:r>
-              <w:rPr>
-                <w:color w:val="000000"/>
-                <w:sz w:val="18"/>
-                <w:szCs w:val="18"/>
-              </w:rPr>
-              <w:t>,</w:t>
-            </w:r>
-            <w:r>
-              <w:rPr>
-                <w:color w:val="000000"/>
-                <w:sz w:val="18"/>
-                <w:szCs w:val="18"/>
-              </w:rPr>
-              <w:br/>
-              <w:t xml:space="preserve">    </w:t>
-            </w:r>
-            <w:r>
-              <w:rPr>
-                <w:b/>
-                <w:bCs/>
-                <w:color w:val="660E7A"/>
-                <w:sz w:val="18"/>
-                <w:szCs w:val="18"/>
-              </w:rPr>
-              <w:t>"subject"</w:t>
-            </w:r>
-            <w:r>
-              <w:rPr>
-                <w:color w:val="000000"/>
-                <w:sz w:val="18"/>
-                <w:szCs w:val="18"/>
-              </w:rPr>
-              <w:t xml:space="preserve">: </w:t>
-            </w:r>
-            <w:r>
-              <w:rPr>
-                <w:b/>
-                <w:bCs/>
-                <w:color w:val="008000"/>
-                <w:sz w:val="18"/>
-                <w:szCs w:val="18"/>
-              </w:rPr>
-              <w:t>"[Currency Swap] Your password has been reset"</w:t>
-            </w:r>
-            <w:r>
-              <w:rPr>
-                <w:b/>
-                <w:bCs/>
-                <w:color w:val="008000"/>
-                <w:sz w:val="18"/>
-                <w:szCs w:val="18"/>
-              </w:rPr>
-              <w:br/>
-              <w:t xml:space="preserve">  </w:t>
-            </w:r>
-            <w:r>
-              <w:rPr>
-                <w:color w:val="000000"/>
-                <w:sz w:val="18"/>
-                <w:szCs w:val="18"/>
-              </w:rPr>
-              <w:t>},</w:t>
-            </w:r>
-            <w:r>
-              <w:rPr>
-                <w:color w:val="000000"/>
-                <w:sz w:val="18"/>
-                <w:szCs w:val="18"/>
-              </w:rPr>
-              <w:br/>
-              <w:t xml:space="preserve">  </w:t>
-            </w:r>
-            <w:r>
-              <w:rPr>
-                <w:b/>
-                <w:bCs/>
-                <w:color w:val="660E7A"/>
-                <w:sz w:val="18"/>
-                <w:szCs w:val="18"/>
-              </w:rPr>
-              <w:t xml:space="preserve">"paging" </w:t>
-            </w:r>
-            <w:r>
-              <w:rPr>
-                <w:color w:val="000000"/>
-                <w:sz w:val="18"/>
-                <w:szCs w:val="18"/>
-              </w:rPr>
-              <w:t>: {</w:t>
-            </w:r>
-            <w:r>
-              <w:rPr>
-                <w:color w:val="000000"/>
-                <w:sz w:val="18"/>
-                <w:szCs w:val="18"/>
-              </w:rPr>
-              <w:br/>
-              <w:t xml:space="preserve">      </w:t>
-            </w:r>
-            <w:r>
-              <w:rPr>
-                <w:b/>
-                <w:bCs/>
-                <w:color w:val="660E7A"/>
-                <w:sz w:val="18"/>
-                <w:szCs w:val="18"/>
-              </w:rPr>
-              <w:t>"activityLogs"</w:t>
-            </w:r>
-            <w:r>
-              <w:rPr>
-                <w:color w:val="000000"/>
-                <w:sz w:val="18"/>
-                <w:szCs w:val="18"/>
-              </w:rPr>
-              <w:t xml:space="preserve">: </w:t>
-            </w:r>
-            <w:r>
-              <w:rPr>
-                <w:color w:val="0000FF"/>
-                <w:sz w:val="18"/>
-                <w:szCs w:val="18"/>
-              </w:rPr>
-              <w:t>4</w:t>
-            </w:r>
-            <w:r>
-              <w:rPr>
-                <w:color w:val="0000FF"/>
-                <w:sz w:val="18"/>
-                <w:szCs w:val="18"/>
-              </w:rPr>
-              <w:br/>
-              <w:t xml:space="preserve">  </w:t>
-            </w:r>
-            <w:r>
-              <w:rPr>
-                <w:color w:val="000000"/>
-                <w:sz w:val="18"/>
-                <w:szCs w:val="18"/>
-              </w:rPr>
-              <w:t>},</w:t>
-            </w:r>
-            <w:r>
-              <w:rPr>
-                <w:color w:val="000000"/>
-                <w:sz w:val="18"/>
-                <w:szCs w:val="18"/>
-              </w:rPr>
-              <w:br/>
-              <w:t xml:space="preserve">  </w:t>
-            </w:r>
-            <w:r>
-              <w:rPr>
-                <w:b/>
-                <w:bCs/>
-                <w:color w:val="660E7A"/>
-                <w:sz w:val="18"/>
-                <w:szCs w:val="18"/>
-              </w:rPr>
-              <w:t xml:space="preserve">"dateFormat" </w:t>
-            </w:r>
-            <w:r>
-              <w:rPr>
-                <w:color w:val="000000"/>
-                <w:sz w:val="18"/>
-                <w:szCs w:val="18"/>
-              </w:rPr>
-              <w:t>: {</w:t>
-            </w:r>
-            <w:r>
-              <w:rPr>
-                <w:color w:val="000000"/>
-                <w:sz w:val="18"/>
-                <w:szCs w:val="18"/>
-              </w:rPr>
-              <w:br/>
-              <w:t xml:space="preserve">      </w:t>
-            </w:r>
-            <w:r>
-              <w:rPr>
-                <w:b/>
-                <w:bCs/>
-                <w:color w:val="660E7A"/>
-                <w:sz w:val="18"/>
-                <w:szCs w:val="18"/>
-              </w:rPr>
-              <w:t>"datetime"</w:t>
-            </w:r>
-            <w:r>
-              <w:rPr>
-                <w:color w:val="000000"/>
-                <w:sz w:val="18"/>
-                <w:szCs w:val="18"/>
-              </w:rPr>
-              <w:t xml:space="preserve">: </w:t>
-            </w:r>
-            <w:r>
-              <w:rPr>
-                <w:b/>
-                <w:bCs/>
-                <w:color w:val="008000"/>
-                <w:sz w:val="18"/>
-                <w:szCs w:val="18"/>
-              </w:rPr>
-              <w:t>"dd-mm-yy HH:MM"</w:t>
-            </w:r>
-            <w:r>
-              <w:rPr>
-                <w:color w:val="000000"/>
-                <w:sz w:val="18"/>
-                <w:szCs w:val="18"/>
-              </w:rPr>
-              <w:t>,</w:t>
-            </w:r>
-            <w:r>
-              <w:rPr>
-                <w:color w:val="000000"/>
-                <w:sz w:val="18"/>
-                <w:szCs w:val="18"/>
-              </w:rPr>
-              <w:br/>
-              <w:t xml:space="preserve">      </w:t>
-            </w:r>
-            <w:r>
-              <w:rPr>
-                <w:b/>
-                <w:bCs/>
-                <w:color w:val="660E7A"/>
-                <w:sz w:val="18"/>
-                <w:szCs w:val="18"/>
-              </w:rPr>
-              <w:t>"date"</w:t>
-            </w:r>
-            <w:r>
-              <w:rPr>
-                <w:color w:val="000000"/>
-                <w:sz w:val="18"/>
-                <w:szCs w:val="18"/>
-              </w:rPr>
-              <w:t xml:space="preserve">: </w:t>
-            </w:r>
-            <w:r>
-              <w:rPr>
-                <w:b/>
-                <w:bCs/>
-                <w:color w:val="008000"/>
-                <w:sz w:val="18"/>
-                <w:szCs w:val="18"/>
-              </w:rPr>
-              <w:t>"mmm dd,yyyy"</w:t>
-            </w:r>
-            <w:r>
-              <w:rPr>
-                <w:color w:val="000000"/>
-                <w:sz w:val="18"/>
-                <w:szCs w:val="18"/>
-              </w:rPr>
-              <w:t>,</w:t>
-            </w:r>
-            <w:r>
-              <w:rPr>
-                <w:color w:val="000000"/>
-                <w:sz w:val="18"/>
-                <w:szCs w:val="18"/>
-              </w:rPr>
-              <w:br/>
-              <w:t xml:space="preserve">      </w:t>
-            </w:r>
-            <w:r>
-              <w:rPr>
-                <w:b/>
-                <w:bCs/>
-                <w:color w:val="660E7A"/>
-                <w:sz w:val="18"/>
-                <w:szCs w:val="18"/>
-              </w:rPr>
-              <w:t>"time"</w:t>
-            </w:r>
-            <w:r>
-              <w:rPr>
-                <w:color w:val="000000"/>
-                <w:sz w:val="18"/>
-                <w:szCs w:val="18"/>
-              </w:rPr>
-              <w:t xml:space="preserve">: </w:t>
-            </w:r>
-            <w:r>
-              <w:rPr>
-                <w:b/>
-                <w:bCs/>
-                <w:color w:val="008000"/>
-                <w:sz w:val="18"/>
-                <w:szCs w:val="18"/>
-              </w:rPr>
-              <w:t>"HH:MM:ss"</w:t>
-            </w:r>
-            <w:r>
-              <w:rPr>
-                <w:b/>
-                <w:bCs/>
-                <w:color w:val="008000"/>
-                <w:sz w:val="18"/>
-                <w:szCs w:val="18"/>
-              </w:rPr>
-              <w:br/>
-              <w:t xml:space="preserve">  </w:t>
-            </w:r>
-            <w:r>
-              <w:rPr>
-                <w:color w:val="000000"/>
-                <w:sz w:val="18"/>
-                <w:szCs w:val="18"/>
-              </w:rPr>
-              <w:t>},</w:t>
-            </w:r>
-            <w:r>
-              <w:rPr>
-                <w:color w:val="000000"/>
-                <w:sz w:val="18"/>
-                <w:szCs w:val="18"/>
-              </w:rPr>
-              <w:br/>
-              <w:t xml:space="preserve">  </w:t>
-            </w:r>
-            <w:r>
-              <w:rPr>
-                <w:b/>
-                <w:bCs/>
-                <w:color w:val="660E7A"/>
-                <w:sz w:val="18"/>
-                <w:szCs w:val="18"/>
-              </w:rPr>
-              <w:t>"media"</w:t>
-            </w:r>
-            <w:r>
-              <w:rPr>
-                <w:color w:val="000000"/>
-                <w:sz w:val="18"/>
-                <w:szCs w:val="18"/>
-              </w:rPr>
-              <w:t>: {</w:t>
-            </w:r>
-            <w:r>
-              <w:rPr>
-                <w:color w:val="000000"/>
-                <w:sz w:val="18"/>
-                <w:szCs w:val="18"/>
-              </w:rPr>
-              <w:br/>
-              <w:t xml:space="preserve">  },</w:t>
-            </w:r>
-            <w:r>
-              <w:rPr>
-                <w:color w:val="000000"/>
-                <w:sz w:val="18"/>
-                <w:szCs w:val="18"/>
-              </w:rPr>
-              <w:br/>
-              <w:t xml:space="preserve">  </w:t>
-            </w:r>
-            <w:r>
-              <w:rPr>
-                <w:b/>
-                <w:bCs/>
-                <w:color w:val="660E7A"/>
-                <w:sz w:val="18"/>
-                <w:szCs w:val="18"/>
-              </w:rPr>
-              <w:t xml:space="preserve">"logs" </w:t>
-            </w:r>
-            <w:r>
-              <w:rPr>
-                <w:color w:val="000000"/>
-                <w:sz w:val="18"/>
-                <w:szCs w:val="18"/>
-              </w:rPr>
-              <w:t xml:space="preserve">: </w:t>
-            </w:r>
-            <w:r>
-              <w:rPr>
-                <w:b/>
-                <w:bCs/>
-                <w:color w:val="008000"/>
-                <w:sz w:val="18"/>
-                <w:szCs w:val="18"/>
-              </w:rPr>
-              <w:t>"</w:t>
-            </w:r>
-            <w:r>
-              <w:rPr>
-                <w:b/>
-                <w:bCs/>
-                <w:color w:val="008000"/>
-                <w:sz w:val="18"/>
-                <w:szCs w:val="18"/>
-              </w:rPr>
-              <w:t>/home</w:t>
-            </w:r>
-            <w:r>
-              <w:rPr>
-                <w:b/>
-                <w:bCs/>
-                <w:color w:val="008000"/>
-                <w:sz w:val="18"/>
-                <w:szCs w:val="18"/>
-              </w:rPr>
-              <w:t>/</w:t>
-            </w:r>
-            <w:r>
-              <w:rPr>
-                <w:b/>
-                <w:bCs/>
-                <w:color w:val="008000"/>
-                <w:sz w:val="18"/>
-                <w:szCs w:val="18"/>
-              </w:rPr>
-              <w:t>ubuntu</w:t>
-            </w:r>
-            <w:r>
-              <w:rPr>
-                <w:b/>
-                <w:bCs/>
-                <w:color w:val="008000"/>
-                <w:sz w:val="18"/>
-                <w:szCs w:val="18"/>
-              </w:rPr>
-              <w:t>/logs"</w:t>
-            </w:r>
-            <w:r>
-              <w:rPr>
-                <w:color w:val="000000"/>
-                <w:sz w:val="18"/>
-                <w:szCs w:val="18"/>
-              </w:rPr>
-              <w:t>,</w:t>
-            </w:r>
-            <w:r>
-              <w:rPr>
-                <w:color w:val="000000"/>
-                <w:sz w:val="18"/>
-                <w:szCs w:val="18"/>
-              </w:rPr>
-              <w:br/>
-              <w:t xml:space="preserve">  </w:t>
-            </w:r>
-            <w:r>
-              <w:rPr>
-                <w:b/>
-                <w:bCs/>
-                <w:color w:val="660E7A"/>
-                <w:sz w:val="18"/>
-                <w:szCs w:val="18"/>
-              </w:rPr>
-              <w:t xml:space="preserve">"tokenExpired" </w:t>
-            </w:r>
-            <w:r>
-              <w:rPr>
-                <w:color w:val="000000"/>
-                <w:sz w:val="18"/>
-                <w:szCs w:val="18"/>
-              </w:rPr>
-              <w:t xml:space="preserve">: </w:t>
-            </w:r>
-            <w:r>
-              <w:rPr>
-                <w:b/>
-                <w:bCs/>
-                <w:color w:val="008000"/>
-                <w:sz w:val="18"/>
-                <w:szCs w:val="18"/>
-              </w:rPr>
-              <w:t>"7 d"</w:t>
-            </w:r>
-            <w:r>
-              <w:rPr>
-                <w:b/>
-                <w:bCs/>
-                <w:color w:val="008000"/>
-                <w:sz w:val="18"/>
-                <w:szCs w:val="18"/>
-              </w:rPr>
-              <w:br/>
-            </w:r>
-            <w:r>
-              <w:rPr>
-                <w:color w:val="000000"/>
-                <w:sz w:val="18"/>
-                <w:szCs w:val="18"/>
-              </w:rPr>
-              <w:t>}</w:t>
-            </w:r>
           </w:p>
-          <w:p>
-            <w:pPr>
-              <w:spacing w:line="384" w:lineRule="atLeast"/>
-              <w:rPr>
-                <w:rFonts w:ascii="Segoe UI" w:eastAsia="Times New Roman" w:hAnsi="Segoe UI" w:cs="Segoe UI"/>
-                <w:color w:val="000000"/>
-                <w:sz w:val="20"/>
-                <w:szCs w:val="20"/>
-              </w:rPr>
-            </w:pPr>
-          </w:p>
-        </w:tc>
-      </w:tr>
-    </w:tbl>
-    <w:p>
-      <w:pPr>
-        <w:shd w:val="clear" w:color="auto" w:fill="FFFFFF"/>
-        <w:spacing w:after="0" w:line="384" w:lineRule="atLeast"/>
-        <w:ind w:left="450"/>
-        <w:rPr>
-          <w:rFonts w:ascii="Segoe UI" w:eastAsia="Times New Roman" w:hAnsi="Segoe UI" w:cs="Segoe UI"/>
-          <w:color w:val="000000"/>
-          <w:sz w:val="20"/>
-          <w:szCs w:val="20"/>
-        </w:rPr>
-      </w:pPr>
-    </w:p>
-    <w:p>
-      <w:pPr>
-        <w:numPr>
-          <w:ilvl w:val="0"/>
-          <w:numId w:val="17"/>
-        </w:numPr>
-        <w:shd w:val="clear" w:color="auto" w:fill="FFFFFF"/>
-        <w:spacing w:after="0" w:line="384" w:lineRule="atLeast"/>
-        <w:ind w:left="450"/>
-        <w:rPr>
-          <w:rFonts w:ascii="Segoe UI" w:eastAsia="Times New Roman" w:hAnsi="Segoe UI" w:cs="Segoe UI"/>
-          <w:color w:val="000000"/>
-          <w:sz w:val="20"/>
-          <w:szCs w:val="20"/>
-        </w:rPr>
-      </w:pPr>
-      <w:r>
-        <w:rPr>
-          <w:rFonts w:ascii="Segoe UI" w:eastAsia="Times New Roman" w:hAnsi="Segoe UI" w:cs="Segoe UI"/>
-          <w:color w:val="000000"/>
-          <w:sz w:val="20"/>
-          <w:szCs w:val="20"/>
-        </w:rPr>
-        <w:t>Duplicate src/server/datasource.json.template and rename to datasource.json</w:t>
-      </w:r>
-    </w:p>
-    <w:p>
-      <w:pPr>
-        <w:shd w:val="clear" w:color="auto" w:fill="FFFFFF"/>
-        <w:spacing w:after="0" w:line="384" w:lineRule="atLeast"/>
-        <w:ind w:left="450"/>
-        <w:rPr>
-          <w:rFonts w:ascii="Segoe UI" w:eastAsia="Times New Roman" w:hAnsi="Segoe UI" w:cs="Segoe UI"/>
-          <w:color w:val="000000"/>
-          <w:sz w:val="20"/>
-          <w:szCs w:val="20"/>
-        </w:rPr>
-      </w:pPr>
-      <w:r>
-        <w:rPr>
-          <w:rFonts w:ascii="Segoe UI" w:eastAsia="Times New Roman" w:hAnsi="Segoe UI" w:cs="Segoe UI"/>
-          <w:color w:val="000000"/>
-          <w:sz w:val="20"/>
-          <w:szCs w:val="20"/>
-        </w:rPr>
-        <w:t>Example:</w:t>
-      </w:r>
-    </w:p>
-    <w:tbl>
-      <w:tblPr>
-        <w:tblStyle w:val="TableGrid"/>
-        <w:tblW w:w="0" w:type="auto"/>
-        <w:tblInd w:w="450" w:type="dxa"/>
-        <w:tblLook w:val="04A0"/>
-      </w:tblPr>
-      <w:tblGrid>
-        <w:gridCol w:w="9126"/>
-      </w:tblGrid>
-      <w:tr>
-        <w:tc>
-          <w:tcPr>
-            <w:tcW w:w="9576" w:type="dxa"/>
-          </w:tcPr>
           <w:p>
             <w:pPr>
               <w:pStyle w:val="HTMLPreformatted"/>
@@ -3671,7 +2382,162 @@
                 <w:sz w:val="18"/>
                 <w:szCs w:val="18"/>
               </w:rPr>
-              <w:t>{</w:t>
+              <w:t>ENABLE_DEBUG=false</w:t>
+            </w:r>
+          </w:p>
+          <w:p>
+            <w:pPr>
+              <w:pStyle w:val="HTMLPreformatted"/>
+              <w:shd w:val="clear" w:color="auto" w:fill="FFFFFF"/>
+              <w:rPr>
+                <w:color w:val="000000"/>
+                <w:sz w:val="18"/>
+                <w:szCs w:val="18"/>
+              </w:rPr>
+            </w:pPr>
+            <w:r>
+              <w:rPr>
+                <w:color w:val="000000"/>
+                <w:sz w:val="18"/>
+                <w:szCs w:val="18"/>
+              </w:rPr>
+              <w:t>ENABLE_LOG4J=true</w:t>
+            </w:r>
+          </w:p>
+          <w:p>
+            <w:pPr>
+              <w:pStyle w:val="HTMLPreformatted"/>
+              <w:shd w:val="clear" w:color="auto" w:fill="FFFFFF"/>
+              <w:rPr>
+                <w:color w:val="000000"/>
+                <w:sz w:val="18"/>
+                <w:szCs w:val="18"/>
+              </w:rPr>
+            </w:pPr>
+            <w:r>
+              <w:rPr>
+                <w:color w:val="000000"/>
+                <w:sz w:val="18"/>
+                <w:szCs w:val="18"/>
+              </w:rPr>
+              <w:t>LOG_LEVEL=INFO</w:t>
+            </w:r>
+          </w:p>
+          <w:p>
+            <w:pPr>
+              <w:pStyle w:val="HTMLPreformatted"/>
+              <w:shd w:val="clear" w:color="auto" w:fill="FFFFFF"/>
+              <w:rPr>
+                <w:color w:val="000000"/>
+                <w:sz w:val="18"/>
+                <w:szCs w:val="18"/>
+              </w:rPr>
+            </w:pPr>
+          </w:p>
+          <w:p>
+            <w:pPr>
+              <w:pStyle w:val="HTMLPreformatted"/>
+              <w:shd w:val="clear" w:color="auto" w:fill="FFFFFF"/>
+              <w:rPr>
+                <w:color w:val="000000"/>
+                <w:sz w:val="18"/>
+                <w:szCs w:val="18"/>
+              </w:rPr>
+            </w:pPr>
+            <w:r>
+              <w:rPr>
+                <w:color w:val="000000"/>
+                <w:sz w:val="18"/>
+                <w:szCs w:val="18"/>
+              </w:rPr>
+              <w:t>APP_NAME="Currency Swap"</w:t>
+            </w:r>
+          </w:p>
+          <w:p>
+            <w:pPr>
+              <w:pStyle w:val="HTMLPreformatted"/>
+              <w:shd w:val="clear" w:color="auto" w:fill="FFFFFF"/>
+              <w:rPr>
+                <w:color w:val="000000"/>
+                <w:sz w:val="18"/>
+                <w:szCs w:val="18"/>
+              </w:rPr>
+            </w:pPr>
+          </w:p>
+          <w:p>
+            <w:pPr>
+              <w:pStyle w:val="HTMLPreformatted"/>
+              <w:shd w:val="clear" w:color="auto" w:fill="FFFFFF"/>
+              <w:rPr>
+                <w:color w:val="000000"/>
+                <w:sz w:val="18"/>
+                <w:szCs w:val="18"/>
+              </w:rPr>
+            </w:pPr>
+            <w:r>
+              <w:rPr>
+                <w:color w:val="000000"/>
+                <w:sz w:val="18"/>
+                <w:szCs w:val="18"/>
+              </w:rPr>
+              <w:t>REDIS_HOST=localhost</w:t>
+            </w:r>
+          </w:p>
+          <w:p>
+            <w:pPr>
+              <w:pStyle w:val="HTMLPreformatted"/>
+              <w:shd w:val="clear" w:color="auto" w:fill="FFFFFF"/>
+              <w:rPr>
+                <w:color w:val="000000"/>
+                <w:sz w:val="18"/>
+                <w:szCs w:val="18"/>
+              </w:rPr>
+            </w:pPr>
+            <w:r>
+              <w:rPr>
+                <w:color w:val="000000"/>
+                <w:sz w:val="18"/>
+                <w:szCs w:val="18"/>
+              </w:rPr>
+              <w:t>REDIS_PORT=6379</w:t>
+            </w:r>
+          </w:p>
+          <w:p>
+            <w:pPr>
+              <w:pStyle w:val="HTMLPreformatted"/>
+              <w:shd w:val="clear" w:color="auto" w:fill="FFFFFF"/>
+              <w:rPr>
+                <w:color w:val="000000"/>
+                <w:sz w:val="18"/>
+                <w:szCs w:val="18"/>
+              </w:rPr>
+            </w:pPr>
+            <w:r>
+              <w:rPr>
+                <w:color w:val="000000"/>
+                <w:sz w:val="18"/>
+                <w:szCs w:val="18"/>
+              </w:rPr>
+              <w:t>REDIS_DB=10</w:t>
+            </w:r>
+          </w:p>
+          <w:p>
+            <w:pPr>
+              <w:pStyle w:val="HTMLPreformatted"/>
+              <w:shd w:val="clear" w:color="auto" w:fill="FFFFFF"/>
+              <w:rPr>
+                <w:color w:val="000000"/>
+                <w:sz w:val="18"/>
+                <w:szCs w:val="18"/>
+              </w:rPr>
+            </w:pPr>
+            <w:r>
+              <w:rPr>
+                <w:color w:val="000000"/>
+                <w:sz w:val="18"/>
+                <w:szCs w:val="18"/>
+              </w:rPr>
+              <w:t>REDIS_PASSWORD="</w:t>
             </w:r>
             <w:r>
               <w:rPr>
@@ -3679,18 +2545,7 @@
                 <w:sz w:val="18"/>
                 <w:szCs w:val="18"/>
               </w:rPr>
-              <w:br/>
-              <w:t xml:space="preserve">  </w:t>
-            </w:r>
-            <w:r>
-              <w:rPr>
-                <w:b/>
-                <w:bCs/>
-                <w:color w:val="660E7A"/>
-                <w:sz w:val="18"/>
-                <w:szCs w:val="18"/>
-              </w:rPr>
-              <w:t>"NodeJSApp"</w:t>
+              <w:t>your.redis.password</w:t>
             </w:r>
             <w:r>
               <w:rPr>
@@ -3698,7 +2553,170 @@
                 <w:sz w:val="18"/>
                 <w:szCs w:val="18"/>
               </w:rPr>
-              <w:t>: {</w:t>
+              <w:t>"</w:t>
+            </w:r>
+          </w:p>
+          <w:p>
+            <w:pPr>
+              <w:pStyle w:val="HTMLPreformatted"/>
+              <w:shd w:val="clear" w:color="auto" w:fill="FFFFFF"/>
+              <w:rPr>
+                <w:color w:val="000000"/>
+                <w:sz w:val="18"/>
+                <w:szCs w:val="18"/>
+              </w:rPr>
+            </w:pPr>
+            <w:r>
+              <w:rPr>
+                <w:color w:val="000000"/>
+                <w:sz w:val="18"/>
+                <w:szCs w:val="18"/>
+              </w:rPr>
+              <w:t>REDIS_PREFIX="currencysess:"</w:t>
+            </w:r>
+          </w:p>
+          <w:p>
+            <w:pPr>
+              <w:pStyle w:val="HTMLPreformatted"/>
+              <w:shd w:val="clear" w:color="auto" w:fill="FFFFFF"/>
+              <w:rPr>
+                <w:color w:val="000000"/>
+                <w:sz w:val="18"/>
+                <w:szCs w:val="18"/>
+              </w:rPr>
+            </w:pPr>
+            <w:r>
+              <w:rPr>
+                <w:color w:val="000000"/>
+                <w:sz w:val="18"/>
+                <w:szCs w:val="18"/>
+              </w:rPr>
+              <w:t>REDIS_TTL=3600</w:t>
+            </w:r>
+          </w:p>
+          <w:p>
+            <w:pPr>
+              <w:pStyle w:val="HTMLPreformatted"/>
+              <w:shd w:val="clear" w:color="auto" w:fill="FFFFFF"/>
+              <w:rPr>
+                <w:color w:val="000000"/>
+                <w:sz w:val="18"/>
+                <w:szCs w:val="18"/>
+              </w:rPr>
+            </w:pPr>
+          </w:p>
+          <w:p>
+            <w:pPr>
+              <w:pStyle w:val="HTMLPreformatted"/>
+              <w:shd w:val="clear" w:color="auto" w:fill="FFFFFF"/>
+              <w:rPr>
+                <w:color w:val="000000"/>
+                <w:sz w:val="18"/>
+                <w:szCs w:val="18"/>
+              </w:rPr>
+            </w:pPr>
+            <w:r>
+              <w:rPr>
+                <w:color w:val="000000"/>
+                <w:sz w:val="18"/>
+                <w:szCs w:val="18"/>
+              </w:rPr>
+              <w:t>DATABASE_CONNECTOR="mysql"</w:t>
+            </w:r>
+          </w:p>
+          <w:p>
+            <w:pPr>
+              <w:pStyle w:val="HTMLPreformatted"/>
+              <w:shd w:val="clear" w:color="auto" w:fill="FFFFFF"/>
+              <w:rPr>
+                <w:color w:val="000000"/>
+                <w:sz w:val="18"/>
+                <w:szCs w:val="18"/>
+              </w:rPr>
+            </w:pPr>
+            <w:r>
+              <w:rPr>
+                <w:color w:val="000000"/>
+                <w:sz w:val="18"/>
+                <w:szCs w:val="18"/>
+              </w:rPr>
+              <w:t>DATABASE_HOST="localhost"</w:t>
+            </w:r>
+          </w:p>
+          <w:p>
+            <w:pPr>
+              <w:pStyle w:val="HTMLPreformatted"/>
+              <w:shd w:val="clear" w:color="auto" w:fill="FFFFFF"/>
+              <w:rPr>
+                <w:color w:val="000000"/>
+                <w:sz w:val="18"/>
+                <w:szCs w:val="18"/>
+              </w:rPr>
+            </w:pPr>
+            <w:r>
+              <w:rPr>
+                <w:color w:val="000000"/>
+                <w:sz w:val="18"/>
+                <w:szCs w:val="18"/>
+              </w:rPr>
+              <w:t>DATABASE_PORT=3306</w:t>
+            </w:r>
+          </w:p>
+          <w:p>
+            <w:pPr>
+              <w:pStyle w:val="HTMLPreformatted"/>
+              <w:shd w:val="clear" w:color="auto" w:fill="FFFFFF"/>
+              <w:rPr>
+                <w:color w:val="000000"/>
+                <w:sz w:val="18"/>
+                <w:szCs w:val="18"/>
+              </w:rPr>
+            </w:pPr>
+            <w:r>
+              <w:rPr>
+                <w:color w:val="000000"/>
+                <w:sz w:val="18"/>
+                <w:szCs w:val="18"/>
+              </w:rPr>
+              <w:t>DATABASE_URL=""</w:t>
+            </w:r>
+          </w:p>
+          <w:p>
+            <w:pPr>
+              <w:pStyle w:val="HTMLPreformatted"/>
+              <w:shd w:val="clear" w:color="auto" w:fill="FFFFFF"/>
+              <w:rPr>
+                <w:color w:val="000000"/>
+                <w:sz w:val="18"/>
+                <w:szCs w:val="18"/>
+              </w:rPr>
+            </w:pPr>
+            <w:r>
+              <w:rPr>
+                <w:color w:val="000000"/>
+                <w:sz w:val="18"/>
+                <w:szCs w:val="18"/>
+              </w:rPr>
+              <w:t>DATABASE_NAME="CurrencySwapDB"</w:t>
+            </w:r>
+          </w:p>
+          <w:p>
+            <w:pPr>
+              <w:pStyle w:val="HTMLPreformatted"/>
+              <w:shd w:val="clear" w:color="auto" w:fill="FFFFFF"/>
+              <w:rPr>
+                <w:color w:val="000000"/>
+                <w:sz w:val="18"/>
+                <w:szCs w:val="18"/>
+              </w:rPr>
+            </w:pPr>
+            <w:r>
+              <w:rPr>
+                <w:color w:val="000000"/>
+                <w:sz w:val="18"/>
+                <w:szCs w:val="18"/>
+              </w:rPr>
+              <w:t>DATABASE_USER="</w:t>
             </w:r>
             <w:r>
               <w:rPr>
@@ -3706,18 +2724,7 @@
                 <w:sz w:val="18"/>
                 <w:szCs w:val="18"/>
               </w:rPr>
-              <w:br/>
-              <w:t xml:space="preserve">    </w:t>
-            </w:r>
-            <w:r>
-              <w:rPr>
-                <w:b/>
-                <w:bCs/>
-                <w:color w:val="660E7A"/>
-                <w:sz w:val="18"/>
-                <w:szCs w:val="18"/>
-              </w:rPr>
-              <w:t>"host"</w:t>
+              <w:t xml:space="preserve"> </w:t>
             </w:r>
             <w:r>
               <w:rPr>
@@ -3725,17 +2732,7 @@
                 <w:sz w:val="18"/>
                 <w:szCs w:val="18"/>
               </w:rPr>
-              <w:t xml:space="preserve">: </w:t>
-            </w:r>
-            <w:r>
-              <w:rPr>
-                <w:b/>
-                <w:bCs/>
-                <w:color w:val="008000"/>
-                <w:sz w:val="18"/>
-                <w:szCs w:val="18"/>
-              </w:rPr>
-              <w:t>"localhost"</w:t>
+              <w:t>your</w:t>
             </w:r>
             <w:r>
               <w:rPr>
@@ -3743,7 +2740,7 @@
                 <w:sz w:val="18"/>
                 <w:szCs w:val="18"/>
               </w:rPr>
-              <w:t>,</w:t>
+              <w:t>_mysql_username</w:t>
             </w:r>
             <w:r>
               <w:rPr>
@@ -3751,18 +2748,7 @@
                 <w:sz w:val="18"/>
                 <w:szCs w:val="18"/>
               </w:rPr>
-              <w:br/>
-              <w:t xml:space="preserve">    </w:t>
-            </w:r>
-            <w:r>
-              <w:rPr>
-                <w:b/>
-                <w:bCs/>
-                <w:color w:val="660E7A"/>
-                <w:sz w:val="18"/>
-                <w:szCs w:val="18"/>
-              </w:rPr>
-              <w:t>"port"</w:t>
+              <w:t xml:space="preserve"> </w:t>
             </w:r>
             <w:r>
               <w:rPr>
@@ -3770,15 +2756,26 @@
                 <w:sz w:val="18"/>
                 <w:szCs w:val="18"/>
               </w:rPr>
-              <w:t xml:space="preserve">: </w:t>
+              <w:t>"</w:t>
             </w:r>
-            <w:r>
+          </w:p>
+          <w:p>
+            <w:pPr>
+              <w:pStyle w:val="HTMLPreformatted"/>
+              <w:shd w:val="clear" w:color="auto" w:fill="FFFFFF"/>
               <w:rPr>
-                <w:color w:val="0000FF"/>
+                <w:color w:val="000000"/>
                 <w:sz w:val="18"/>
                 <w:szCs w:val="18"/>
               </w:rPr>
-              <w:t>3306</w:t>
+            </w:pPr>
+            <w:r>
+              <w:rPr>
+                <w:color w:val="000000"/>
+                <w:sz w:val="18"/>
+                <w:szCs w:val="18"/>
+              </w:rPr>
+              <w:t>DATABASE_PASSWORD="</w:t>
             </w:r>
             <w:r>
               <w:rPr>
@@ -3786,7 +2783,7 @@
                 <w:sz w:val="18"/>
                 <w:szCs w:val="18"/>
               </w:rPr>
-              <w:t>,</w:t>
+              <w:t>your.</w:t>
             </w:r>
             <w:r>
               <w:rPr>
@@ -3794,7 +2791,7 @@
                 <w:sz w:val="18"/>
                 <w:szCs w:val="18"/>
               </w:rPr>
-              <w:br/>
+              <w:t>mysql</w:t>
             </w:r>
             <w:r>
               <w:rPr>
@@ -3802,18 +2799,7 @@
                 <w:sz w:val="18"/>
                 <w:szCs w:val="18"/>
               </w:rPr>
-              <w:lastRenderedPageBreak/>
-              <w:t xml:space="preserve">    </w:t>
-            </w:r>
-            <w:r>
-              <w:rPr>
-                <w:b/>
-                <w:bCs/>
-                <w:color w:val="660E7A"/>
-                <w:sz w:val="18"/>
-                <w:szCs w:val="18"/>
-              </w:rPr>
-              <w:t>"url"</w:t>
+              <w:t>.password</w:t>
             </w:r>
             <w:r>
               <w:rPr>
@@ -3821,17 +2807,37 @@
                 <w:sz w:val="18"/>
                 <w:szCs w:val="18"/>
               </w:rPr>
-              <w:t xml:space="preserve">: </w:t>
+              <w:t>"</w:t>
             </w:r>
-            <w:r>
+          </w:p>
+          <w:p>
+            <w:pPr>
+              <w:pStyle w:val="HTMLPreformatted"/>
+              <w:shd w:val="clear" w:color="auto" w:fill="FFFFFF"/>
               <w:rPr>
-                <w:b/>
-                <w:bCs/>
-                <w:color w:val="008000"/>
+                <w:color w:val="000000"/>
                 <w:sz w:val="18"/>
                 <w:szCs w:val="18"/>
               </w:rPr>
-              <w:t>""</w:t>
+            </w:pPr>
+          </w:p>
+          <w:p>
+            <w:pPr>
+              <w:pStyle w:val="HTMLPreformatted"/>
+              <w:shd w:val="clear" w:color="auto" w:fill="FFFFFF"/>
+              <w:rPr>
+                <w:color w:val="000000"/>
+                <w:sz w:val="18"/>
+                <w:szCs w:val="18"/>
+              </w:rPr>
+            </w:pPr>
+            <w:r>
+              <w:rPr>
+                <w:color w:val="000000"/>
+                <w:sz w:val="18"/>
+                <w:szCs w:val="18"/>
+              </w:rPr>
+              <w:t>SMTP_HOST="</w:t>
             </w:r>
             <w:r>
               <w:rPr>
@@ -3839,7 +2845,7 @@
                 <w:sz w:val="18"/>
                 <w:szCs w:val="18"/>
               </w:rPr>
-              <w:t>,</w:t>
+              <w:t>your.mail.server</w:t>
             </w:r>
             <w:r>
               <w:rPr>
@@ -3847,245 +2853,224 @@
                 <w:sz w:val="18"/>
                 <w:szCs w:val="18"/>
               </w:rPr>
-              <w:br/>
-              <w:t xml:space="preserve">    </w:t>
+              <w:t>"</w:t>
             </w:r>
-            <w:r>
+          </w:p>
+          <w:p>
+            <w:pPr>
+              <w:pStyle w:val="HTMLPreformatted"/>
+              <w:shd w:val="clear" w:color="auto" w:fill="FFFFFF"/>
               <w:rPr>
-                <w:b/>
-                <w:bCs/>
-                <w:color w:val="660E7A"/>
+                <w:color w:val="000000"/>
                 <w:sz w:val="18"/>
                 <w:szCs w:val="18"/>
               </w:rPr>
-              <w:t>"database"</w:t>
-            </w:r>
+            </w:pPr>
             <w:r>
               <w:rPr>
                 <w:color w:val="000000"/>
                 <w:sz w:val="18"/>
                 <w:szCs w:val="18"/>
               </w:rPr>
-              <w:t xml:space="preserve">: </w:t>
+              <w:t>SMTP_PORT="25"</w:t>
             </w:r>
-            <w:r>
+          </w:p>
+          <w:p>
+            <w:pPr>
+              <w:pStyle w:val="HTMLPreformatted"/>
+              <w:shd w:val="clear" w:color="auto" w:fill="FFFFFF"/>
               <w:rPr>
-                <w:b/>
-                <w:bCs/>
-                <w:color w:val="008000"/>
+                <w:color w:val="000000"/>
                 <w:sz w:val="18"/>
                 <w:szCs w:val="18"/>
               </w:rPr>
-              <w:t>"CurrencySwap"</w:t>
-            </w:r>
+            </w:pPr>
             <w:r>
               <w:rPr>
                 <w:color w:val="000000"/>
                 <w:sz w:val="18"/>
                 <w:szCs w:val="18"/>
               </w:rPr>
-              <w:t>,</w:t>
+              <w:t>SMTP_USER=""</w:t>
             </w:r>
+          </w:p>
+          <w:p>
+            <w:pPr>
+              <w:pStyle w:val="HTMLPreformatted"/>
+              <w:shd w:val="clear" w:color="auto" w:fill="FFFFFF"/>
+              <w:rPr>
+                <w:color w:val="000000"/>
+                <w:sz w:val="18"/>
+                <w:szCs w:val="18"/>
+              </w:rPr>
+            </w:pPr>
             <w:r>
               <w:rPr>
                 <w:color w:val="000000"/>
                 <w:sz w:val="18"/>
                 <w:szCs w:val="18"/>
               </w:rPr>
-              <w:br/>
-              <w:t xml:space="preserve">    </w:t>
+              <w:t>SMTP_PASSWORD=""</w:t>
             </w:r>
-            <w:r>
+          </w:p>
+          <w:p>
+            <w:pPr>
+              <w:pStyle w:val="HTMLPreformatted"/>
+              <w:shd w:val="clear" w:color="auto" w:fill="FFFFFF"/>
               <w:rPr>
-                <w:b/>
-                <w:bCs/>
-                <w:color w:val="660E7A"/>
+                <w:color w:val="000000"/>
                 <w:sz w:val="18"/>
                 <w:szCs w:val="18"/>
               </w:rPr>
-              <w:t>"password"</w:t>
-            </w:r>
+            </w:pPr>
+          </w:p>
+          <w:p>
+            <w:pPr>
+              <w:pStyle w:val="HTMLPreformatted"/>
+              <w:shd w:val="clear" w:color="auto" w:fill="FFFFFF"/>
+              <w:rPr>
+                <w:color w:val="000000"/>
+                <w:sz w:val="18"/>
+                <w:szCs w:val="18"/>
+              </w:rPr>
+            </w:pPr>
             <w:r>
               <w:rPr>
                 <w:color w:val="000000"/>
                 <w:sz w:val="18"/>
                 <w:szCs w:val="18"/>
               </w:rPr>
-              <w:t xml:space="preserve">: </w:t>
+              <w:t>SYSTEM_EMAIL_FROM="currencyswap@com"</w:t>
             </w:r>
-            <w:r>
+          </w:p>
+          <w:p>
+            <w:pPr>
+              <w:pStyle w:val="HTMLPreformatted"/>
+              <w:shd w:val="clear" w:color="auto" w:fill="FFFFFF"/>
               <w:rPr>
-                <w:b/>
-                <w:bCs/>
-                <w:color w:val="008000"/>
+                <w:color w:val="000000"/>
                 <w:sz w:val="18"/>
                 <w:szCs w:val="18"/>
               </w:rPr>
-              <w:t>"vsiics"</w:t>
-            </w:r>
+            </w:pPr>
             <w:r>
               <w:rPr>
                 <w:color w:val="000000"/>
                 <w:sz w:val="18"/>
                 <w:szCs w:val="18"/>
               </w:rPr>
-              <w:t>,</w:t>
+              <w:t>SYSTEM_EMAIL_SUBJECT="[Currency-Swap]"</w:t>
             </w:r>
+          </w:p>
+          <w:p>
+            <w:pPr>
+              <w:pStyle w:val="HTMLPreformatted"/>
+              <w:shd w:val="clear" w:color="auto" w:fill="FFFFFF"/>
+              <w:rPr>
+                <w:color w:val="000000"/>
+                <w:sz w:val="18"/>
+                <w:szCs w:val="18"/>
+              </w:rPr>
+            </w:pPr>
+          </w:p>
+          <w:p>
+            <w:pPr>
+              <w:pStyle w:val="HTMLPreformatted"/>
+              <w:shd w:val="clear" w:color="auto" w:fill="FFFFFF"/>
+              <w:rPr>
+                <w:color w:val="000000"/>
+                <w:sz w:val="18"/>
+                <w:szCs w:val="18"/>
+              </w:rPr>
+            </w:pPr>
             <w:r>
               <w:rPr>
                 <w:color w:val="000000"/>
                 <w:sz w:val="18"/>
                 <w:szCs w:val="18"/>
               </w:rPr>
-              <w:br/>
-              <w:t xml:space="preserve">    </w:t>
+              <w:t>SYSTEM_DIR_MEDIA="/tmp/"</w:t>
             </w:r>
-            <w:r>
+          </w:p>
+          <w:p>
+            <w:pPr>
+              <w:pStyle w:val="HTMLPreformatted"/>
+              <w:shd w:val="clear" w:color="auto" w:fill="FFFFFF"/>
               <w:rPr>
-                <w:b/>
-                <w:bCs/>
-                <w:color w:val="660E7A"/>
+                <w:color w:val="000000"/>
                 <w:sz w:val="18"/>
                 <w:szCs w:val="18"/>
               </w:rPr>
-              <w:t>"name"</w:t>
-            </w:r>
+            </w:pPr>
             <w:r>
               <w:rPr>
                 <w:color w:val="000000"/>
                 <w:sz w:val="18"/>
                 <w:szCs w:val="18"/>
               </w:rPr>
-              <w:t xml:space="preserve">: </w:t>
+              <w:t>SYSTEM_DIR_LOGS="/tmp/"</w:t>
             </w:r>
-            <w:r>
+          </w:p>
+          <w:p>
+            <w:pPr>
+              <w:pStyle w:val="HTMLPreformatted"/>
+              <w:shd w:val="clear" w:color="auto" w:fill="FFFFFF"/>
               <w:rPr>
-                <w:b/>
-                <w:bCs/>
-                <w:color w:val="008000"/>
+                <w:color w:val="000000"/>
                 <w:sz w:val="18"/>
                 <w:szCs w:val="18"/>
               </w:rPr>
-              <w:t>"NodeJSApp"</w:t>
-            </w:r>
+            </w:pPr>
+          </w:p>
+          <w:p>
+            <w:pPr>
+              <w:pStyle w:val="HTMLPreformatted"/>
+              <w:shd w:val="clear" w:color="auto" w:fill="FFFFFF"/>
+              <w:rPr>
+                <w:color w:val="000000"/>
+                <w:sz w:val="18"/>
+                <w:szCs w:val="18"/>
+              </w:rPr>
+            </w:pPr>
             <w:r>
               <w:rPr>
                 <w:color w:val="000000"/>
                 <w:sz w:val="18"/>
                 <w:szCs w:val="18"/>
               </w:rPr>
-              <w:t>,</w:t>
+              <w:t>NOTIFY_EXPIRE_BEFORE_DAYS=1</w:t>
             </w:r>
+          </w:p>
+          <w:p>
+            <w:pPr>
+              <w:spacing w:line="384" w:lineRule="atLeast"/>
+              <w:rPr>
+                <w:color w:val="000000"/>
+                <w:sz w:val="18"/>
+                <w:szCs w:val="18"/>
+              </w:rPr>
+            </w:pPr>
             <w:r>
               <w:rPr>
                 <w:color w:val="000000"/>
                 <w:sz w:val="18"/>
                 <w:szCs w:val="18"/>
               </w:rPr>
-              <w:br/>
-              <w:t xml:space="preserve">    </w:t>
+              <w:t>SCHEDULE_CHECK_EXPIRED="00 00,10,20,30,40,50 * * * *"</w:t>
             </w:r>
-            <w:r>
+          </w:p>
+          <w:p>
+            <w:pPr>
+              <w:spacing w:line="384" w:lineRule="atLeast"/>
               <w:rPr>
-                <w:b/>
-                <w:bCs/>
-                <w:color w:val="660E7A"/>
-                <w:sz w:val="18"/>
-                <w:szCs w:val="18"/>
+                <w:rFonts w:ascii="Segoe UI" w:eastAsia="Times New Roman" w:hAnsi="Segoe UI" w:cs="Segoe UI"/>
+                <w:color w:val="000000"/>
+                <w:sz w:val="20"/>
+                <w:szCs w:val="20"/>
               </w:rPr>
-              <w:t>"user"</w:t>
-            </w:r>
-            <w:r>
-              <w:rPr>
-                <w:color w:val="000000"/>
-                <w:sz w:val="18"/>
-                <w:szCs w:val="18"/>
-              </w:rPr>
-              <w:t xml:space="preserve">: </w:t>
-            </w:r>
-            <w:r>
-              <w:rPr>
-                <w:b/>
-                <w:bCs/>
-                <w:color w:val="008000"/>
-                <w:sz w:val="18"/>
-                <w:szCs w:val="18"/>
-              </w:rPr>
-              <w:t>"ubuntu"</w:t>
-            </w:r>
-            <w:r>
-              <w:rPr>
-                <w:color w:val="000000"/>
-                <w:sz w:val="18"/>
-                <w:szCs w:val="18"/>
-              </w:rPr>
-              <w:t>,</w:t>
-            </w:r>
-            <w:r>
-              <w:rPr>
-                <w:color w:val="000000"/>
-                <w:sz w:val="18"/>
-                <w:szCs w:val="18"/>
-              </w:rPr>
-              <w:br/>
-              <w:t xml:space="preserve">    </w:t>
-            </w:r>
-            <w:r>
-              <w:rPr>
-                <w:b/>
-                <w:bCs/>
-                <w:color w:val="660E7A"/>
-                <w:sz w:val="18"/>
-                <w:szCs w:val="18"/>
-              </w:rPr>
-              <w:t>"connector"</w:t>
-            </w:r>
-            <w:r>
-              <w:rPr>
-                <w:color w:val="000000"/>
-                <w:sz w:val="18"/>
-                <w:szCs w:val="18"/>
-              </w:rPr>
-              <w:t xml:space="preserve">: </w:t>
-            </w:r>
-            <w:r>
-              <w:rPr>
-                <w:b/>
-                <w:bCs/>
-                <w:color w:val="008000"/>
-                <w:sz w:val="18"/>
-                <w:szCs w:val="18"/>
-              </w:rPr>
-              <w:t>"mysql"</w:t>
-            </w:r>
-            <w:r>
-              <w:rPr>
-                <w:b/>
-                <w:bCs/>
-                <w:color w:val="008000"/>
-                <w:sz w:val="18"/>
-                <w:szCs w:val="18"/>
-              </w:rPr>
-              <w:br/>
-              <w:t xml:space="preserve">  </w:t>
-            </w:r>
-            <w:r>
-              <w:rPr>
-                <w:color w:val="000000"/>
-                <w:sz w:val="18"/>
-                <w:szCs w:val="18"/>
-              </w:rPr>
-              <w:t>}</w:t>
-            </w:r>
-            <w:r>
-              <w:rPr>
-                <w:color w:val="000000"/>
-                <w:sz w:val="18"/>
-                <w:szCs w:val="18"/>
-              </w:rPr>
-              <w:br/>
-              <w:t>}</w:t>
-            </w:r>
+            </w:pPr>
+            <w:bookmarkStart w:id="0" w:name="_GoBack"/>
+            <w:bookmarkEnd w:id="0"/>
           </w:p>
         </w:tc>
       </w:tr>
@@ -4357,6 +3342,7 @@
           <w:sz w:val="20"/>
           <w:szCs w:val="20"/>
         </w:rPr>
+        <w:lastRenderedPageBreak/>
         <w:t>Configuration PM2:</w:t>
       </w:r>
     </w:p>
@@ -4877,8 +3863,8 @@
 </file>
 
 <file path=word/numbering.xml><?xml version="1.0" encoding="utf-8"?>
-<w:numbering xmlns:ve="http://schemas.openxmlformats.org/markup-compatibility/2006" xmlns:o="urn:schemas-microsoft-com:office:office" xmlns:r="http://schemas.openxmlformats.org/officeDocument/2006/relationships" xmlns:m="http://schemas.openxmlformats.org/officeDocument/2006/math" xmlns:v="urn:schemas-microsoft-com:vml" xmlns:wp="http://schemas.openxmlformats.org/drawingml/2006/wordprocessingDrawing" xmlns:w10="urn:schemas-microsoft-com:office:word" xmlns:w="http://schemas.openxmlformats.org/wordprocessingml/2006/main" xmlns:wne="http://schemas.microsoft.com/office/word/2006/wordml">
-  <w:abstractNum w:abstractNumId="0">
+<w:numbering xmlns:wpc="http://schemas.microsoft.com/office/word/2010/wordprocessingCanvas" xmlns:mc="http://schemas.openxmlformats.org/markup-compatibility/2006" xmlns:o="urn:schemas-microsoft-com:office:office" xmlns:r="http://schemas.openxmlformats.org/officeDocument/2006/relationships" xmlns:m="http://schemas.openxmlformats.org/officeDocument/2006/math" xmlns:v="urn:schemas-microsoft-com:vml" xmlns:wp14="http://schemas.microsoft.com/office/word/2010/wordprocessingDrawing" xmlns:wp="http://schemas.openxmlformats.org/drawingml/2006/wordprocessingDrawing" xmlns:w10="urn:schemas-microsoft-com:office:word" xmlns:w="http://schemas.openxmlformats.org/wordprocessingml/2006/main" xmlns:w14="http://schemas.microsoft.com/office/word/2010/wordml" xmlns:w15="http://schemas.microsoft.com/office/word/2012/wordml" xmlns:wpg="http://schemas.microsoft.com/office/word/2010/wordprocessingGroup" xmlns:wpi="http://schemas.microsoft.com/office/word/2010/wordprocessingInk" xmlns:wne="http://schemas.microsoft.com/office/word/2006/wordml" xmlns:wps="http://schemas.microsoft.com/office/word/2010/wordprocessingShape" mc:Ignorable="w14 w15 wp14">
+  <w:abstractNum w:abstractNumId="0" w15:restartNumberingAfterBreak="0">
     <w:nsid w:val="07783281"/>
     <w:multiLevelType w:val="multilevel"/>
     <w:tmpl w:val="59849F52"/>
@@ -5027,7 +4013,7 @@
       </w:rPr>
     </w:lvl>
   </w:abstractNum>
-  <w:abstractNum w:abstractNumId="1">
+  <w:abstractNum w:abstractNumId="1" w15:restartNumberingAfterBreak="0">
     <w:nsid w:val="10500194"/>
     <w:multiLevelType w:val="multilevel"/>
     <w:tmpl w:val="8D568B98"/>
@@ -5176,7 +4162,7 @@
       </w:rPr>
     </w:lvl>
   </w:abstractNum>
-  <w:abstractNum w:abstractNumId="2">
+  <w:abstractNum w:abstractNumId="2" w15:restartNumberingAfterBreak="0">
     <w:nsid w:val="14A113A9"/>
     <w:multiLevelType w:val="multilevel"/>
     <w:tmpl w:val="E6D8A216"/>
@@ -5325,7 +4311,7 @@
       </w:rPr>
     </w:lvl>
   </w:abstractNum>
-  <w:abstractNum w:abstractNumId="3">
+  <w:abstractNum w:abstractNumId="3" w15:restartNumberingAfterBreak="0">
     <w:nsid w:val="1E683C54"/>
     <w:multiLevelType w:val="multilevel"/>
     <w:tmpl w:val="504852DE"/>
@@ -5474,7 +4460,7 @@
       </w:rPr>
     </w:lvl>
   </w:abstractNum>
-  <w:abstractNum w:abstractNumId="4">
+  <w:abstractNum w:abstractNumId="4" w15:restartNumberingAfterBreak="0">
     <w:nsid w:val="27855AA4"/>
     <w:multiLevelType w:val="multilevel"/>
     <w:tmpl w:val="1F72D6C4"/>
@@ -5623,7 +4609,7 @@
       </w:rPr>
     </w:lvl>
   </w:abstractNum>
-  <w:abstractNum w:abstractNumId="5">
+  <w:abstractNum w:abstractNumId="5" w15:restartNumberingAfterBreak="0">
     <w:nsid w:val="2BE47F2D"/>
     <w:multiLevelType w:val="multilevel"/>
     <w:tmpl w:val="895E77AC"/>
@@ -5772,7 +4758,7 @@
       </w:rPr>
     </w:lvl>
   </w:abstractNum>
-  <w:abstractNum w:abstractNumId="6">
+  <w:abstractNum w:abstractNumId="6" w15:restartNumberingAfterBreak="0">
     <w:nsid w:val="2D9E49A7"/>
     <w:multiLevelType w:val="multilevel"/>
     <w:tmpl w:val="9A308EAA"/>
@@ -5921,7 +4907,7 @@
       </w:rPr>
     </w:lvl>
   </w:abstractNum>
-  <w:abstractNum w:abstractNumId="7">
+  <w:abstractNum w:abstractNumId="7" w15:restartNumberingAfterBreak="0">
     <w:nsid w:val="2E0B1179"/>
     <w:multiLevelType w:val="multilevel"/>
     <w:tmpl w:val="1416047A"/>
@@ -6070,7 +5056,7 @@
       </w:rPr>
     </w:lvl>
   </w:abstractNum>
-  <w:abstractNum w:abstractNumId="8">
+  <w:abstractNum w:abstractNumId="8" w15:restartNumberingAfterBreak="0">
     <w:nsid w:val="36790375"/>
     <w:multiLevelType w:val="multilevel"/>
     <w:tmpl w:val="BE94DF20"/>
@@ -6219,7 +5205,7 @@
       </w:rPr>
     </w:lvl>
   </w:abstractNum>
-  <w:abstractNum w:abstractNumId="9">
+  <w:abstractNum w:abstractNumId="9" w15:restartNumberingAfterBreak="0">
     <w:nsid w:val="3A313496"/>
     <w:multiLevelType w:val="multilevel"/>
     <w:tmpl w:val="27540CB4"/>
@@ -6368,7 +5354,7 @@
       </w:rPr>
     </w:lvl>
   </w:abstractNum>
-  <w:abstractNum w:abstractNumId="10">
+  <w:abstractNum w:abstractNumId="10" w15:restartNumberingAfterBreak="0">
     <w:nsid w:val="3BDA6C45"/>
     <w:multiLevelType w:val="multilevel"/>
     <w:tmpl w:val="CBF4DA7A"/>
@@ -6517,7 +5503,7 @@
       </w:rPr>
     </w:lvl>
   </w:abstractNum>
-  <w:abstractNum w:abstractNumId="11">
+  <w:abstractNum w:abstractNumId="11" w15:restartNumberingAfterBreak="0">
     <w:nsid w:val="3C9A27F4"/>
     <w:multiLevelType w:val="multilevel"/>
     <w:tmpl w:val="D8745FF0"/>
@@ -6666,7 +5652,7 @@
       </w:rPr>
     </w:lvl>
   </w:abstractNum>
-  <w:abstractNum w:abstractNumId="12">
+  <w:abstractNum w:abstractNumId="12" w15:restartNumberingAfterBreak="0">
     <w:nsid w:val="3FB95521"/>
     <w:multiLevelType w:val="multilevel"/>
     <w:tmpl w:val="3196A430"/>
@@ -6815,7 +5801,7 @@
       </w:rPr>
     </w:lvl>
   </w:abstractNum>
-  <w:abstractNum w:abstractNumId="13">
+  <w:abstractNum w:abstractNumId="13" w15:restartNumberingAfterBreak="0">
     <w:nsid w:val="44483FFE"/>
     <w:multiLevelType w:val="multilevel"/>
     <w:tmpl w:val="4C446366"/>
@@ -6964,7 +5950,7 @@
       </w:rPr>
     </w:lvl>
   </w:abstractNum>
-  <w:abstractNum w:abstractNumId="14">
+  <w:abstractNum w:abstractNumId="14" w15:restartNumberingAfterBreak="0">
     <w:nsid w:val="526C4A6B"/>
     <w:multiLevelType w:val="multilevel"/>
     <w:tmpl w:val="7BF8355A"/>
@@ -7113,7 +6099,7 @@
       </w:rPr>
     </w:lvl>
   </w:abstractNum>
-  <w:abstractNum w:abstractNumId="15">
+  <w:abstractNum w:abstractNumId="15" w15:restartNumberingAfterBreak="0">
     <w:nsid w:val="5DDF77C6"/>
     <w:multiLevelType w:val="multilevel"/>
     <w:tmpl w:val="7534B156"/>
@@ -7262,7 +6248,7 @@
       </w:rPr>
     </w:lvl>
   </w:abstractNum>
-  <w:abstractNum w:abstractNumId="16">
+  <w:abstractNum w:abstractNumId="16" w15:restartNumberingAfterBreak="0">
     <w:nsid w:val="5E2D218D"/>
     <w:multiLevelType w:val="multilevel"/>
     <w:tmpl w:val="9FA06420"/>
@@ -7411,7 +6397,7 @@
       </w:rPr>
     </w:lvl>
   </w:abstractNum>
-  <w:abstractNum w:abstractNumId="17">
+  <w:abstractNum w:abstractNumId="17" w15:restartNumberingAfterBreak="0">
     <w:nsid w:val="640316C5"/>
     <w:multiLevelType w:val="multilevel"/>
     <w:tmpl w:val="7C6CD964"/>
@@ -7560,7 +6546,7 @@
       </w:rPr>
     </w:lvl>
   </w:abstractNum>
-  <w:abstractNum w:abstractNumId="18">
+  <w:abstractNum w:abstractNumId="18" w15:restartNumberingAfterBreak="0">
     <w:nsid w:val="658A2E8C"/>
     <w:multiLevelType w:val="multilevel"/>
     <w:tmpl w:val="B5A88210"/>
@@ -7709,7 +6695,7 @@
       </w:rPr>
     </w:lvl>
   </w:abstractNum>
-  <w:abstractNum w:abstractNumId="19">
+  <w:abstractNum w:abstractNumId="19" w15:restartNumberingAfterBreak="0">
     <w:nsid w:val="76BC4972"/>
     <w:multiLevelType w:val="multilevel"/>
     <w:tmpl w:val="9D4AA71C"/>
@@ -7858,7 +6844,7 @@
       </w:rPr>
     </w:lvl>
   </w:abstractNum>
-  <w:abstractNum w:abstractNumId="20">
+  <w:abstractNum w:abstractNumId="20" w15:restartNumberingAfterBreak="0">
     <w:nsid w:val="77026B05"/>
     <w:multiLevelType w:val="multilevel"/>
     <w:tmpl w:val="F3AEFDD2"/>
@@ -8074,7 +7060,7 @@
 </file>
 
 <file path=word/styles.xml><?xml version="1.0" encoding="utf-8"?>
-<w:styles xmlns:r="http://schemas.openxmlformats.org/officeDocument/2006/relationships" xmlns:w="http://schemas.openxmlformats.org/wordprocessingml/2006/main">
+<w:styles xmlns:mc="http://schemas.openxmlformats.org/markup-compatibility/2006" xmlns:r="http://schemas.openxmlformats.org/officeDocument/2006/relationships" xmlns:w="http://schemas.openxmlformats.org/wordprocessingml/2006/main" xmlns:w14="http://schemas.microsoft.com/office/word/2010/wordml" xmlns:w15="http://schemas.microsoft.com/office/word/2012/wordml" mc:Ignorable="w14 w15">
   <w:docDefaults>
     <w:rPrDefault>
       <w:rPr>
@@ -8090,144 +7076,378 @@
       </w:pPr>
     </w:pPrDefault>
   </w:docDefaults>
-  <w:latentStyles w:defLockedState="0" w:defUIPriority="99" w:defSemiHidden="1" w:defUnhideWhenUsed="1" w:defQFormat="0" w:count="267">
-    <w:lsdException w:name="Normal" w:semiHidden="0" w:uiPriority="0" w:unhideWhenUsed="0" w:qFormat="1"/>
-    <w:lsdException w:name="heading 1" w:semiHidden="0" w:uiPriority="9" w:unhideWhenUsed="0" w:qFormat="1"/>
-    <w:lsdException w:name="heading 2" w:uiPriority="9" w:qFormat="1"/>
-    <w:lsdException w:name="heading 3" w:uiPriority="9" w:qFormat="1"/>
-    <w:lsdException w:name="heading 4" w:uiPriority="9" w:qFormat="1"/>
-    <w:lsdException w:name="heading 5" w:uiPriority="9" w:qFormat="1"/>
-    <w:lsdException w:name="heading 6" w:uiPriority="9" w:qFormat="1"/>
-    <w:lsdException w:name="heading 7" w:uiPriority="9" w:qFormat="1"/>
-    <w:lsdException w:name="heading 8" w:uiPriority="9" w:qFormat="1"/>
-    <w:lsdException w:name="heading 9" w:uiPriority="9" w:qFormat="1"/>
-    <w:lsdException w:name="toc 1" w:uiPriority="39"/>
-    <w:lsdException w:name="toc 2" w:uiPriority="39"/>
-    <w:lsdException w:name="toc 3" w:uiPriority="39"/>
-    <w:lsdException w:name="toc 4" w:uiPriority="39"/>
-    <w:lsdException w:name="toc 5" w:uiPriority="39"/>
-    <w:lsdException w:name="toc 6" w:uiPriority="39"/>
-    <w:lsdException w:name="toc 7" w:uiPriority="39"/>
-    <w:lsdException w:name="toc 8" w:uiPriority="39"/>
-    <w:lsdException w:name="toc 9" w:uiPriority="39"/>
-    <w:lsdException w:name="caption" w:uiPriority="35" w:qFormat="1"/>
-    <w:lsdException w:name="Title" w:semiHidden="0" w:uiPriority="10" w:unhideWhenUsed="0" w:qFormat="1"/>
-    <w:lsdException w:name="Default Paragraph Font" w:uiPriority="1"/>
-    <w:lsdException w:name="Subtitle" w:semiHidden="0" w:uiPriority="11" w:unhideWhenUsed="0" w:qFormat="1"/>
-    <w:lsdException w:name="Strong" w:semiHidden="0" w:uiPriority="22" w:unhideWhenUsed="0" w:qFormat="1"/>
-    <w:lsdException w:name="Emphasis" w:semiHidden="0" w:uiPriority="20" w:unhideWhenUsed="0" w:qFormat="1"/>
-    <w:lsdException w:name="Table Grid" w:semiHidden="0" w:uiPriority="59" w:unhideWhenUsed="0"/>
-    <w:lsdException w:name="Placeholder Text" w:unhideWhenUsed="0"/>
-    <w:lsdException w:name="No Spacing" w:semiHidden="0" w:uiPriority="1" w:unhideWhenUsed="0" w:qFormat="1"/>
-    <w:lsdException w:name="Light Shading" w:semiHidden="0" w:uiPriority="60" w:unhideWhenUsed="0"/>
-    <w:lsdException w:name="Light List" w:semiHidden="0" w:uiPriority="61" w:unhideWhenUsed="0"/>
-    <w:lsdException w:name="Light Grid" w:semiHidden="0" w:uiPriority="62" w:unhideWhenUsed="0"/>
-    <w:lsdException w:name="Medium Shading 1" w:semiHidden="0" w:uiPriority="63" w:unhideWhenUsed="0"/>
-    <w:lsdException w:name="Medium Shading 2" w:semiHidden="0" w:uiPriority="64" w:unhideWhenUsed="0"/>
-    <w:lsdException w:name="Medium List 1" w:semiHidden="0" w:uiPriority="65" w:unhideWhenUsed="0"/>
-    <w:lsdException w:name="Medium List 2" w:semiHidden="0" w:uiPriority="66" w:unhideWhenUsed="0"/>
-    <w:lsdException w:name="Medium Grid 1" w:semiHidden="0" w:uiPriority="67" w:unhideWhenUsed="0"/>
-    <w:lsdException w:name="Medium Grid 2" w:semiHidden="0" w:uiPriority="68" w:unhideWhenUsed="0"/>
-    <w:lsdException w:name="Medium Grid 3" w:semiHidden="0" w:uiPriority="69" w:unhideWhenUsed="0"/>
-    <w:lsdException w:name="Dark List" w:semiHidden="0" w:uiPriority="70" w:unhideWhenUsed="0"/>
-    <w:lsdException w:name="Colorful Shading" w:semiHidden="0" w:uiPriority="71" w:unhideWhenUsed="0"/>
-    <w:lsdException w:name="Colorful List" w:semiHidden="0" w:uiPriority="72" w:unhideWhenUsed="0"/>
-    <w:lsdException w:name="Colorful Grid" w:semiHidden="0" w:uiPriority="73" w:unhideWhenUsed="0"/>
-    <w:lsdException w:name="Light Shading Accent 1" w:semiHidden="0" w:uiPriority="60" w:unhideWhenUsed="0"/>
-    <w:lsdException w:name="Light List Accent 1" w:semiHidden="0" w:uiPriority="61" w:unhideWhenUsed="0"/>
-    <w:lsdException w:name="Light Grid Accent 1" w:semiHidden="0" w:uiPriority="62" w:unhideWhenUsed="0"/>
-    <w:lsdException w:name="Medium Shading 1 Accent 1" w:semiHidden="0" w:uiPriority="63" w:unhideWhenUsed="0"/>
-    <w:lsdException w:name="Medium Shading 2 Accent 1" w:semiHidden="0" w:uiPriority="64" w:unhideWhenUsed="0"/>
-    <w:lsdException w:name="Medium List 1 Accent 1" w:semiHidden="0" w:uiPriority="65" w:unhideWhenUsed="0"/>
-    <w:lsdException w:name="Revision" w:unhideWhenUsed="0"/>
-    <w:lsdException w:name="List Paragraph" w:semiHidden="0" w:uiPriority="34" w:unhideWhenUsed="0" w:qFormat="1"/>
-    <w:lsdException w:name="Quote" w:semiHidden="0" w:uiPriority="29" w:unhideWhenUsed="0" w:qFormat="1"/>
-    <w:lsdException w:name="Intense Quote" w:semiHidden="0" w:uiPriority="30" w:unhideWhenUsed="0" w:qFormat="1"/>
-    <w:lsdException w:name="Medium List 2 Accent 1" w:semiHidden="0" w:uiPriority="66" w:unhideWhenUsed="0"/>
-    <w:lsdException w:name="Medium Grid 1 Accent 1" w:semiHidden="0" w:uiPriority="67" w:unhideWhenUsed="0"/>
-    <w:lsdException w:name="Medium Grid 2 Accent 1" w:semiHidden="0" w:uiPriority="68" w:unhideWhenUsed="0"/>
-    <w:lsdException w:name="Medium Grid 3 Accent 1" w:semiHidden="0" w:uiPriority="69" w:unhideWhenUsed="0"/>
-    <w:lsdException w:name="Dark List Accent 1" w:semiHidden="0" w:uiPriority="70" w:unhideWhenUsed="0"/>
-    <w:lsdException w:name="Colorful Shading Accent 1" w:semiHidden="0" w:uiPriority="71" w:unhideWhenUsed="0"/>
-    <w:lsdException w:name="Colorful List Accent 1" w:semiHidden="0" w:uiPriority="72" w:unhideWhenUsed="0"/>
-    <w:lsdException w:name="Colorful Grid Accent 1" w:semiHidden="0" w:uiPriority="73" w:unhideWhenUsed="0"/>
-    <w:lsdException w:name="Light Shading Accent 2" w:semiHidden="0" w:uiPriority="60" w:unhideWhenUsed="0"/>
-    <w:lsdException w:name="Light List Accent 2" w:semiHidden="0" w:uiPriority="61" w:unhideWhenUsed="0"/>
-    <w:lsdException w:name="Light Grid Accent 2" w:semiHidden="0" w:uiPriority="62" w:unhideWhenUsed="0"/>
-    <w:lsdException w:name="Medium Shading 1 Accent 2" w:semiHidden="0" w:uiPriority="63" w:unhideWhenUsed="0"/>
-    <w:lsdException w:name="Medium Shading 2 Accent 2" w:semiHidden="0" w:uiPriority="64" w:unhideWhenUsed="0"/>
-    <w:lsdException w:name="Medium List 1 Accent 2" w:semiHidden="0" w:uiPriority="65" w:unhideWhenUsed="0"/>
-    <w:lsdException w:name="Medium List 2 Accent 2" w:semiHidden="0" w:uiPriority="66" w:unhideWhenUsed="0"/>
-    <w:lsdException w:name="Medium Grid 1 Accent 2" w:semiHidden="0" w:uiPriority="67" w:unhideWhenUsed="0"/>
-    <w:lsdException w:name="Medium Grid 2 Accent 2" w:semiHidden="0" w:uiPriority="68" w:unhideWhenUsed="0"/>
-    <w:lsdException w:name="Medium Grid 3 Accent 2" w:semiHidden="0" w:uiPriority="69" w:unhideWhenUsed="0"/>
-    <w:lsdException w:name="Dark List Accent 2" w:semiHidden="0" w:uiPriority="70" w:unhideWhenUsed="0"/>
-    <w:lsdException w:name="Colorful Shading Accent 2" w:semiHidden="0" w:uiPriority="71" w:unhideWhenUsed="0"/>
-    <w:lsdException w:name="Colorful List Accent 2" w:semiHidden="0" w:uiPriority="72" w:unhideWhenUsed="0"/>
-    <w:lsdException w:name="Colorful Grid Accent 2" w:semiHidden="0" w:uiPriority="73" w:unhideWhenUsed="0"/>
-    <w:lsdException w:name="Light Shading Accent 3" w:semiHidden="0" w:uiPriority="60" w:unhideWhenUsed="0"/>
-    <w:lsdException w:name="Light List Accent 3" w:semiHidden="0" w:uiPriority="61" w:unhideWhenUsed="0"/>
-    <w:lsdException w:name="Light Grid Accent 3" w:semiHidden="0" w:uiPriority="62" w:unhideWhenUsed="0"/>
-    <w:lsdException w:name="Medium Shading 1 Accent 3" w:semiHidden="0" w:uiPriority="63" w:unhideWhenUsed="0"/>
-    <w:lsdException w:name="Medium Shading 2 Accent 3" w:semiHidden="0" w:uiPriority="64" w:unhideWhenUsed="0"/>
-    <w:lsdException w:name="Medium List 1 Accent 3" w:semiHidden="0" w:uiPriority="65" w:unhideWhenUsed="0"/>
-    <w:lsdException w:name="Medium List 2 Accent 3" w:semiHidden="0" w:uiPriority="66" w:unhideWhenUsed="0"/>
-    <w:lsdException w:name="Medium Grid 1 Accent 3" w:semiHidden="0" w:uiPriority="67" w:unhideWhenUsed="0"/>
-    <w:lsdException w:name="Medium Grid 2 Accent 3" w:semiHidden="0" w:uiPriority="68" w:unhideWhenUsed="0"/>
-    <w:lsdException w:name="Medium Grid 3 Accent 3" w:semiHidden="0" w:uiPriority="69" w:unhideWhenUsed="0"/>
-    <w:lsdException w:name="Dark List Accent 3" w:semiHidden="0" w:uiPriority="70" w:unhideWhenUsed="0"/>
-    <w:lsdException w:name="Colorful Shading Accent 3" w:semiHidden="0" w:uiPriority="71" w:unhideWhenUsed="0"/>
-    <w:lsdException w:name="Colorful List Accent 3" w:semiHidden="0" w:uiPriority="72" w:unhideWhenUsed="0"/>
-    <w:lsdException w:name="Colorful Grid Accent 3" w:semiHidden="0" w:uiPriority="73" w:unhideWhenUsed="0"/>
-    <w:lsdException w:name="Light Shading Accent 4" w:semiHidden="0" w:uiPriority="60" w:unhideWhenUsed="0"/>
-    <w:lsdException w:name="Light List Accent 4" w:semiHidden="0" w:uiPriority="61" w:unhideWhenUsed="0"/>
-    <w:lsdException w:name="Light Grid Accent 4" w:semiHidden="0" w:uiPriority="62" w:unhideWhenUsed="0"/>
-    <w:lsdException w:name="Medium Shading 1 Accent 4" w:semiHidden="0" w:uiPriority="63" w:unhideWhenUsed="0"/>
-    <w:lsdException w:name="Medium Shading 2 Accent 4" w:semiHidden="0" w:uiPriority="64" w:unhideWhenUsed="0"/>
-    <w:lsdException w:name="Medium List 1 Accent 4" w:semiHidden="0" w:uiPriority="65" w:unhideWhenUsed="0"/>
-    <w:lsdException w:name="Medium List 2 Accent 4" w:semiHidden="0" w:uiPriority="66" w:unhideWhenUsed="0"/>
-    <w:lsdException w:name="Medium Grid 1 Accent 4" w:semiHidden="0" w:uiPriority="67" w:unhideWhenUsed="0"/>
-    <w:lsdException w:name="Medium Grid 2 Accent 4" w:semiHidden="0" w:uiPriority="68" w:unhideWhenUsed="0"/>
-    <w:lsdException w:name="Medium Grid 3 Accent 4" w:semiHidden="0" w:uiPriority="69" w:unhideWhenUsed="0"/>
-    <w:lsdException w:name="Dark List Accent 4" w:semiHidden="0" w:uiPriority="70" w:unhideWhenUsed="0"/>
-    <w:lsdException w:name="Colorful Shading Accent 4" w:semiHidden="0" w:uiPriority="71" w:unhideWhenUsed="0"/>
-    <w:lsdException w:name="Colorful List Accent 4" w:semiHidden="0" w:uiPriority="72" w:unhideWhenUsed="0"/>
-    <w:lsdException w:name="Colorful Grid Accent 4" w:semiHidden="0" w:uiPriority="73" w:unhideWhenUsed="0"/>
-    <w:lsdException w:name="Light Shading Accent 5" w:semiHidden="0" w:uiPriority="60" w:unhideWhenUsed="0"/>
-    <w:lsdException w:name="Light List Accent 5" w:semiHidden="0" w:uiPriority="61" w:unhideWhenUsed="0"/>
-    <w:lsdException w:name="Light Grid Accent 5" w:semiHidden="0" w:uiPriority="62" w:unhideWhenUsed="0"/>
-    <w:lsdException w:name="Medium Shading 1 Accent 5" w:semiHidden="0" w:uiPriority="63" w:unhideWhenUsed="0"/>
-    <w:lsdException w:name="Medium Shading 2 Accent 5" w:semiHidden="0" w:uiPriority="64" w:unhideWhenUsed="0"/>
-    <w:lsdException w:name="Medium List 1 Accent 5" w:semiHidden="0" w:uiPriority="65" w:unhideWhenUsed="0"/>
-    <w:lsdException w:name="Medium List 2 Accent 5" w:semiHidden="0" w:uiPriority="66" w:unhideWhenUsed="0"/>
-    <w:lsdException w:name="Medium Grid 1 Accent 5" w:semiHidden="0" w:uiPriority="67" w:unhideWhenUsed="0"/>
-    <w:lsdException w:name="Medium Grid 2 Accent 5" w:semiHidden="0" w:uiPriority="68" w:unhideWhenUsed="0"/>
-    <w:lsdException w:name="Medium Grid 3 Accent 5" w:semiHidden="0" w:uiPriority="69" w:unhideWhenUsed="0"/>
-    <w:lsdException w:name="Dark List Accent 5" w:semiHidden="0" w:uiPriority="70" w:unhideWhenUsed="0"/>
-    <w:lsdException w:name="Colorful Shading Accent 5" w:semiHidden="0" w:uiPriority="71" w:unhideWhenUsed="0"/>
-    <w:lsdException w:name="Colorful List Accent 5" w:semiHidden="0" w:uiPriority="72" w:unhideWhenUsed="0"/>
-    <w:lsdException w:name="Colorful Grid Accent 5" w:semiHidden="0" w:uiPriority="73" w:unhideWhenUsed="0"/>
-    <w:lsdException w:name="Light Shading Accent 6" w:semiHidden="0" w:uiPriority="60" w:unhideWhenUsed="0"/>
-    <w:lsdException w:name="Light List Accent 6" w:semiHidden="0" w:uiPriority="61" w:unhideWhenUsed="0"/>
-    <w:lsdException w:name="Light Grid Accent 6" w:semiHidden="0" w:uiPriority="62" w:unhideWhenUsed="0"/>
-    <w:lsdException w:name="Medium Shading 1 Accent 6" w:semiHidden="0" w:uiPriority="63" w:unhideWhenUsed="0"/>
-    <w:lsdException w:name="Medium Shading 2 Accent 6" w:semiHidden="0" w:uiPriority="64" w:unhideWhenUsed="0"/>
-    <w:lsdException w:name="Medium List 1 Accent 6" w:semiHidden="0" w:uiPriority="65" w:unhideWhenUsed="0"/>
-    <w:lsdException w:name="Medium List 2 Accent 6" w:semiHidden="0" w:uiPriority="66" w:unhideWhenUsed="0"/>
-    <w:lsdException w:name="Medium Grid 1 Accent 6" w:semiHidden="0" w:uiPriority="67" w:unhideWhenUsed="0"/>
-    <w:lsdException w:name="Medium Grid 2 Accent 6" w:semiHidden="0" w:uiPriority="68" w:unhideWhenUsed="0"/>
-    <w:lsdException w:name="Medium Grid 3 Accent 6" w:semiHidden="0" w:uiPriority="69" w:unhideWhenUsed="0"/>
-    <w:lsdException w:name="Dark List Accent 6" w:semiHidden="0" w:uiPriority="70" w:unhideWhenUsed="0"/>
-    <w:lsdException w:name="Colorful Shading Accent 6" w:semiHidden="0" w:uiPriority="71" w:unhideWhenUsed="0"/>
-    <w:lsdException w:name="Colorful List Accent 6" w:semiHidden="0" w:uiPriority="72" w:unhideWhenUsed="0"/>
-    <w:lsdException w:name="Colorful Grid Accent 6" w:semiHidden="0" w:uiPriority="73" w:unhideWhenUsed="0"/>
-    <w:lsdException w:name="Subtle Emphasis" w:semiHidden="0" w:uiPriority="19" w:unhideWhenUsed="0" w:qFormat="1"/>
-    <w:lsdException w:name="Intense Emphasis" w:semiHidden="0" w:uiPriority="21" w:unhideWhenUsed="0" w:qFormat="1"/>
-    <w:lsdException w:name="Subtle Reference" w:semiHidden="0" w:uiPriority="31" w:unhideWhenUsed="0" w:qFormat="1"/>
-    <w:lsdException w:name="Intense Reference" w:semiHidden="0" w:uiPriority="32" w:unhideWhenUsed="0" w:qFormat="1"/>
-    <w:lsdException w:name="Book Title" w:semiHidden="0" w:uiPriority="33" w:unhideWhenUsed="0" w:qFormat="1"/>
-    <w:lsdException w:name="Bibliography" w:uiPriority="37"/>
-    <w:lsdException w:name="TOC Heading" w:uiPriority="39" w:qFormat="1"/>
+  <w:latentStyles w:defLockedState="0" w:defUIPriority="99" w:defSemiHidden="0" w:defUnhideWhenUsed="0" w:defQFormat="0" w:count="371">
+    <w:lsdException w:name="Normal" w:uiPriority="0" w:qFormat="1"/>
+    <w:lsdException w:name="heading 1" w:uiPriority="9" w:qFormat="1"/>
+    <w:lsdException w:name="heading 2" w:semiHidden="1" w:uiPriority="9" w:unhideWhenUsed="1" w:qFormat="1"/>
+    <w:lsdException w:name="heading 3" w:semiHidden="1" w:uiPriority="9" w:unhideWhenUsed="1" w:qFormat="1"/>
+    <w:lsdException w:name="heading 4" w:semiHidden="1" w:uiPriority="9" w:unhideWhenUsed="1" w:qFormat="1"/>
+    <w:lsdException w:name="heading 5" w:semiHidden="1" w:uiPriority="9" w:unhideWhenUsed="1" w:qFormat="1"/>
+    <w:lsdException w:name="heading 6" w:semiHidden="1" w:uiPriority="9" w:unhideWhenUsed="1" w:qFormat="1"/>
+    <w:lsdException w:name="heading 7" w:semiHidden="1" w:uiPriority="9" w:unhideWhenUsed="1" w:qFormat="1"/>
+    <w:lsdException w:name="heading 8" w:semiHidden="1" w:uiPriority="9" w:unhideWhenUsed="1" w:qFormat="1"/>
+    <w:lsdException w:name="heading 9" w:semiHidden="1" w:uiPriority="9" w:unhideWhenUsed="1" w:qFormat="1"/>
+    <w:lsdException w:name="index 1" w:semiHidden="1" w:unhideWhenUsed="1"/>
+    <w:lsdException w:name="index 2" w:semiHidden="1" w:unhideWhenUsed="1"/>
+    <w:lsdException w:name="index 3" w:semiHidden="1" w:unhideWhenUsed="1"/>
+    <w:lsdException w:name="index 4" w:semiHidden="1" w:unhideWhenUsed="1"/>
+    <w:lsdException w:name="index 5" w:semiHidden="1" w:unhideWhenUsed="1"/>
+    <w:lsdException w:name="index 6" w:semiHidden="1" w:unhideWhenUsed="1"/>
+    <w:lsdException w:name="index 7" w:semiHidden="1" w:unhideWhenUsed="1"/>
+    <w:lsdException w:name="index 8" w:semiHidden="1" w:unhideWhenUsed="1"/>
+    <w:lsdException w:name="index 9" w:semiHidden="1" w:unhideWhenUsed="1"/>
+    <w:lsdException w:name="toc 1" w:semiHidden="1" w:uiPriority="39" w:unhideWhenUsed="1"/>
+    <w:lsdException w:name="toc 2" w:semiHidden="1" w:uiPriority="39" w:unhideWhenUsed="1"/>
+    <w:lsdException w:name="toc 3" w:semiHidden="1" w:uiPriority="39" w:unhideWhenUsed="1"/>
+    <w:lsdException w:name="toc 4" w:semiHidden="1" w:uiPriority="39" w:unhideWhenUsed="1"/>
+    <w:lsdException w:name="toc 5" w:semiHidden="1" w:uiPriority="39" w:unhideWhenUsed="1"/>
+    <w:lsdException w:name="toc 6" w:semiHidden="1" w:uiPriority="39" w:unhideWhenUsed="1"/>
+    <w:lsdException w:name="toc 7" w:semiHidden="1" w:uiPriority="39" w:unhideWhenUsed="1"/>
+    <w:lsdException w:name="toc 8" w:semiHidden="1" w:uiPriority="39" w:unhideWhenUsed="1"/>
+    <w:lsdException w:name="toc 9" w:semiHidden="1" w:uiPriority="39" w:unhideWhenUsed="1"/>
+    <w:lsdException w:name="Normal Indent" w:semiHidden="1" w:unhideWhenUsed="1"/>
+    <w:lsdException w:name="footnote text" w:semiHidden="1" w:unhideWhenUsed="1"/>
+    <w:lsdException w:name="annotation text" w:semiHidden="1" w:unhideWhenUsed="1"/>
+    <w:lsdException w:name="header" w:semiHidden="1" w:unhideWhenUsed="1"/>
+    <w:lsdException w:name="footer" w:semiHidden="1" w:unhideWhenUsed="1"/>
+    <w:lsdException w:name="index heading" w:semiHidden="1" w:unhideWhenUsed="1"/>
+    <w:lsdException w:name="caption" w:semiHidden="1" w:uiPriority="35" w:unhideWhenUsed="1" w:qFormat="1"/>
+    <w:lsdException w:name="table of figures" w:semiHidden="1" w:unhideWhenUsed="1"/>
+    <w:lsdException w:name="envelope address" w:semiHidden="1" w:unhideWhenUsed="1"/>
+    <w:lsdException w:name="envelope return" w:semiHidden="1" w:unhideWhenUsed="1"/>
+    <w:lsdException w:name="footnote reference" w:semiHidden="1" w:unhideWhenUsed="1"/>
+    <w:lsdException w:name="annotation reference" w:semiHidden="1" w:unhideWhenUsed="1"/>
+    <w:lsdException w:name="line number" w:semiHidden="1" w:unhideWhenUsed="1"/>
+    <w:lsdException w:name="page number" w:semiHidden="1" w:unhideWhenUsed="1"/>
+    <w:lsdException w:name="endnote reference" w:semiHidden="1" w:unhideWhenUsed="1"/>
+    <w:lsdException w:name="endnote text" w:semiHidden="1" w:unhideWhenUsed="1"/>
+    <w:lsdException w:name="table of authorities" w:semiHidden="1" w:unhideWhenUsed="1"/>
+    <w:lsdException w:name="macro" w:semiHidden="1" w:unhideWhenUsed="1"/>
+    <w:lsdException w:name="toa heading" w:semiHidden="1" w:unhideWhenUsed="1"/>
+    <w:lsdException w:name="List" w:semiHidden="1" w:unhideWhenUsed="1"/>
+    <w:lsdException w:name="List Bullet" w:semiHidden="1" w:unhideWhenUsed="1"/>
+    <w:lsdException w:name="List Number" w:semiHidden="1" w:unhideWhenUsed="1"/>
+    <w:lsdException w:name="List 2" w:semiHidden="1" w:unhideWhenUsed="1"/>
+    <w:lsdException w:name="List 3" w:semiHidden="1" w:unhideWhenUsed="1"/>
+    <w:lsdException w:name="List 4" w:semiHidden="1" w:unhideWhenUsed="1"/>
+    <w:lsdException w:name="List 5" w:semiHidden="1" w:unhideWhenUsed="1"/>
+    <w:lsdException w:name="List Bullet 2" w:semiHidden="1" w:unhideWhenUsed="1"/>
+    <w:lsdException w:name="List Bullet 3" w:semiHidden="1" w:unhideWhenUsed="1"/>
+    <w:lsdException w:name="List Bullet 4" w:semiHidden="1" w:unhideWhenUsed="1"/>
+    <w:lsdException w:name="List Bullet 5" w:semiHidden="1" w:unhideWhenUsed="1"/>
+    <w:lsdException w:name="List Number 2" w:semiHidden="1" w:unhideWhenUsed="1"/>
+    <w:lsdException w:name="List Number 3" w:semiHidden="1" w:unhideWhenUsed="1"/>
+    <w:lsdException w:name="List Number 4" w:semiHidden="1" w:unhideWhenUsed="1"/>
+    <w:lsdException w:name="List Number 5" w:semiHidden="1" w:unhideWhenUsed="1"/>
+    <w:lsdException w:name="Title" w:uiPriority="10" w:qFormat="1"/>
+    <w:lsdException w:name="Closing" w:semiHidden="1" w:unhideWhenUsed="1"/>
+    <w:lsdException w:name="Signature" w:semiHidden="1" w:unhideWhenUsed="1"/>
+    <w:lsdException w:name="Default Paragraph Font" w:semiHidden="1" w:uiPriority="1" w:unhideWhenUsed="1"/>
+    <w:lsdException w:name="Body Text" w:semiHidden="1" w:unhideWhenUsed="1"/>
+    <w:lsdException w:name="Body Text Indent" w:semiHidden="1" w:unhideWhenUsed="1"/>
+    <w:lsdException w:name="List Continue" w:semiHidden="1" w:unhideWhenUsed="1"/>
+    <w:lsdException w:name="List Continue 2" w:semiHidden="1" w:unhideWhenUsed="1"/>
+    <w:lsdException w:name="List Continue 3" w:semiHidden="1" w:unhideWhenUsed="1"/>
+    <w:lsdException w:name="List Continue 4" w:semiHidden="1" w:unhideWhenUsed="1"/>
+    <w:lsdException w:name="List Continue 5" w:semiHidden="1" w:unhideWhenUsed="1"/>
+    <w:lsdException w:name="Message Header" w:semiHidden="1" w:unhideWhenUsed="1"/>
+    <w:lsdException w:name="Subtitle" w:uiPriority="11" w:qFormat="1"/>
+    <w:lsdException w:name="Salutation" w:semiHidden="1" w:unhideWhenUsed="1"/>
+    <w:lsdException w:name="Date" w:semiHidden="1" w:unhideWhenUsed="1"/>
+    <w:lsdException w:name="Body Text First Indent" w:semiHidden="1" w:unhideWhenUsed="1"/>
+    <w:lsdException w:name="Body Text First Indent 2" w:semiHidden="1" w:unhideWhenUsed="1"/>
+    <w:lsdException w:name="Note Heading" w:semiHidden="1" w:unhideWhenUsed="1"/>
+    <w:lsdException w:name="Body Text 2" w:semiHidden="1" w:unhideWhenUsed="1"/>
+    <w:lsdException w:name="Body Text 3" w:semiHidden="1" w:unhideWhenUsed="1"/>
+    <w:lsdException w:name="Body Text Indent 2" w:semiHidden="1" w:unhideWhenUsed="1"/>
+    <w:lsdException w:name="Body Text Indent 3" w:semiHidden="1" w:unhideWhenUsed="1"/>
+    <w:lsdException w:name="Block Text" w:semiHidden="1" w:unhideWhenUsed="1"/>
+    <w:lsdException w:name="Hyperlink" w:semiHidden="1" w:unhideWhenUsed="1"/>
+    <w:lsdException w:name="FollowedHyperlink" w:semiHidden="1" w:unhideWhenUsed="1"/>
+    <w:lsdException w:name="Strong" w:uiPriority="22" w:qFormat="1"/>
+    <w:lsdException w:name="Emphasis" w:uiPriority="20" w:qFormat="1"/>
+    <w:lsdException w:name="Document Map" w:semiHidden="1" w:unhideWhenUsed="1"/>
+    <w:lsdException w:name="Plain Text" w:semiHidden="1" w:unhideWhenUsed="1"/>
+    <w:lsdException w:name="E-mail Signature" w:semiHidden="1" w:unhideWhenUsed="1"/>
+    <w:lsdException w:name="HTML Top of Form" w:semiHidden="1" w:unhideWhenUsed="1"/>
+    <w:lsdException w:name="HTML Bottom of Form" w:semiHidden="1" w:unhideWhenUsed="1"/>
+    <w:lsdException w:name="Normal (Web)" w:semiHidden="1" w:unhideWhenUsed="1"/>
+    <w:lsdException w:name="HTML Acronym" w:semiHidden="1" w:unhideWhenUsed="1"/>
+    <w:lsdException w:name="HTML Address" w:semiHidden="1" w:unhideWhenUsed="1"/>
+    <w:lsdException w:name="HTML Cite" w:semiHidden="1" w:unhideWhenUsed="1"/>
+    <w:lsdException w:name="HTML Code" w:semiHidden="1" w:unhideWhenUsed="1"/>
+    <w:lsdException w:name="HTML Definition" w:semiHidden="1" w:unhideWhenUsed="1"/>
+    <w:lsdException w:name="HTML Keyboard" w:semiHidden="1" w:unhideWhenUsed="1"/>
+    <w:lsdException w:name="HTML Preformatted" w:semiHidden="1" w:unhideWhenUsed="1"/>
+    <w:lsdException w:name="HTML Sample" w:semiHidden="1" w:unhideWhenUsed="1"/>
+    <w:lsdException w:name="HTML Typewriter" w:semiHidden="1" w:unhideWhenUsed="1"/>
+    <w:lsdException w:name="HTML Variable" w:semiHidden="1" w:unhideWhenUsed="1"/>
+    <w:lsdException w:name="Normal Table" w:semiHidden="1" w:unhideWhenUsed="1"/>
+    <w:lsdException w:name="annotation subject" w:semiHidden="1" w:unhideWhenUsed="1"/>
+    <w:lsdException w:name="No List" w:semiHidden="1" w:unhideWhenUsed="1"/>
+    <w:lsdException w:name="Outline List 1" w:semiHidden="1" w:unhideWhenUsed="1"/>
+    <w:lsdException w:name="Outline List 2" w:semiHidden="1" w:unhideWhenUsed="1"/>
+    <w:lsdException w:name="Outline List 3" w:semiHidden="1" w:unhideWhenUsed="1"/>
+    <w:lsdException w:name="Table Simple 1" w:semiHidden="1" w:unhideWhenUsed="1"/>
+    <w:lsdException w:name="Table Simple 2" w:semiHidden="1" w:unhideWhenUsed="1"/>
+    <w:lsdException w:name="Table Simple 3" w:semiHidden="1" w:unhideWhenUsed="1"/>
+    <w:lsdException w:name="Table Classic 1" w:semiHidden="1" w:unhideWhenUsed="1"/>
+    <w:lsdException w:name="Table Classic 2" w:semiHidden="1" w:unhideWhenUsed="1"/>
+    <w:lsdException w:name="Table Classic 3" w:semiHidden="1" w:unhideWhenUsed="1"/>
+    <w:lsdException w:name="Table Classic 4" w:semiHidden="1" w:unhideWhenUsed="1"/>
+    <w:lsdException w:name="Table Colorful 1" w:semiHidden="1" w:unhideWhenUsed="1"/>
+    <w:lsdException w:name="Table Colorful 2" w:semiHidden="1" w:unhideWhenUsed="1"/>
+    <w:lsdException w:name="Table Colorful 3" w:semiHidden="1" w:unhideWhenUsed="1"/>
+    <w:lsdException w:name="Table Columns 1" w:semiHidden="1" w:unhideWhenUsed="1"/>
+    <w:lsdException w:name="Table Columns 2" w:semiHidden="1" w:unhideWhenUsed="1"/>
+    <w:lsdException w:name="Table Columns 3" w:semiHidden="1" w:unhideWhenUsed="1"/>
+    <w:lsdException w:name="Table Columns 4" w:semiHidden="1" w:unhideWhenUsed="1"/>
+    <w:lsdException w:name="Table Columns 5" w:semiHidden="1" w:unhideWhenUsed="1"/>
+    <w:lsdException w:name="Table Grid 1" w:semiHidden="1" w:unhideWhenUsed="1"/>
+    <w:lsdException w:name="Table Grid 2" w:semiHidden="1" w:unhideWhenUsed="1"/>
+    <w:lsdException w:name="Table Grid 3" w:semiHidden="1" w:unhideWhenUsed="1"/>
+    <w:lsdException w:name="Table Grid 4" w:semiHidden="1" w:unhideWhenUsed="1"/>
+    <w:lsdException w:name="Table Grid 5" w:semiHidden="1" w:unhideWhenUsed="1"/>
+    <w:lsdException w:name="Table Grid 6" w:semiHidden="1" w:unhideWhenUsed="1"/>
+    <w:lsdException w:name="Table Grid 7" w:semiHidden="1" w:unhideWhenUsed="1"/>
+    <w:lsdException w:name="Table Grid 8" w:semiHidden="1" w:unhideWhenUsed="1"/>
+    <w:lsdException w:name="Table List 1" w:semiHidden="1" w:unhideWhenUsed="1"/>
+    <w:lsdException w:name="Table List 2" w:semiHidden="1" w:unhideWhenUsed="1"/>
+    <w:lsdException w:name="Table List 3" w:semiHidden="1" w:unhideWhenUsed="1"/>
+    <w:lsdException w:name="Table List 4" w:semiHidden="1" w:unhideWhenUsed="1"/>
+    <w:lsdException w:name="Table List 5" w:semiHidden="1" w:unhideWhenUsed="1"/>
+    <w:lsdException w:name="Table List 6" w:semiHidden="1" w:unhideWhenUsed="1"/>
+    <w:lsdException w:name="Table List 7" w:semiHidden="1" w:unhideWhenUsed="1"/>
+    <w:lsdException w:name="Table List 8" w:semiHidden="1" w:unhideWhenUsed="1"/>
+    <w:lsdException w:name="Table 3D effects 1" w:semiHidden="1" w:unhideWhenUsed="1"/>
+    <w:lsdException w:name="Table 3D effects 2" w:semiHidden="1" w:unhideWhenUsed="1"/>
+    <w:lsdException w:name="Table 3D effects 3" w:semiHidden="1" w:unhideWhenUsed="1"/>
+    <w:lsdException w:name="Table Contemporary" w:semiHidden="1" w:unhideWhenUsed="1"/>
+    <w:lsdException w:name="Table Elegant" w:semiHidden="1" w:unhideWhenUsed="1"/>
+    <w:lsdException w:name="Table Professional" w:semiHidden="1" w:unhideWhenUsed="1"/>
+    <w:lsdException w:name="Table Subtle 1" w:semiHidden="1" w:unhideWhenUsed="1"/>
+    <w:lsdException w:name="Table Subtle 2" w:semiHidden="1" w:unhideWhenUsed="1"/>
+    <w:lsdException w:name="Table Web 1" w:semiHidden="1" w:unhideWhenUsed="1"/>
+    <w:lsdException w:name="Table Web 2" w:semiHidden="1" w:unhideWhenUsed="1"/>
+    <w:lsdException w:name="Table Web 3" w:semiHidden="1" w:unhideWhenUsed="1"/>
+    <w:lsdException w:name="Balloon Text" w:semiHidden="1" w:unhideWhenUsed="1"/>
+    <w:lsdException w:name="Table Grid" w:uiPriority="59"/>
+    <w:lsdException w:name="Table Theme" w:semiHidden="1" w:unhideWhenUsed="1"/>
+    <w:lsdException w:name="Placeholder Text" w:semiHidden="1"/>
+    <w:lsdException w:name="No Spacing" w:uiPriority="1" w:qFormat="1"/>
+    <w:lsdException w:name="Light Shading" w:uiPriority="60"/>
+    <w:lsdException w:name="Light List" w:uiPriority="61"/>
+    <w:lsdException w:name="Light Grid" w:uiPriority="62"/>
+    <w:lsdException w:name="Medium Shading 1" w:uiPriority="63"/>
+    <w:lsdException w:name="Medium Shading 2" w:uiPriority="64"/>
+    <w:lsdException w:name="Medium List 1" w:uiPriority="65"/>
+    <w:lsdException w:name="Medium List 2" w:uiPriority="66"/>
+    <w:lsdException w:name="Medium Grid 1" w:uiPriority="67"/>
+    <w:lsdException w:name="Medium Grid 2" w:uiPriority="68"/>
+    <w:lsdException w:name="Medium Grid 3" w:uiPriority="69"/>
+    <w:lsdException w:name="Dark List" w:uiPriority="70"/>
+    <w:lsdException w:name="Colorful Shading" w:uiPriority="71"/>
+    <w:lsdException w:name="Colorful List" w:uiPriority="72"/>
+    <w:lsdException w:name="Colorful Grid" w:uiPriority="73"/>
+    <w:lsdException w:name="Light Shading Accent 1" w:uiPriority="60"/>
+    <w:lsdException w:name="Light List Accent 1" w:uiPriority="61"/>
+    <w:lsdException w:name="Light Grid Accent 1" w:uiPriority="62"/>
+    <w:lsdException w:name="Medium Shading 1 Accent 1" w:uiPriority="63"/>
+    <w:lsdException w:name="Medium Shading 2 Accent 1" w:uiPriority="64"/>
+    <w:lsdException w:name="Medium List 1 Accent 1" w:uiPriority="65"/>
+    <w:lsdException w:name="Revision" w:semiHidden="1"/>
+    <w:lsdException w:name="List Paragraph" w:uiPriority="34" w:qFormat="1"/>
+    <w:lsdException w:name="Quote" w:uiPriority="29" w:qFormat="1"/>
+    <w:lsdException w:name="Intense Quote" w:uiPriority="30" w:qFormat="1"/>
+    <w:lsdException w:name="Medium List 2 Accent 1" w:uiPriority="66"/>
+    <w:lsdException w:name="Medium Grid 1 Accent 1" w:uiPriority="67"/>
+    <w:lsdException w:name="Medium Grid 2 Accent 1" w:uiPriority="68"/>
+    <w:lsdException w:name="Medium Grid 3 Accent 1" w:uiPriority="69"/>
+    <w:lsdException w:name="Dark List Accent 1" w:uiPriority="70"/>
+    <w:lsdException w:name="Colorful Shading Accent 1" w:uiPriority="71"/>
+    <w:lsdException w:name="Colorful List Accent 1" w:uiPriority="72"/>
+    <w:lsdException w:name="Colorful Grid Accent 1" w:uiPriority="73"/>
+    <w:lsdException w:name="Light Shading Accent 2" w:uiPriority="60"/>
+    <w:lsdException w:name="Light List Accent 2" w:uiPriority="61"/>
+    <w:lsdException w:name="Light Grid Accent 2" w:uiPriority="62"/>
+    <w:lsdException w:name="Medium Shading 1 Accent 2" w:uiPriority="63"/>
+    <w:lsdException w:name="Medium Shading 2 Accent 2" w:uiPriority="64"/>
+    <w:lsdException w:name="Medium List 1 Accent 2" w:uiPriority="65"/>
+    <w:lsdException w:name="Medium List 2 Accent 2" w:uiPriority="66"/>
+    <w:lsdException w:name="Medium Grid 1 Accent 2" w:uiPriority="67"/>
+    <w:lsdException w:name="Medium Grid 2 Accent 2" w:uiPriority="68"/>
+    <w:lsdException w:name="Medium Grid 3 Accent 2" w:uiPriority="69"/>
+    <w:lsdException w:name="Dark List Accent 2" w:uiPriority="70"/>
+    <w:lsdException w:name="Colorful Shading Accent 2" w:uiPriority="71"/>
+    <w:lsdException w:name="Colorful List Accent 2" w:uiPriority="72"/>
+    <w:lsdException w:name="Colorful Grid Accent 2" w:uiPriority="73"/>
+    <w:lsdException w:name="Light Shading Accent 3" w:uiPriority="60"/>
+    <w:lsdException w:name="Light List Accent 3" w:uiPriority="61"/>
+    <w:lsdException w:name="Light Grid Accent 3" w:uiPriority="62"/>
+    <w:lsdException w:name="Medium Shading 1 Accent 3" w:uiPriority="63"/>
+    <w:lsdException w:name="Medium Shading 2 Accent 3" w:uiPriority="64"/>
+    <w:lsdException w:name="Medium List 1 Accent 3" w:uiPriority="65"/>
+    <w:lsdException w:name="Medium List 2 Accent 3" w:uiPriority="66"/>
+    <w:lsdException w:name="Medium Grid 1 Accent 3" w:uiPriority="67"/>
+    <w:lsdException w:name="Medium Grid 2 Accent 3" w:uiPriority="68"/>
+    <w:lsdException w:name="Medium Grid 3 Accent 3" w:uiPriority="69"/>
+    <w:lsdException w:name="Dark List Accent 3" w:uiPriority="70"/>
+    <w:lsdException w:name="Colorful Shading Accent 3" w:uiPriority="71"/>
+    <w:lsdException w:name="Colorful List Accent 3" w:uiPriority="72"/>
+    <w:lsdException w:name="Colorful Grid Accent 3" w:uiPriority="73"/>
+    <w:lsdException w:name="Light Shading Accent 4" w:uiPriority="60"/>
+    <w:lsdException w:name="Light List Accent 4" w:uiPriority="61"/>
+    <w:lsdException w:name="Light Grid Accent 4" w:uiPriority="62"/>
+    <w:lsdException w:name="Medium Shading 1 Accent 4" w:uiPriority="63"/>
+    <w:lsdException w:name="Medium Shading 2 Accent 4" w:uiPriority="64"/>
+    <w:lsdException w:name="Medium List 1 Accent 4" w:uiPriority="65"/>
+    <w:lsdException w:name="Medium List 2 Accent 4" w:uiPriority="66"/>
+    <w:lsdException w:name="Medium Grid 1 Accent 4" w:uiPriority="67"/>
+    <w:lsdException w:name="Medium Grid 2 Accent 4" w:uiPriority="68"/>
+    <w:lsdException w:name="Medium Grid 3 Accent 4" w:uiPriority="69"/>
+    <w:lsdException w:name="Dark List Accent 4" w:uiPriority="70"/>
+    <w:lsdException w:name="Colorful Shading Accent 4" w:uiPriority="71"/>
+    <w:lsdException w:name="Colorful List Accent 4" w:uiPriority="72"/>
+    <w:lsdException w:name="Colorful Grid Accent 4" w:uiPriority="73"/>
+    <w:lsdException w:name="Light Shading Accent 5" w:uiPriority="60"/>
+    <w:lsdException w:name="Light List Accent 5" w:uiPriority="61"/>
+    <w:lsdException w:name="Light Grid Accent 5" w:uiPriority="62"/>
+    <w:lsdException w:name="Medium Shading 1 Accent 5" w:uiPriority="63"/>
+    <w:lsdException w:name="Medium Shading 2 Accent 5" w:uiPriority="64"/>
+    <w:lsdException w:name="Medium List 1 Accent 5" w:uiPriority="65"/>
+    <w:lsdException w:name="Medium List 2 Accent 5" w:uiPriority="66"/>
+    <w:lsdException w:name="Medium Grid 1 Accent 5" w:uiPriority="67"/>
+    <w:lsdException w:name="Medium Grid 2 Accent 5" w:uiPriority="68"/>
+    <w:lsdException w:name="Medium Grid 3 Accent 5" w:uiPriority="69"/>
+    <w:lsdException w:name="Dark List Accent 5" w:uiPriority="70"/>
+    <w:lsdException w:name="Colorful Shading Accent 5" w:uiPriority="71"/>
+    <w:lsdException w:name="Colorful List Accent 5" w:uiPriority="72"/>
+    <w:lsdException w:name="Colorful Grid Accent 5" w:uiPriority="73"/>
+    <w:lsdException w:name="Light Shading Accent 6" w:uiPriority="60"/>
+    <w:lsdException w:name="Light List Accent 6" w:uiPriority="61"/>
+    <w:lsdException w:name="Light Grid Accent 6" w:uiPriority="62"/>
+    <w:lsdException w:name="Medium Shading 1 Accent 6" w:uiPriority="63"/>
+    <w:lsdException w:name="Medium Shading 2 Accent 6" w:uiPriority="64"/>
+    <w:lsdException w:name="Medium List 1 Accent 6" w:uiPriority="65"/>
+    <w:lsdException w:name="Medium List 2 Accent 6" w:uiPriority="66"/>
+    <w:lsdException w:name="Medium Grid 1 Accent 6" w:uiPriority="67"/>
+    <w:lsdException w:name="Medium Grid 2 Accent 6" w:uiPriority="68"/>
+    <w:lsdException w:name="Medium Grid 3 Accent 6" w:uiPriority="69"/>
+    <w:lsdException w:name="Dark List Accent 6" w:uiPriority="70"/>
+    <w:lsdException w:name="Colorful Shading Accent 6" w:uiPriority="71"/>
+    <w:lsdException w:name="Colorful List Accent 6" w:uiPriority="72"/>
+    <w:lsdException w:name="Colorful Grid Accent 6" w:uiPriority="73"/>
+    <w:lsdException w:name="Subtle Emphasis" w:uiPriority="19" w:qFormat="1"/>
+    <w:lsdException w:name="Intense Emphasis" w:uiPriority="21" w:qFormat="1"/>
+    <w:lsdException w:name="Subtle Reference" w:uiPriority="31" w:qFormat="1"/>
+    <w:lsdException w:name="Intense Reference" w:uiPriority="32" w:qFormat="1"/>
+    <w:lsdException w:name="Book Title" w:uiPriority="33" w:qFormat="1"/>
+    <w:lsdException w:name="Bibliography" w:semiHidden="1" w:uiPriority="37" w:unhideWhenUsed="1"/>
+    <w:lsdException w:name="TOC Heading" w:semiHidden="1" w:uiPriority="39" w:unhideWhenUsed="1" w:qFormat="1"/>
+    <w:lsdException w:name="Plain Table 1" w:uiPriority="41"/>
+    <w:lsdException w:name="Plain Table 2" w:uiPriority="42"/>
+    <w:lsdException w:name="Plain Table 3" w:uiPriority="43"/>
+    <w:lsdException w:name="Plain Table 4" w:uiPriority="44"/>
+    <w:lsdException w:name="Plain Table 5" w:uiPriority="45"/>
+    <w:lsdException w:name="Grid Table Light" w:uiPriority="40"/>
+    <w:lsdException w:name="Grid Table 1 Light" w:uiPriority="46"/>
+    <w:lsdException w:name="Grid Table 2" w:uiPriority="47"/>
+    <w:lsdException w:name="Grid Table 3" w:uiPriority="48"/>
+    <w:lsdException w:name="Grid Table 4" w:uiPriority="49"/>
+    <w:lsdException w:name="Grid Table 5 Dark" w:uiPriority="50"/>
+    <w:lsdException w:name="Grid Table 6 Colorful" w:uiPriority="51"/>
+    <w:lsdException w:name="Grid Table 7 Colorful" w:uiPriority="52"/>
+    <w:lsdException w:name="Grid Table 1 Light Accent 1" w:uiPriority="46"/>
+    <w:lsdException w:name="Grid Table 2 Accent 1" w:uiPriority="47"/>
+    <w:lsdException w:name="Grid Table 3 Accent 1" w:uiPriority="48"/>
+    <w:lsdException w:name="Grid Table 4 Accent 1" w:uiPriority="49"/>
+    <w:lsdException w:name="Grid Table 5 Dark Accent 1" w:uiPriority="50"/>
+    <w:lsdException w:name="Grid Table 6 Colorful Accent 1" w:uiPriority="51"/>
+    <w:lsdException w:name="Grid Table 7 Colorful Accent 1" w:uiPriority="52"/>
+    <w:lsdException w:name="Grid Table 1 Light Accent 2" w:uiPriority="46"/>
+    <w:lsdException w:name="Grid Table 2 Accent 2" w:uiPriority="47"/>
+    <w:lsdException w:name="Grid Table 3 Accent 2" w:uiPriority="48"/>
+    <w:lsdException w:name="Grid Table 4 Accent 2" w:uiPriority="49"/>
+    <w:lsdException w:name="Grid Table 5 Dark Accent 2" w:uiPriority="50"/>
+    <w:lsdException w:name="Grid Table 6 Colorful Accent 2" w:uiPriority="51"/>
+    <w:lsdException w:name="Grid Table 7 Colorful Accent 2" w:uiPriority="52"/>
+    <w:lsdException w:name="Grid Table 1 Light Accent 3" w:uiPriority="46"/>
+    <w:lsdException w:name="Grid Table 2 Accent 3" w:uiPriority="47"/>
+    <w:lsdException w:name="Grid Table 3 Accent 3" w:uiPriority="48"/>
+    <w:lsdException w:name="Grid Table 4 Accent 3" w:uiPriority="49"/>
+    <w:lsdException w:name="Grid Table 5 Dark Accent 3" w:uiPriority="50"/>
+    <w:lsdException w:name="Grid Table 6 Colorful Accent 3" w:uiPriority="51"/>
+    <w:lsdException w:name="Grid Table 7 Colorful Accent 3" w:uiPriority="52"/>
+    <w:lsdException w:name="Grid Table 1 Light Accent 4" w:uiPriority="46"/>
+    <w:lsdException w:name="Grid Table 2 Accent 4" w:uiPriority="47"/>
+    <w:lsdException w:name="Grid Table 3 Accent 4" w:uiPriority="48"/>
+    <w:lsdException w:name="Grid Table 4 Accent 4" w:uiPriority="49"/>
+    <w:lsdException w:name="Grid Table 5 Dark Accent 4" w:uiPriority="50"/>
+    <w:lsdException w:name="Grid Table 6 Colorful Accent 4" w:uiPriority="51"/>
+    <w:lsdException w:name="Grid Table 7 Colorful Accent 4" w:uiPriority="52"/>
+    <w:lsdException w:name="Grid Table 1 Light Accent 5" w:uiPriority="46"/>
+    <w:lsdException w:name="Grid Table 2 Accent 5" w:uiPriority="47"/>
+    <w:lsdException w:name="Grid Table 3 Accent 5" w:uiPriority="48"/>
+    <w:lsdException w:name="Grid Table 4 Accent 5" w:uiPriority="49"/>
+    <w:lsdException w:name="Grid Table 5 Dark Accent 5" w:uiPriority="50"/>
+    <w:lsdException w:name="Grid Table 6 Colorful Accent 5" w:uiPriority="51"/>
+    <w:lsdException w:name="Grid Table 7 Colorful Accent 5" w:uiPriority="52"/>
+    <w:lsdException w:name="Grid Table 1 Light Accent 6" w:uiPriority="46"/>
+    <w:lsdException w:name="Grid Table 2 Accent 6" w:uiPriority="47"/>
+    <w:lsdException w:name="Grid Table 3 Accent 6" w:uiPriority="48"/>
+    <w:lsdException w:name="Grid Table 4 Accent 6" w:uiPriority="49"/>
+    <w:lsdException w:name="Grid Table 5 Dark Accent 6" w:uiPriority="50"/>
+    <w:lsdException w:name="Grid Table 6 Colorful Accent 6" w:uiPriority="51"/>
+    <w:lsdException w:name="Grid Table 7 Colorful Accent 6" w:uiPriority="52"/>
+    <w:lsdException w:name="List Table 1 Light" w:uiPriority="46"/>
+    <w:lsdException w:name="List Table 2" w:uiPriority="47"/>
+    <w:lsdException w:name="List Table 3" w:uiPriority="48"/>
+    <w:lsdException w:name="List Table 4" w:uiPriority="49"/>
+    <w:lsdException w:name="List Table 5 Dark" w:uiPriority="50"/>
+    <w:lsdException w:name="List Table 6 Colorful" w:uiPriority="51"/>
+    <w:lsdException w:name="List Table 7 Colorful" w:uiPriority="52"/>
+    <w:lsdException w:name="List Table 1 Light Accent 1" w:uiPriority="46"/>
+    <w:lsdException w:name="List Table 2 Accent 1" w:uiPriority="47"/>
+    <w:lsdException w:name="List Table 3 Accent 1" w:uiPriority="48"/>
+    <w:lsdException w:name="List Table 4 Accent 1" w:uiPriority="49"/>
+    <w:lsdException w:name="List Table 5 Dark Accent 1" w:uiPriority="50"/>
+    <w:lsdException w:name="List Table 6 Colorful Accent 1" w:uiPriority="51"/>
+    <w:lsdException w:name="List Table 7 Colorful Accent 1" w:uiPriority="52"/>
+    <w:lsdException w:name="List Table 1 Light Accent 2" w:uiPriority="46"/>
+    <w:lsdException w:name="List Table 2 Accent 2" w:uiPriority="47"/>
+    <w:lsdException w:name="List Table 3 Accent 2" w:uiPriority="48"/>
+    <w:lsdException w:name="List Table 4 Accent 2" w:uiPriority="49"/>
+    <w:lsdException w:name="List Table 5 Dark Accent 2" w:uiPriority="50"/>
+    <w:lsdException w:name="List Table 6 Colorful Accent 2" w:uiPriority="51"/>
+    <w:lsdException w:name="List Table 7 Colorful Accent 2" w:uiPriority="52"/>
+    <w:lsdException w:name="List Table 1 Light Accent 3" w:uiPriority="46"/>
+    <w:lsdException w:name="List Table 2 Accent 3" w:uiPriority="47"/>
+    <w:lsdException w:name="List Table 3 Accent 3" w:uiPriority="48"/>
+    <w:lsdException w:name="List Table 4 Accent 3" w:uiPriority="49"/>
+    <w:lsdException w:name="List Table 5 Dark Accent 3" w:uiPriority="50"/>
+    <w:lsdException w:name="List Table 6 Colorful Accent 3" w:uiPriority="51"/>
+    <w:lsdException w:name="List Table 7 Colorful Accent 3" w:uiPriority="52"/>
+    <w:lsdException w:name="List Table 1 Light Accent 4" w:uiPriority="46"/>
+    <w:lsdException w:name="List Table 2 Accent 4" w:uiPriority="47"/>
+    <w:lsdException w:name="List Table 3 Accent 4" w:uiPriority="48"/>
+    <w:lsdException w:name="List Table 4 Accent 4" w:uiPriority="49"/>
+    <w:lsdException w:name="List Table 5 Dark Accent 4" w:uiPriority="50"/>
+    <w:lsdException w:name="List Table 6 Colorful Accent 4" w:uiPriority="51"/>
+    <w:lsdException w:name="List Table 7 Colorful Accent 4" w:uiPriority="52"/>
+    <w:lsdException w:name="List Table 1 Light Accent 5" w:uiPriority="46"/>
+    <w:lsdException w:name="List Table 2 Accent 5" w:uiPriority="47"/>
+    <w:lsdException w:name="List Table 3 Accent 5" w:uiPriority="48"/>
+    <w:lsdException w:name="List Table 4 Accent 5" w:uiPriority="49"/>
+    <w:lsdException w:name="List Table 5 Dark Accent 5" w:uiPriority="50"/>
+    <w:lsdException w:name="List Table 6 Colorful Accent 5" w:uiPriority="51"/>
+    <w:lsdException w:name="List Table 7 Colorful Accent 5" w:uiPriority="52"/>
+    <w:lsdException w:name="List Table 1 Light Accent 6" w:uiPriority="46"/>
+    <w:lsdException w:name="List Table 2 Accent 6" w:uiPriority="47"/>
+    <w:lsdException w:name="List Table 3 Accent 6" w:uiPriority="48"/>
+    <w:lsdException w:name="List Table 4 Accent 6" w:uiPriority="49"/>
+    <w:lsdException w:name="List Table 5 Dark Accent 6" w:uiPriority="50"/>
+    <w:lsdException w:name="List Table 6 Colorful Accent 6" w:uiPriority="51"/>
+    <w:lsdException w:name="List Table 7 Colorful Accent 6" w:uiPriority="52"/>
   </w:latentStyles>
   <w:style w:type="paragraph" w:default="1" w:styleId="Normal">
     <w:name w:val="Normal"/>
@@ -8245,7 +7465,6 @@
     <w:uiPriority w:val="99"/>
     <w:semiHidden/>
     <w:unhideWhenUsed/>
-    <w:qFormat/>
     <w:tblPr>
       <w:tblInd w:w="0" w:type="dxa"/>
       <w:tblCellMar>
@@ -8376,7 +7595,6 @@
       <w:spacing w:after="0" w:line="240" w:lineRule="auto"/>
     </w:pPr>
     <w:tblPr>
-      <w:tblInd w:w="0" w:type="dxa"/>
       <w:tblBorders>
         <w:top w:val="single" w:sz="4" w:space="0" w:color="000000" w:themeColor="text1"/>
         <w:left w:val="single" w:sz="4" w:space="0" w:color="000000" w:themeColor="text1"/>
@@ -8385,12 +7603,6 @@
         <w:insideH w:val="single" w:sz="4" w:space="0" w:color="000000" w:themeColor="text1"/>
         <w:insideV w:val="single" w:sz="4" w:space="0" w:color="000000" w:themeColor="text1"/>
       </w:tblBorders>
-      <w:tblCellMar>
-        <w:top w:w="0" w:type="dxa"/>
-        <w:left w:w="108" w:type="dxa"/>
-        <w:bottom w:w="0" w:type="dxa"/>
-        <w:right w:w="108" w:type="dxa"/>
-      </w:tblCellMar>
     </w:tblPr>
   </w:style>
 </w:styles>

</xml_diff>